<commit_message>
First version of project report
</commit_message>
<xml_diff>
--- a/AML Report_v1.docx
+++ b/AML Report_v1.docx
@@ -1,6 +1,6 @@
 
 <file path=word/document.xml><?xml version="1.0" encoding="utf-8"?>
-<w:document xmlns:wpc="http://schemas.microsoft.com/office/word/2010/wordprocessingCanvas" xmlns:cx="http://schemas.microsoft.com/office/drawing/2014/chartex" xmlns:cx1="http://schemas.microsoft.com/office/drawing/2015/9/8/chartex" xmlns:cx2="http://schemas.microsoft.com/office/drawing/2015/10/21/chartex" xmlns:cx3="http://schemas.microsoft.com/office/drawing/2016/5/9/chartex" xmlns:cx4="http://schemas.microsoft.com/office/drawing/2016/5/10/chartex" xmlns:cx5="http://schemas.microsoft.com/office/drawing/2016/5/11/chartex" xmlns:cx6="http://schemas.microsoft.com/office/drawing/2016/5/12/chartex" xmlns:cx7="http://schemas.microsoft.com/office/drawing/2016/5/13/chartex" xmlns:cx8="http://schemas.microsoft.com/office/drawing/2016/5/14/chartex" xmlns:mc="http://schemas.openxmlformats.org/markup-compatibility/2006" xmlns:aink="http://schemas.microsoft.com/office/drawing/2016/ink" xmlns:am3d="http://schemas.microsoft.com/office/drawing/2017/model3d" xmlns:o="urn:schemas-microsoft-com:office:office" xmlns:r="http://schemas.openxmlformats.org/officeDocument/2006/relationships" xmlns:m="http://schemas.openxmlformats.org/officeDocument/2006/math" xmlns:v="urn:schemas-microsoft-com:vml" xmlns:wp14="http://schemas.microsoft.com/office/word/2010/wordprocessingDrawing" xmlns:wp="http://schemas.openxmlformats.org/drawingml/2006/wordprocessingDrawing" xmlns:w10="urn:schemas-microsoft-com:office:word" xmlns:w="http://schemas.openxmlformats.org/wordprocessingml/2006/main" xmlns:w14="http://schemas.microsoft.com/office/word/2010/wordml" xmlns:w15="http://schemas.microsoft.com/office/word/2012/wordml" xmlns:w16cex="http://schemas.microsoft.com/office/word/2018/wordml/cex" xmlns:w16cid="http://schemas.microsoft.com/office/word/2016/wordml/cid" xmlns:w16="http://schemas.microsoft.com/office/word/2018/wordml" xmlns:w16sdtdh="http://schemas.microsoft.com/office/word/2020/wordml/sdtdatahash" xmlns:w16se="http://schemas.microsoft.com/office/word/2015/wordml/symex" xmlns:wpg="http://schemas.microsoft.com/office/word/2010/wordprocessingGroup" xmlns:wpi="http://schemas.microsoft.com/office/word/2010/wordprocessingInk" xmlns:wne="http://schemas.microsoft.com/office/word/2006/wordml" xmlns:wps="http://schemas.microsoft.com/office/word/2010/wordprocessingShape" xmlns:a="http://schemas.openxmlformats.org/drawingml/2006/main" xmlns:pic="http://schemas.openxmlformats.org/drawingml/2006/picture" xmlns:a14="http://schemas.microsoft.com/office/drawing/2010/main" mc:Ignorable="w14 w15 w16se w16cid w16 w16cex w16sdtdh wp14">
+<w:document xmlns:wpc="http://schemas.microsoft.com/office/word/2010/wordprocessingCanvas" xmlns:cx="http://schemas.microsoft.com/office/drawing/2014/chartex" xmlns:cx1="http://schemas.microsoft.com/office/drawing/2015/9/8/chartex" xmlns:cx2="http://schemas.microsoft.com/office/drawing/2015/10/21/chartex" xmlns:cx3="http://schemas.microsoft.com/office/drawing/2016/5/9/chartex" xmlns:cx4="http://schemas.microsoft.com/office/drawing/2016/5/10/chartex" xmlns:cx5="http://schemas.microsoft.com/office/drawing/2016/5/11/chartex" xmlns:cx6="http://schemas.microsoft.com/office/drawing/2016/5/12/chartex" xmlns:cx7="http://schemas.microsoft.com/office/drawing/2016/5/13/chartex" xmlns:cx8="http://schemas.microsoft.com/office/drawing/2016/5/14/chartex" xmlns:mc="http://schemas.openxmlformats.org/markup-compatibility/2006" xmlns:aink="http://schemas.microsoft.com/office/drawing/2016/ink" xmlns:am3d="http://schemas.microsoft.com/office/drawing/2017/model3d" xmlns:o="urn:schemas-microsoft-com:office:office" xmlns:r="http://schemas.openxmlformats.org/officeDocument/2006/relationships" xmlns:m="http://schemas.openxmlformats.org/officeDocument/2006/math" xmlns:v="urn:schemas-microsoft-com:vml" xmlns:wp14="http://schemas.microsoft.com/office/word/2010/wordprocessingDrawing" xmlns:wp="http://schemas.openxmlformats.org/drawingml/2006/wordprocessingDrawing" xmlns:w10="urn:schemas-microsoft-com:office:word" xmlns:w="http://schemas.openxmlformats.org/wordprocessingml/2006/main" xmlns:w14="http://schemas.microsoft.com/office/word/2010/wordml" xmlns:w15="http://schemas.microsoft.com/office/word/2012/wordml" xmlns:w16cex="http://schemas.microsoft.com/office/word/2018/wordml/cex" xmlns:w16cid="http://schemas.microsoft.com/office/word/2016/wordml/cid" xmlns:w16="http://schemas.microsoft.com/office/word/2018/wordml" xmlns:w16sdtdh="http://schemas.microsoft.com/office/word/2020/wordml/sdtdatahash" xmlns:w16se="http://schemas.microsoft.com/office/word/2015/wordml/symex" xmlns:wpg="http://schemas.microsoft.com/office/word/2010/wordprocessingGroup" xmlns:wpi="http://schemas.microsoft.com/office/word/2010/wordprocessingInk" xmlns:wne="http://schemas.microsoft.com/office/word/2006/wordml" xmlns:wps="http://schemas.microsoft.com/office/word/2010/wordprocessingShape" mc:Ignorable="w14 w15 w16se w16cid w16 w16cex w16sdtdh wp14">
   <w:body>
     <w:p>
       <w:r>
@@ -21,7 +21,7 @@
                     <pic:cNvPicPr preferRelativeResize="0"/>
                   </pic:nvPicPr>
                   <pic:blipFill>
-                    <a:blip r:embed="rId9"/>
+                    <a:blip r:embed="rId11"/>
                     <a:srcRect/>
                     <a:stretch>
                       <a:fillRect/>
@@ -66,7 +66,7 @@
                     <pic:cNvPicPr preferRelativeResize="0"/>
                   </pic:nvPicPr>
                   <pic:blipFill>
-                    <a:blip r:embed="rId10"/>
+                    <a:blip r:embed="rId12"/>
                     <a:srcRect/>
                     <a:stretch>
                       <a:fillRect/>
@@ -223,12 +223,11 @@
     </w:p>
     <w:p>
       <w:pPr>
-        <w:pStyle w:val="Normal"/>
         <w:spacing w:before="120"/>
         <w:jc w:val="center"/>
         <w:rPr>
-          <w:i w:val="1"/>
-          <w:iCs w:val="1"/>
+          <w:i/>
+          <w:iCs/>
         </w:rPr>
       </w:pPr>
       <w:r>
@@ -238,43 +237,42 @@
         <w:t>Group Members</w:t>
       </w:r>
       <w:r>
-        <w:rPr/>
         <w:t xml:space="preserve">: </w:t>
       </w:r>
       <w:r>
         <w:rPr>
-          <w:i w:val="1"/>
-          <w:iCs w:val="1"/>
+          <w:i/>
+          <w:iCs/>
         </w:rPr>
         <w:t xml:space="preserve">Ding </w:t>
       </w:r>
       <w:proofErr w:type="spellStart"/>
       <w:r>
         <w:rPr>
-          <w:i w:val="1"/>
-          <w:iCs w:val="1"/>
+          <w:i/>
+          <w:iCs/>
         </w:rPr>
         <w:t>Yanmu</w:t>
       </w:r>
       <w:proofErr w:type="spellEnd"/>
       <w:r>
         <w:rPr>
-          <w:i w:val="1"/>
-          <w:iCs w:val="1"/>
+          <w:i/>
+          <w:iCs/>
         </w:rPr>
         <w:t>,</w:t>
       </w:r>
       <w:r>
         <w:rPr>
-          <w:i w:val="1"/>
-          <w:iCs w:val="1"/>
+          <w:i/>
+          <w:iCs/>
         </w:rPr>
         <w:t xml:space="preserve"> </w:t>
       </w:r>
       <w:r>
         <w:rPr>
-          <w:i w:val="1"/>
-          <w:iCs w:val="1"/>
+          <w:i/>
+          <w:iCs/>
         </w:rPr>
         <w:t xml:space="preserve">Huang Anni, </w:t>
       </w:r>
@@ -291,28 +289,56 @@
         <w:rPr>
           <w:i/>
         </w:rPr>
-        <w:t>Rao Ningzhen, Ren Xuezhe, Yu Di</w:t>
-      </w:r>
-    </w:p>
-    <w:p>
-      <w:pPr>
+        <w:t xml:space="preserve">Rao </w:t>
+      </w:r>
+      <w:proofErr w:type="spellStart"/>
+      <w:r>
         <w:rPr>
           <w:i/>
         </w:rPr>
-      </w:pPr>
+        <w:t>Ningzhen</w:t>
+      </w:r>
+      <w:proofErr w:type="spellEnd"/>
       <w:r>
         <w:rPr>
           <w:i/>
         </w:rPr>
+        <w:t xml:space="preserve">, Ren </w:t>
+      </w:r>
+      <w:proofErr w:type="spellStart"/>
+      <w:r>
+        <w:rPr>
+          <w:i/>
+        </w:rPr>
+        <w:t>Xuezhe</w:t>
+      </w:r>
+      <w:proofErr w:type="spellEnd"/>
+      <w:r>
+        <w:rPr>
+          <w:i/>
+        </w:rPr>
+        <w:t>, Yu Di</w:t>
+      </w:r>
+    </w:p>
+    <w:p>
+      <w:pPr>
+        <w:rPr>
+          <w:i/>
+        </w:rPr>
+      </w:pPr>
+      <w:r>
+        <w:rPr>
+          <w:i/>
+        </w:rPr>
         <w:br w:type="page"/>
       </w:r>
     </w:p>
-    <w:bookmarkStart w:name="_8gc6ldkcdwwr" w:colFirst="0" w:colLast="0" w:displacedByCustomXml="next" w:id="0"/>
-    <w:bookmarkEnd w:displacedByCustomXml="next" w:id="0"/>
+    <w:bookmarkStart w:id="0" w:name="_8gc6ldkcdwwr" w:colFirst="0" w:colLast="0" w:displacedByCustomXml="next"/>
+    <w:bookmarkEnd w:id="0" w:displacedByCustomXml="next"/>
     <w:sdt>
       <w:sdtPr>
         <w:rPr>
-          <w:rFonts w:ascii="Times New Roman" w:hAnsi="Times New Roman" w:eastAsia="Times New Roman" w:cs="Times New Roman"/>
+          <w:rFonts w:ascii="Times New Roman" w:eastAsia="Times New Roman" w:hAnsi="Times New Roman" w:cs="Times New Roman"/>
           <w:color w:val="auto"/>
           <w:sz w:val="24"/>
           <w:szCs w:val="24"/>
@@ -374,11 +400,11 @@
             </w:rPr>
             <w:fldChar w:fldCharType="separate"/>
           </w:r>
-          <w:hyperlink w:history="1" w:anchor="_Toc99806040">
+          <w:hyperlink w:anchor="_Toc99816230" w:history="1">
             <w:r>
               <w:rPr>
                 <w:rStyle w:val="Hyperlink"/>
-                <w:rFonts w:ascii="Times New Roman" w:hAnsi="Times New Roman" w:cs="Times New Roman" w:eastAsiaTheme="majorEastAsia"/>
+                <w:rFonts w:ascii="Times New Roman" w:eastAsiaTheme="majorEastAsia" w:hAnsi="Times New Roman" w:cs="Times New Roman"/>
                 <w:noProof/>
                 <w:lang w:val="en-GB" w:eastAsia="en-US"/>
               </w:rPr>
@@ -399,7 +425,7 @@
             <w:r>
               <w:rPr>
                 <w:rStyle w:val="Hyperlink"/>
-                <w:rFonts w:ascii="Times New Roman" w:hAnsi="Times New Roman" w:cs="Times New Roman" w:eastAsiaTheme="majorEastAsia"/>
+                <w:rFonts w:ascii="Times New Roman" w:eastAsiaTheme="majorEastAsia" w:hAnsi="Times New Roman" w:cs="Times New Roman"/>
                 <w:noProof/>
                 <w:lang w:val="en-GB" w:eastAsia="en-US"/>
               </w:rPr>
@@ -424,7 +450,7 @@
                 <w:noProof/>
                 <w:webHidden/>
               </w:rPr>
-              <w:instrText xml:space="preserve"> PAGEREF _Toc99806040 \h </w:instrText>
+              <w:instrText xml:space="preserve"> PAGEREF _Toc99816230 \h </w:instrText>
             </w:r>
             <w:r>
               <w:rPr>
@@ -472,11 +498,11 @@
               <w:lang w:val="en-SG" w:eastAsia="zh-CN"/>
             </w:rPr>
           </w:pPr>
-          <w:hyperlink w:history="1" w:anchor="_Toc99806041">
+          <w:hyperlink w:anchor="_Toc99816231" w:history="1">
             <w:r>
               <w:rPr>
                 <w:rStyle w:val="Hyperlink"/>
-                <w:rFonts w:ascii="Times New Roman" w:hAnsi="Times New Roman" w:cs="Times New Roman" w:eastAsiaTheme="majorEastAsia"/>
+                <w:rFonts w:ascii="Times New Roman" w:eastAsiaTheme="majorEastAsia" w:hAnsi="Times New Roman" w:cs="Times New Roman"/>
                 <w:noProof/>
                 <w:lang w:val="en-GB" w:eastAsia="en-US"/>
               </w:rPr>
@@ -497,11 +523,11 @@
             <w:r>
               <w:rPr>
                 <w:rStyle w:val="Hyperlink"/>
-                <w:rFonts w:ascii="Times New Roman" w:hAnsi="Times New Roman" w:cs="Times New Roman" w:eastAsiaTheme="majorEastAsia"/>
+                <w:rFonts w:ascii="Times New Roman" w:eastAsiaTheme="majorEastAsia" w:hAnsi="Times New Roman" w:cs="Times New Roman"/>
                 <w:noProof/>
                 <w:lang w:val="en-GB" w:eastAsia="en-US"/>
               </w:rPr>
-              <w:t>Literature Review</w:t>
+              <w:t>Related Work</w:t>
             </w:r>
             <w:r>
               <w:rPr>
@@ -522,7 +548,7 @@
                 <w:noProof/>
                 <w:webHidden/>
               </w:rPr>
-              <w:instrText xml:space="preserve"> PAGEREF _Toc99806041 \h </w:instrText>
+              <w:instrText xml:space="preserve"> PAGEREF _Toc99816231 \h </w:instrText>
             </w:r>
             <w:r>
               <w:rPr>
@@ -570,11 +596,11 @@
               <w:lang w:val="en-SG" w:eastAsia="zh-CN"/>
             </w:rPr>
           </w:pPr>
-          <w:hyperlink w:history="1" w:anchor="_Toc99806042">
+          <w:hyperlink w:anchor="_Toc99816232" w:history="1">
             <w:r>
               <w:rPr>
                 <w:rStyle w:val="Hyperlink"/>
-                <w:rFonts w:ascii="Times New Roman" w:hAnsi="Times New Roman" w:cs="Times New Roman" w:eastAsiaTheme="majorEastAsia"/>
+                <w:rFonts w:ascii="Times New Roman" w:eastAsiaTheme="majorEastAsia" w:hAnsi="Times New Roman" w:cs="Times New Roman"/>
                 <w:noProof/>
                 <w:lang w:val="en-GB" w:eastAsia="en-US"/>
               </w:rPr>
@@ -595,7 +621,7 @@
             <w:r>
               <w:rPr>
                 <w:rStyle w:val="Hyperlink"/>
-                <w:rFonts w:ascii="Times New Roman" w:hAnsi="Times New Roman" w:cs="Times New Roman" w:eastAsiaTheme="majorEastAsia"/>
+                <w:rFonts w:ascii="Times New Roman" w:eastAsiaTheme="majorEastAsia" w:hAnsi="Times New Roman" w:cs="Times New Roman"/>
                 <w:noProof/>
                 <w:lang w:val="en-GB" w:eastAsia="en-US"/>
               </w:rPr>
@@ -620,7 +646,7 @@
                 <w:noProof/>
                 <w:webHidden/>
               </w:rPr>
-              <w:instrText xml:space="preserve"> PAGEREF _Toc99806042 \h </w:instrText>
+              <w:instrText xml:space="preserve"> PAGEREF _Toc99816232 \h </w:instrText>
             </w:r>
             <w:r>
               <w:rPr>
@@ -668,11 +694,11 @@
               <w:lang w:val="en-SG" w:eastAsia="zh-CN"/>
             </w:rPr>
           </w:pPr>
-          <w:hyperlink w:history="1" w:anchor="_Toc99806043">
+          <w:hyperlink w:anchor="_Toc99816233" w:history="1">
             <w:r>
               <w:rPr>
                 <w:rStyle w:val="Hyperlink"/>
-                <w:rFonts w:ascii="Times New Roman" w:hAnsi="Times New Roman" w:cs="Times New Roman" w:eastAsiaTheme="majorEastAsia"/>
+                <w:rFonts w:ascii="Times New Roman" w:eastAsiaTheme="majorEastAsia" w:hAnsi="Times New Roman" w:cs="Times New Roman"/>
                 <w:noProof/>
                 <w:lang w:val="en-GB" w:eastAsia="en-US"/>
               </w:rPr>
@@ -693,7 +719,7 @@
             <w:r>
               <w:rPr>
                 <w:rStyle w:val="Hyperlink"/>
-                <w:rFonts w:ascii="Times New Roman" w:hAnsi="Times New Roman" w:cs="Times New Roman" w:eastAsiaTheme="majorEastAsia"/>
+                <w:rFonts w:ascii="Times New Roman" w:eastAsiaTheme="majorEastAsia" w:hAnsi="Times New Roman" w:cs="Times New Roman"/>
                 <w:noProof/>
                 <w:lang w:val="en-GB" w:eastAsia="en-US"/>
               </w:rPr>
@@ -718,7 +744,7 @@
                 <w:noProof/>
                 <w:webHidden/>
               </w:rPr>
-              <w:instrText xml:space="preserve"> PAGEREF _Toc99806043 \h </w:instrText>
+              <w:instrText xml:space="preserve"> PAGEREF _Toc99816233 \h </w:instrText>
             </w:r>
             <w:r>
               <w:rPr>
@@ -766,7 +792,7 @@
               <w:lang w:val="en-SG" w:eastAsia="zh-CN"/>
             </w:rPr>
           </w:pPr>
-          <w:hyperlink w:history="1" w:anchor="_Toc99806044">
+          <w:hyperlink w:anchor="_Toc99816234" w:history="1">
             <w:r>
               <w:rPr>
                 <w:rStyle w:val="Hyperlink"/>
@@ -814,7 +840,7 @@
                 <w:noProof/>
                 <w:webHidden/>
               </w:rPr>
-              <w:instrText xml:space="preserve"> PAGEREF _Toc99806044 \h </w:instrText>
+              <w:instrText xml:space="preserve"> PAGEREF _Toc99816234 \h </w:instrText>
             </w:r>
             <w:r>
               <w:rPr>
@@ -862,7 +888,7 @@
               <w:lang w:val="en-SG" w:eastAsia="zh-CN"/>
             </w:rPr>
           </w:pPr>
-          <w:hyperlink w:history="1" w:anchor="_Toc99806045">
+          <w:hyperlink w:anchor="_Toc99816235" w:history="1">
             <w:r>
               <w:rPr>
                 <w:rStyle w:val="Hyperlink"/>
@@ -910,7 +936,7 @@
                 <w:noProof/>
                 <w:webHidden/>
               </w:rPr>
-              <w:instrText xml:space="preserve"> PAGEREF _Toc99806045 \h </w:instrText>
+              <w:instrText xml:space="preserve"> PAGEREF _Toc99816235 \h </w:instrText>
             </w:r>
             <w:r>
               <w:rPr>
@@ -958,7 +984,7 @@
               <w:lang w:val="en-SG" w:eastAsia="zh-CN"/>
             </w:rPr>
           </w:pPr>
-          <w:hyperlink w:history="1" w:anchor="_Toc99806046">
+          <w:hyperlink w:anchor="_Toc99816236" w:history="1">
             <w:r>
               <w:rPr>
                 <w:rStyle w:val="Hyperlink"/>
@@ -1006,7 +1032,7 @@
                 <w:noProof/>
                 <w:webHidden/>
               </w:rPr>
-              <w:instrText xml:space="preserve"> PAGEREF _Toc99806046 \h </w:instrText>
+              <w:instrText xml:space="preserve"> PAGEREF _Toc99816236 \h </w:instrText>
             </w:r>
             <w:r>
               <w:rPr>
@@ -1054,11 +1080,11 @@
               <w:lang w:val="en-SG" w:eastAsia="zh-CN"/>
             </w:rPr>
           </w:pPr>
-          <w:hyperlink w:history="1" w:anchor="_Toc99806047">
+          <w:hyperlink w:anchor="_Toc99816237" w:history="1">
             <w:r>
               <w:rPr>
                 <w:rStyle w:val="Hyperlink"/>
-                <w:rFonts w:ascii="Times New Roman" w:hAnsi="Times New Roman" w:cs="Times New Roman" w:eastAsiaTheme="majorEastAsia"/>
+                <w:rFonts w:ascii="Times New Roman" w:eastAsiaTheme="majorEastAsia" w:hAnsi="Times New Roman" w:cs="Times New Roman"/>
                 <w:noProof/>
                 <w:lang w:val="en-GB" w:eastAsia="en-US"/>
               </w:rPr>
@@ -1079,7 +1105,7 @@
             <w:r>
               <w:rPr>
                 <w:rStyle w:val="Hyperlink"/>
-                <w:rFonts w:ascii="Times New Roman" w:hAnsi="Times New Roman" w:cs="Times New Roman" w:eastAsiaTheme="majorEastAsia"/>
+                <w:rFonts w:ascii="Times New Roman" w:eastAsiaTheme="majorEastAsia" w:hAnsi="Times New Roman" w:cs="Times New Roman"/>
                 <w:noProof/>
                 <w:lang w:val="en-GB" w:eastAsia="en-US"/>
               </w:rPr>
@@ -1104,7 +1130,7 @@
                 <w:noProof/>
                 <w:webHidden/>
               </w:rPr>
-              <w:instrText xml:space="preserve"> PAGEREF _Toc99806047 \h </w:instrText>
+              <w:instrText xml:space="preserve"> PAGEREF _Toc99816237 \h </w:instrText>
             </w:r>
             <w:r>
               <w:rPr>
@@ -1152,7 +1178,7 @@
               <w:lang w:val="en-SG" w:eastAsia="zh-CN"/>
             </w:rPr>
           </w:pPr>
-          <w:hyperlink w:history="1" w:anchor="_Toc99806048">
+          <w:hyperlink w:anchor="_Toc99816238" w:history="1">
             <w:r>
               <w:rPr>
                 <w:rStyle w:val="Hyperlink"/>
@@ -1200,7 +1226,7 @@
                 <w:noProof/>
                 <w:webHidden/>
               </w:rPr>
-              <w:instrText xml:space="preserve"> PAGEREF _Toc99806048 \h </w:instrText>
+              <w:instrText xml:space="preserve"> PAGEREF _Toc99816238 \h </w:instrText>
             </w:r>
             <w:r>
               <w:rPr>
@@ -1248,7 +1274,7 @@
               <w:lang w:val="en-SG" w:eastAsia="zh-CN"/>
             </w:rPr>
           </w:pPr>
-          <w:hyperlink w:history="1" w:anchor="_Toc99806049">
+          <w:hyperlink w:anchor="_Toc99816239" w:history="1">
             <w:r>
               <w:rPr>
                 <w:rStyle w:val="Hyperlink"/>
@@ -1296,7 +1322,7 @@
                 <w:noProof/>
                 <w:webHidden/>
               </w:rPr>
-              <w:instrText xml:space="preserve"> PAGEREF _Toc99806049 \h </w:instrText>
+              <w:instrText xml:space="preserve"> PAGEREF _Toc99816239 \h </w:instrText>
             </w:r>
             <w:r>
               <w:rPr>
@@ -1344,7 +1370,7 @@
               <w:lang w:val="en-SG" w:eastAsia="zh-CN"/>
             </w:rPr>
           </w:pPr>
-          <w:hyperlink w:history="1" w:anchor="_Toc99806050">
+          <w:hyperlink w:anchor="_Toc99816240" w:history="1">
             <w:r>
               <w:rPr>
                 <w:rStyle w:val="Hyperlink"/>
@@ -1392,7 +1418,7 @@
                 <w:noProof/>
                 <w:webHidden/>
               </w:rPr>
-              <w:instrText xml:space="preserve"> PAGEREF _Toc99806050 \h </w:instrText>
+              <w:instrText xml:space="preserve"> PAGEREF _Toc99816240 \h </w:instrText>
             </w:r>
             <w:r>
               <w:rPr>
@@ -1440,7 +1466,7 @@
               <w:lang w:val="en-SG" w:eastAsia="zh-CN"/>
             </w:rPr>
           </w:pPr>
-          <w:hyperlink w:history="1" w:anchor="_Toc99806051">
+          <w:hyperlink w:anchor="_Toc99816241" w:history="1">
             <w:r>
               <w:rPr>
                 <w:rStyle w:val="Hyperlink"/>
@@ -1488,7 +1514,7 @@
                 <w:noProof/>
                 <w:webHidden/>
               </w:rPr>
-              <w:instrText xml:space="preserve"> PAGEREF _Toc99806051 \h </w:instrText>
+              <w:instrText xml:space="preserve"> PAGEREF _Toc99816241 \h </w:instrText>
             </w:r>
             <w:r>
               <w:rPr>
@@ -1536,7 +1562,7 @@
               <w:lang w:val="en-SG" w:eastAsia="zh-CN"/>
             </w:rPr>
           </w:pPr>
-          <w:hyperlink w:history="1" w:anchor="_Toc99806052">
+          <w:hyperlink w:anchor="_Toc99816242" w:history="1">
             <w:r>
               <w:rPr>
                 <w:rStyle w:val="Hyperlink"/>
@@ -1584,7 +1610,7 @@
                 <w:noProof/>
                 <w:webHidden/>
               </w:rPr>
-              <w:instrText xml:space="preserve"> PAGEREF _Toc99806052 \h </w:instrText>
+              <w:instrText xml:space="preserve"> PAGEREF _Toc99816242 \h </w:instrText>
             </w:r>
             <w:r>
               <w:rPr>
@@ -1632,11 +1658,11 @@
               <w:lang w:val="en-SG" w:eastAsia="zh-CN"/>
             </w:rPr>
           </w:pPr>
-          <w:hyperlink w:history="1" w:anchor="_Toc99806053">
+          <w:hyperlink w:anchor="_Toc99816243" w:history="1">
             <w:r>
               <w:rPr>
                 <w:rStyle w:val="Hyperlink"/>
-                <w:rFonts w:ascii="Times New Roman" w:hAnsi="Times New Roman" w:cs="Times New Roman" w:eastAsiaTheme="majorEastAsia"/>
+                <w:rFonts w:ascii="Times New Roman" w:eastAsiaTheme="majorEastAsia" w:hAnsi="Times New Roman" w:cs="Times New Roman"/>
                 <w:noProof/>
                 <w:lang w:val="en-GB" w:eastAsia="en-US"/>
               </w:rPr>
@@ -1657,7 +1683,7 @@
             <w:r>
               <w:rPr>
                 <w:rStyle w:val="Hyperlink"/>
-                <w:rFonts w:ascii="Times New Roman" w:hAnsi="Times New Roman" w:cs="Times New Roman" w:eastAsiaTheme="majorEastAsia"/>
+                <w:rFonts w:ascii="Times New Roman" w:eastAsiaTheme="majorEastAsia" w:hAnsi="Times New Roman" w:cs="Times New Roman"/>
                 <w:noProof/>
                 <w:lang w:val="en-GB" w:eastAsia="en-US"/>
               </w:rPr>
@@ -1682,7 +1708,7 @@
                 <w:noProof/>
                 <w:webHidden/>
               </w:rPr>
-              <w:instrText xml:space="preserve"> PAGEREF _Toc99806053 \h </w:instrText>
+              <w:instrText xml:space="preserve"> PAGEREF _Toc99816243 \h </w:instrText>
             </w:r>
             <w:r>
               <w:rPr>
@@ -1730,7 +1756,7 @@
               <w:lang w:val="en-SG" w:eastAsia="zh-CN"/>
             </w:rPr>
           </w:pPr>
-          <w:hyperlink w:history="1" w:anchor="_Toc99806054">
+          <w:hyperlink w:anchor="_Toc99816244" w:history="1">
             <w:r>
               <w:rPr>
                 <w:rStyle w:val="Hyperlink"/>
@@ -1778,7 +1804,7 @@
                 <w:noProof/>
                 <w:webHidden/>
               </w:rPr>
-              <w:instrText xml:space="preserve"> PAGEREF _Toc99806054 \h </w:instrText>
+              <w:instrText xml:space="preserve"> PAGEREF _Toc99816244 \h </w:instrText>
             </w:r>
             <w:r>
               <w:rPr>
@@ -1826,7 +1852,7 @@
               <w:lang w:val="en-SG" w:eastAsia="zh-CN"/>
             </w:rPr>
           </w:pPr>
-          <w:hyperlink w:history="1" w:anchor="_Toc99806055">
+          <w:hyperlink w:anchor="_Toc99816245" w:history="1">
             <w:r>
               <w:rPr>
                 <w:rStyle w:val="Hyperlink"/>
@@ -1874,7 +1900,7 @@
                 <w:noProof/>
                 <w:webHidden/>
               </w:rPr>
-              <w:instrText xml:space="preserve"> PAGEREF _Toc99806055 \h </w:instrText>
+              <w:instrText xml:space="preserve"> PAGEREF _Toc99816245 \h </w:instrText>
             </w:r>
             <w:r>
               <w:rPr>
@@ -1922,7 +1948,7 @@
               <w:lang w:val="en-SG" w:eastAsia="zh-CN"/>
             </w:rPr>
           </w:pPr>
-          <w:hyperlink w:history="1" w:anchor="_Toc99806056">
+          <w:hyperlink w:anchor="_Toc99816246" w:history="1">
             <w:r>
               <w:rPr>
                 <w:rStyle w:val="Hyperlink"/>
@@ -1970,7 +1996,7 @@
                 <w:noProof/>
                 <w:webHidden/>
               </w:rPr>
-              <w:instrText xml:space="preserve"> PAGEREF _Toc99806056 \h </w:instrText>
+              <w:instrText xml:space="preserve"> PAGEREF _Toc99816246 \h </w:instrText>
             </w:r>
             <w:r>
               <w:rPr>
@@ -2018,7 +2044,7 @@
               <w:lang w:val="en-SG" w:eastAsia="zh-CN"/>
             </w:rPr>
           </w:pPr>
-          <w:hyperlink w:history="1" w:anchor="_Toc99806057">
+          <w:hyperlink w:anchor="_Toc99816247" w:history="1">
             <w:r>
               <w:rPr>
                 <w:rStyle w:val="Hyperlink"/>
@@ -2066,7 +2092,7 @@
                 <w:noProof/>
                 <w:webHidden/>
               </w:rPr>
-              <w:instrText xml:space="preserve"> PAGEREF _Toc99806057 \h </w:instrText>
+              <w:instrText xml:space="preserve"> PAGEREF _Toc99816247 \h </w:instrText>
             </w:r>
             <w:r>
               <w:rPr>
@@ -2114,11 +2140,11 @@
               <w:lang w:val="en-SG" w:eastAsia="zh-CN"/>
             </w:rPr>
           </w:pPr>
-          <w:hyperlink w:history="1" w:anchor="_Toc99806058">
+          <w:hyperlink w:anchor="_Toc99816248" w:history="1">
             <w:r>
               <w:rPr>
                 <w:rStyle w:val="Hyperlink"/>
-                <w:rFonts w:ascii="Times New Roman" w:hAnsi="Times New Roman" w:cs="Times New Roman" w:eastAsiaTheme="majorEastAsia"/>
+                <w:rFonts w:ascii="Times New Roman" w:eastAsiaTheme="majorEastAsia" w:hAnsi="Times New Roman" w:cs="Times New Roman"/>
                 <w:noProof/>
                 <w:lang w:val="en-GB" w:eastAsia="en-US"/>
               </w:rPr>
@@ -2139,7 +2165,7 @@
             <w:r>
               <w:rPr>
                 <w:rStyle w:val="Hyperlink"/>
-                <w:rFonts w:ascii="Times New Roman" w:hAnsi="Times New Roman" w:cs="Times New Roman" w:eastAsiaTheme="majorEastAsia"/>
+                <w:rFonts w:ascii="Times New Roman" w:eastAsiaTheme="majorEastAsia" w:hAnsi="Times New Roman" w:cs="Times New Roman"/>
                 <w:noProof/>
                 <w:lang w:val="en-GB" w:eastAsia="en-US"/>
               </w:rPr>
@@ -2164,7 +2190,7 @@
                 <w:noProof/>
                 <w:webHidden/>
               </w:rPr>
-              <w:instrText xml:space="preserve"> PAGEREF _Toc99806058 \h </w:instrText>
+              <w:instrText xml:space="preserve"> PAGEREF _Toc99816248 \h </w:instrText>
             </w:r>
             <w:r>
               <w:rPr>
@@ -2212,11 +2238,11 @@
               <w:lang w:val="en-SG" w:eastAsia="zh-CN"/>
             </w:rPr>
           </w:pPr>
-          <w:hyperlink w:history="1" w:anchor="_Toc99806059">
+          <w:hyperlink w:anchor="_Toc99816249" w:history="1">
             <w:r>
               <w:rPr>
                 <w:rStyle w:val="Hyperlink"/>
-                <w:rFonts w:ascii="Times New Roman" w:hAnsi="Times New Roman" w:cs="Times New Roman" w:eastAsiaTheme="majorEastAsia"/>
+                <w:rFonts w:ascii="Times New Roman" w:eastAsiaTheme="majorEastAsia" w:hAnsi="Times New Roman" w:cs="Times New Roman"/>
                 <w:noProof/>
                 <w:lang w:val="en-GB" w:eastAsia="en-US"/>
               </w:rPr>
@@ -2237,7 +2263,7 @@
             <w:r>
               <w:rPr>
                 <w:rStyle w:val="Hyperlink"/>
-                <w:rFonts w:ascii="Times New Roman" w:hAnsi="Times New Roman" w:cs="Times New Roman" w:eastAsiaTheme="majorEastAsia"/>
+                <w:rFonts w:ascii="Times New Roman" w:eastAsiaTheme="majorEastAsia" w:hAnsi="Times New Roman" w:cs="Times New Roman"/>
                 <w:noProof/>
                 <w:lang w:val="en-GB" w:eastAsia="en-US"/>
               </w:rPr>
@@ -2262,7 +2288,7 @@
                 <w:noProof/>
                 <w:webHidden/>
               </w:rPr>
-              <w:instrText xml:space="preserve"> PAGEREF _Toc99806059 \h </w:instrText>
+              <w:instrText xml:space="preserve"> PAGEREF _Toc99816249 \h </w:instrText>
             </w:r>
             <w:r>
               <w:rPr>
@@ -2323,7 +2349,7 @@
           <w:szCs w:val="46"/>
         </w:rPr>
       </w:pPr>
-      <w:bookmarkStart w:name="_jbf9kuw7twc0" w:colFirst="0" w:colLast="0" w:id="1"/>
+      <w:bookmarkStart w:id="1" w:name="_jbf9kuw7twc0" w:colFirst="0" w:colLast="0"/>
       <w:bookmarkEnd w:id="1"/>
       <w:r>
         <w:rPr>
@@ -2343,27 +2369,28 @@
         <w:ind w:left="360"/>
         <w:jc w:val="both"/>
         <w:rPr>
-          <w:rFonts w:ascii="Times New Roman" w:hAnsi="Times New Roman" w:cs="Times New Roman" w:eastAsiaTheme="majorEastAsia"/>
+          <w:rFonts w:ascii="Times New Roman" w:eastAsiaTheme="majorEastAsia" w:hAnsi="Times New Roman" w:cs="Times New Roman"/>
           <w:b/>
           <w:sz w:val="22"/>
           <w:szCs w:val="22"/>
           <w:lang w:val="en-GB" w:eastAsia="en-US"/>
         </w:rPr>
       </w:pPr>
-      <w:bookmarkStart w:name="_Toc1344996068" w:id="2"/>
-      <w:bookmarkStart w:name="_Toc113824054" w:id="3"/>
-      <w:bookmarkStart w:name="_Toc604060073" w:id="4"/>
-      <w:bookmarkStart w:name="_Toc321099671" w:id="5"/>
-      <w:bookmarkStart w:name="_Toc99802384" w:id="6"/>
-      <w:bookmarkStart w:name="_Toc99806040" w:id="7"/>
-      <w:r>
-        <w:rPr>
-          <w:rFonts w:ascii="Times New Roman" w:hAnsi="Times New Roman" w:cs="Times New Roman" w:eastAsiaTheme="majorEastAsia"/>
+      <w:bookmarkStart w:id="2" w:name="_Toc1344996068"/>
+      <w:bookmarkStart w:id="3" w:name="_Toc113824054"/>
+      <w:bookmarkStart w:id="4" w:name="_Toc604060073"/>
+      <w:bookmarkStart w:id="5" w:name="_Toc321099671"/>
+      <w:bookmarkStart w:id="6" w:name="_Toc99802384"/>
+      <w:bookmarkStart w:id="7" w:name="_Toc99816230"/>
+      <w:r>
+        <w:rPr>
+          <w:rFonts w:ascii="Times New Roman" w:eastAsiaTheme="majorEastAsia" w:hAnsi="Times New Roman" w:cs="Times New Roman"/>
           <w:b/>
           <w:sz w:val="22"/>
           <w:szCs w:val="22"/>
           <w:lang w:val="en-GB" w:eastAsia="en-US"/>
         </w:rPr>
+        <w:lastRenderedPageBreak/>
         <w:t>Introduction</w:t>
       </w:r>
       <w:bookmarkEnd w:id="2"/>
@@ -2401,6 +2428,7 @@
         </w:rPr>
         <w:t xml:space="preserve"> develop smart algorithms to </w:t>
       </w:r>
+      <w:proofErr w:type="spellStart"/>
       <w:r>
         <w:rPr>
           <w:sz w:val="20"/>
@@ -2408,6 +2436,7 @@
         </w:rPr>
         <w:t>analyze</w:t>
       </w:r>
+      <w:proofErr w:type="spellEnd"/>
       <w:r>
         <w:rPr>
           <w:sz w:val="20"/>
@@ -2450,35 +2479,25 @@
         <w:ind w:left="360"/>
         <w:jc w:val="both"/>
         <w:rPr>
-          <w:rFonts w:ascii="Times New Roman" w:hAnsi="Times New Roman" w:cs="Times New Roman" w:eastAsiaTheme="majorEastAsia"/>
+          <w:rFonts w:ascii="Times New Roman" w:eastAsiaTheme="majorEastAsia" w:hAnsi="Times New Roman" w:cs="Times New Roman"/>
           <w:b/>
           <w:sz w:val="22"/>
           <w:szCs w:val="22"/>
           <w:lang w:val="en-GB" w:eastAsia="en-US"/>
         </w:rPr>
       </w:pPr>
-      <w:bookmarkStart w:name="_Toc196969364" w:id="8"/>
-      <w:bookmarkStart w:name="_Toc1525234689" w:id="9"/>
-      <w:bookmarkStart w:name="_Toc1529220051" w:id="10"/>
-      <w:bookmarkStart w:name="_Toc406679330" w:id="11"/>
-      <w:bookmarkStart w:name="_Toc99802385" w:id="12"/>
-      <w:bookmarkStart w:name="_Toc99806041" w:id="13"/>
-      <w:r>
-        <w:rPr>
-          <w:rFonts w:ascii="Times New Roman" w:hAnsi="Times New Roman" w:cs="Times New Roman" w:eastAsiaTheme="majorEastAsia"/>
+      <w:bookmarkStart w:id="8" w:name="_Toc99816231"/>
+      <w:r>
+        <w:rPr>
+          <w:rFonts w:ascii="Times New Roman" w:eastAsiaTheme="majorEastAsia" w:hAnsi="Times New Roman" w:cs="Times New Roman"/>
           <w:b/>
           <w:sz w:val="22"/>
           <w:szCs w:val="22"/>
           <w:lang w:val="en-GB" w:eastAsia="en-US"/>
         </w:rPr>
-        <w:t>Literature Review</w:t>
+        <w:t>Related Work</w:t>
       </w:r>
       <w:bookmarkEnd w:id="8"/>
-      <w:bookmarkEnd w:id="9"/>
-      <w:bookmarkEnd w:id="10"/>
-      <w:bookmarkEnd w:id="11"/>
-      <w:bookmarkEnd w:id="12"/>
-      <w:bookmarkEnd w:id="13"/>
     </w:p>
     <w:p>
       <w:pPr>
@@ -2688,23 +2707,23 @@
         <w:ind w:left="360"/>
         <w:jc w:val="both"/>
         <w:rPr>
-          <w:rFonts w:ascii="Times New Roman" w:hAnsi="Times New Roman" w:cs="Times New Roman" w:eastAsiaTheme="majorEastAsia"/>
+          <w:rFonts w:ascii="Times New Roman" w:eastAsiaTheme="majorEastAsia" w:hAnsi="Times New Roman" w:cs="Times New Roman"/>
           <w:b/>
           <w:sz w:val="22"/>
           <w:szCs w:val="22"/>
           <w:lang w:val="en-GB" w:eastAsia="en-US"/>
         </w:rPr>
       </w:pPr>
-      <w:bookmarkStart w:name="_Toc1553120417" w:id="14"/>
-      <w:bookmarkStart w:name="_Toc645874736" w:id="15"/>
-      <w:bookmarkStart w:name="_Toc1830557129" w:id="16"/>
-      <w:bookmarkStart w:name="_Toc1690403655" w:id="17"/>
-      <w:bookmarkStart w:name="_Toc1932174460" w:id="18"/>
-      <w:bookmarkStart w:name="_Toc99802386" w:id="19"/>
-      <w:bookmarkStart w:name="_Toc99806042" w:id="20"/>
-      <w:r>
-        <w:rPr>
-          <w:rFonts w:ascii="Times New Roman" w:hAnsi="Times New Roman" w:cs="Times New Roman" w:eastAsiaTheme="majorEastAsia"/>
+      <w:bookmarkStart w:id="9" w:name="_Toc1553120417"/>
+      <w:bookmarkStart w:id="10" w:name="_Toc645874736"/>
+      <w:bookmarkStart w:id="11" w:name="_Toc1830557129"/>
+      <w:bookmarkStart w:id="12" w:name="_Toc1690403655"/>
+      <w:bookmarkStart w:id="13" w:name="_Toc1932174460"/>
+      <w:bookmarkStart w:id="14" w:name="_Toc99802386"/>
+      <w:bookmarkStart w:id="15" w:name="_Toc99816232"/>
+      <w:r>
+        <w:rPr>
+          <w:rFonts w:ascii="Times New Roman" w:eastAsiaTheme="majorEastAsia" w:hAnsi="Times New Roman" w:cs="Times New Roman"/>
           <w:b/>
           <w:sz w:val="22"/>
           <w:szCs w:val="22"/>
@@ -2712,13 +2731,13 @@
         </w:rPr>
         <w:t>Dataset</w:t>
       </w:r>
+      <w:bookmarkEnd w:id="9"/>
+      <w:bookmarkEnd w:id="10"/>
+      <w:bookmarkEnd w:id="11"/>
+      <w:bookmarkEnd w:id="12"/>
+      <w:bookmarkEnd w:id="13"/>
       <w:bookmarkEnd w:id="14"/>
       <w:bookmarkEnd w:id="15"/>
-      <w:bookmarkEnd w:id="16"/>
-      <w:bookmarkEnd w:id="17"/>
-      <w:bookmarkEnd w:id="18"/>
-      <w:bookmarkEnd w:id="19"/>
-      <w:bookmarkEnd w:id="20"/>
     </w:p>
     <w:p>
       <w:pPr>
@@ -2743,7 +2762,7 @@
                     <pic:cNvPicPr preferRelativeResize="0"/>
                   </pic:nvPicPr>
                   <pic:blipFill>
-                    <a:blip r:embed="rId11"/>
+                    <a:blip r:embed="rId13"/>
                     <a:srcRect/>
                     <a:stretch>
                       <a:fillRect/>
@@ -2795,7 +2814,15 @@
           <w:sz w:val="20"/>
           <w:szCs w:val="20"/>
         </w:rPr>
-        <w:t>The whole dataset contains 8 tables as shown in Fig 1, application train and test data are the main tables that contain the target, the information about the loan and information about the loan applicant at the application time. The other 6 tables contain information about the credit history of the applicants. In practice, the occurrence of default is far less than normal repayment. We found that among 300 thousand training data, where label ‘1’ indicates default, only 8% of it has positive labels. We also found that some tables, such as the bureau balance table, have too many rows, because one previous credit record may have many associated rows in those tables, and one applicant may have multiple credit records. Hence, we need to do some pre-processing to aggregate the rows in these tables.</w:t>
+        <w:t xml:space="preserve">The whole dataset contains 8 tables as shown in Fig 1, application train and test data are the main tables that contain the target, the information about the loan and information about the loan applicant at the application time. The other 6 tables contain information about the credit history of the applicants. In practice, the occurrence of default is far less than normal repayment. We found that among 300 thousand training data, where label ‘1’ indicates default, only 8% of it has positive labels. We also found that some tables, such as the bureau balance </w:t>
+      </w:r>
+      <w:r>
+        <w:rPr>
+          <w:sz w:val="20"/>
+          <w:szCs w:val="20"/>
+        </w:rPr>
+        <w:lastRenderedPageBreak/>
+        <w:t>table, have too many rows, because one previous credit record may have many associated rows in those tables, and one applicant may have multiple credit records. Hence, we need to do some pre-processing to aggregate the rows in these tables.</w:t>
       </w:r>
     </w:p>
     <w:p>
@@ -2809,24 +2836,24 @@
         <w:ind w:left="360"/>
         <w:jc w:val="both"/>
         <w:rPr>
-          <w:rFonts w:ascii="Times New Roman" w:hAnsi="Times New Roman" w:cs="Times New Roman" w:eastAsiaTheme="majorEastAsia"/>
+          <w:rFonts w:ascii="Times New Roman" w:eastAsiaTheme="majorEastAsia" w:hAnsi="Times New Roman" w:cs="Times New Roman"/>
           <w:b/>
           <w:sz w:val="22"/>
           <w:szCs w:val="22"/>
           <w:lang w:val="en-GB" w:eastAsia="en-US"/>
         </w:rPr>
       </w:pPr>
-      <w:bookmarkStart w:name="_9oa8mz372pft" w:id="21"/>
-      <w:bookmarkStart w:name="_Toc1111485256" w:id="22"/>
-      <w:bookmarkStart w:name="_Toc924991452" w:id="23"/>
-      <w:bookmarkStart w:name="_Toc1495608521" w:id="24"/>
-      <w:bookmarkStart w:name="_Toc599898327" w:id="25"/>
-      <w:bookmarkStart w:name="_Toc99802387" w:id="26"/>
-      <w:bookmarkStart w:name="_Toc99806043" w:id="27"/>
-      <w:bookmarkEnd w:id="21"/>
-      <w:r>
-        <w:rPr>
-          <w:rFonts w:ascii="Times New Roman" w:hAnsi="Times New Roman" w:cs="Times New Roman" w:eastAsiaTheme="majorEastAsia"/>
+      <w:bookmarkStart w:id="16" w:name="_9oa8mz372pft"/>
+      <w:bookmarkStart w:id="17" w:name="_Toc1111485256"/>
+      <w:bookmarkStart w:id="18" w:name="_Toc924991452"/>
+      <w:bookmarkStart w:id="19" w:name="_Toc1495608521"/>
+      <w:bookmarkStart w:id="20" w:name="_Toc599898327"/>
+      <w:bookmarkStart w:id="21" w:name="_Toc99802387"/>
+      <w:bookmarkStart w:id="22" w:name="_Toc99816233"/>
+      <w:bookmarkEnd w:id="16"/>
+      <w:r>
+        <w:rPr>
+          <w:rFonts w:ascii="Times New Roman" w:eastAsiaTheme="majorEastAsia" w:hAnsi="Times New Roman" w:cs="Times New Roman"/>
           <w:b/>
           <w:sz w:val="22"/>
           <w:szCs w:val="22"/>
@@ -2834,12 +2861,12 @@
         </w:rPr>
         <w:t>Evaluation Metrics</w:t>
       </w:r>
+      <w:bookmarkEnd w:id="17"/>
+      <w:bookmarkEnd w:id="18"/>
+      <w:bookmarkEnd w:id="19"/>
+      <w:bookmarkEnd w:id="20"/>
+      <w:bookmarkEnd w:id="21"/>
       <w:bookmarkEnd w:id="22"/>
-      <w:bookmarkEnd w:id="23"/>
-      <w:bookmarkEnd w:id="24"/>
-      <w:bookmarkEnd w:id="25"/>
-      <w:bookmarkEnd w:id="26"/>
-      <w:bookmarkEnd w:id="27"/>
     </w:p>
     <w:p>
       <w:pPr>
@@ -2920,7 +2947,7 @@
                     <pic:cNvPicPr preferRelativeResize="0"/>
                   </pic:nvPicPr>
                   <pic:blipFill>
-                    <a:blip r:embed="rId12"/>
+                    <a:blip r:embed="rId14"/>
                     <a:srcRect/>
                     <a:stretch>
                       <a:fillRect/>
@@ -2976,9 +3003,9 @@
           <w:szCs w:val="22"/>
         </w:rPr>
       </w:pPr>
-      <w:bookmarkStart w:name="_7aflqyw15fe0" w:id="28"/>
-      <w:bookmarkStart w:name="_Toc99806044" w:id="29"/>
-      <w:bookmarkEnd w:id="28"/>
+      <w:bookmarkStart w:id="23" w:name="_7aflqyw15fe0"/>
+      <w:bookmarkStart w:id="24" w:name="_Toc99816234"/>
+      <w:bookmarkEnd w:id="23"/>
       <w:r>
         <w:rPr>
           <w:rFonts w:ascii="Times New Roman" w:hAnsi="Times New Roman" w:cs="Times New Roman"/>
@@ -2989,7 +3016,7 @@
         </w:rPr>
         <w:t>Missing value</w:t>
       </w:r>
-      <w:bookmarkEnd w:id="29"/>
+      <w:bookmarkEnd w:id="24"/>
     </w:p>
     <w:p>
       <w:pPr>
@@ -3021,7 +3048,7 @@
                     <pic:cNvPicPr preferRelativeResize="0"/>
                   </pic:nvPicPr>
                   <pic:blipFill>
-                    <a:blip r:embed="rId13"/>
+                    <a:blip r:embed="rId15"/>
                     <a:srcRect/>
                     <a:stretch>
                       <a:fillRect/>
@@ -3091,14 +3118,14 @@
           <w:szCs w:val="22"/>
         </w:rPr>
       </w:pPr>
-      <w:bookmarkStart w:name="_tbcu2gkhl5hi" w:id="30"/>
-      <w:bookmarkStart w:name="_Toc765752894" w:id="31"/>
-      <w:bookmarkStart w:name="_Toc1552648260" w:id="32"/>
-      <w:bookmarkStart w:name="_Toc128197574" w:id="33"/>
-      <w:bookmarkStart w:name="_Toc1427922626" w:id="34"/>
-      <w:bookmarkStart w:name="_Toc99802389" w:id="35"/>
-      <w:bookmarkStart w:name="_Toc99806045" w:id="36"/>
-      <w:bookmarkEnd w:id="30"/>
+      <w:bookmarkStart w:id="25" w:name="_tbcu2gkhl5hi"/>
+      <w:bookmarkStart w:id="26" w:name="_Toc765752894"/>
+      <w:bookmarkStart w:id="27" w:name="_Toc1552648260"/>
+      <w:bookmarkStart w:id="28" w:name="_Toc128197574"/>
+      <w:bookmarkStart w:id="29" w:name="_Toc1427922626"/>
+      <w:bookmarkStart w:id="30" w:name="_Toc99802389"/>
+      <w:bookmarkStart w:id="31" w:name="_Toc99816235"/>
+      <w:bookmarkEnd w:id="25"/>
       <w:r>
         <w:rPr>
           <w:rFonts w:ascii="Times New Roman" w:hAnsi="Times New Roman" w:cs="Times New Roman"/>
@@ -3107,14 +3134,15 @@
           <w:sz w:val="22"/>
           <w:szCs w:val="22"/>
         </w:rPr>
+        <w:lastRenderedPageBreak/>
         <w:t>Feature distribution</w:t>
       </w:r>
+      <w:bookmarkEnd w:id="26"/>
+      <w:bookmarkEnd w:id="27"/>
+      <w:bookmarkEnd w:id="28"/>
+      <w:bookmarkEnd w:id="29"/>
+      <w:bookmarkEnd w:id="30"/>
       <w:bookmarkEnd w:id="31"/>
-      <w:bookmarkEnd w:id="32"/>
-      <w:bookmarkEnd w:id="33"/>
-      <w:bookmarkEnd w:id="34"/>
-      <w:bookmarkEnd w:id="35"/>
-      <w:bookmarkEnd w:id="36"/>
     </w:p>
     <w:p>
       <w:pPr>
@@ -3146,7 +3174,7 @@
                     <pic:cNvPicPr preferRelativeResize="0"/>
                   </pic:nvPicPr>
                   <pic:blipFill>
-                    <a:blip r:embed="rId14">
+                    <a:blip r:embed="rId16">
                       <a:extLst>
                         <a:ext uri="{28A0092B-C50C-407E-A947-70E740481C1C}">
                           <a14:useLocalDpi xmlns:a14="http://schemas.microsoft.com/office/drawing/2010/main" val="0"/>
@@ -3221,7 +3249,7 @@
                     <pic:cNvPicPr preferRelativeResize="0"/>
                   </pic:nvPicPr>
                   <pic:blipFill>
-                    <a:blip r:embed="rId15" cstate="print">
+                    <a:blip r:embed="rId17" cstate="print">
                       <a:extLst>
                         <a:ext uri="{28A0092B-C50C-407E-A947-70E740481C1C}">
                           <a14:useLocalDpi xmlns:a14="http://schemas.microsoft.com/office/drawing/2010/main" val="0"/>
@@ -3386,14 +3414,14 @@
           <w:szCs w:val="22"/>
         </w:rPr>
       </w:pPr>
-      <w:bookmarkStart w:name="_387l2mxcmoxv" w:id="37"/>
-      <w:bookmarkStart w:name="_Toc1592162279" w:id="38"/>
-      <w:bookmarkStart w:name="_Toc617917433" w:id="39"/>
-      <w:bookmarkStart w:name="_Toc1699298153" w:id="40"/>
-      <w:bookmarkStart w:name="_Toc844255690" w:id="41"/>
-      <w:bookmarkStart w:name="_Toc99802390" w:id="42"/>
-      <w:bookmarkStart w:name="_Toc99806046" w:id="43"/>
-      <w:bookmarkEnd w:id="37"/>
+      <w:bookmarkStart w:id="32" w:name="_387l2mxcmoxv"/>
+      <w:bookmarkStart w:id="33" w:name="_Toc1592162279"/>
+      <w:bookmarkStart w:id="34" w:name="_Toc617917433"/>
+      <w:bookmarkStart w:id="35" w:name="_Toc1699298153"/>
+      <w:bookmarkStart w:id="36" w:name="_Toc844255690"/>
+      <w:bookmarkStart w:id="37" w:name="_Toc99802390"/>
+      <w:bookmarkStart w:id="38" w:name="_Toc99816236"/>
+      <w:bookmarkEnd w:id="32"/>
       <w:r>
         <w:rPr>
           <w:rFonts w:ascii="Times New Roman" w:hAnsi="Times New Roman" w:cs="Times New Roman"/>
@@ -3404,12 +3432,12 @@
         </w:rPr>
         <w:t>Feature correlation</w:t>
       </w:r>
+      <w:bookmarkEnd w:id="33"/>
+      <w:bookmarkEnd w:id="34"/>
+      <w:bookmarkEnd w:id="35"/>
+      <w:bookmarkEnd w:id="36"/>
+      <w:bookmarkEnd w:id="37"/>
       <w:bookmarkEnd w:id="38"/>
-      <w:bookmarkEnd w:id="39"/>
-      <w:bookmarkEnd w:id="40"/>
-      <w:bookmarkEnd w:id="41"/>
-      <w:bookmarkEnd w:id="42"/>
-      <w:bookmarkEnd w:id="43"/>
     </w:p>
     <w:p>
       <w:pPr>
@@ -3451,7 +3479,7 @@
                     <pic:cNvPicPr preferRelativeResize="0"/>
                   </pic:nvPicPr>
                   <pic:blipFill>
-                    <a:blip r:embed="rId16"/>
+                    <a:blip r:embed="rId18"/>
                     <a:srcRect/>
                     <a:stretch>
                       <a:fillRect/>
@@ -3501,37 +3529,38 @@
         <w:ind w:left="360"/>
         <w:jc w:val="both"/>
         <w:rPr>
-          <w:rFonts w:ascii="Times New Roman" w:hAnsi="Times New Roman" w:cs="Times New Roman" w:eastAsiaTheme="majorEastAsia"/>
+          <w:rFonts w:ascii="Times New Roman" w:eastAsiaTheme="majorEastAsia" w:hAnsi="Times New Roman" w:cs="Times New Roman"/>
           <w:b/>
           <w:sz w:val="22"/>
           <w:szCs w:val="22"/>
           <w:lang w:val="en-GB" w:eastAsia="en-US"/>
         </w:rPr>
       </w:pPr>
-      <w:bookmarkStart w:name="_8qpak7gyut8h" w:id="44"/>
-      <w:bookmarkStart w:name="_Toc1545304704" w:id="45"/>
-      <w:bookmarkStart w:name="_Toc528287110" w:id="46"/>
-      <w:bookmarkStart w:name="_Toc71728540" w:id="47"/>
-      <w:bookmarkStart w:name="_Toc800165217" w:id="48"/>
-      <w:bookmarkStart w:name="_Toc99802391" w:id="49"/>
-      <w:bookmarkStart w:name="_Toc99806047" w:id="50"/>
-      <w:bookmarkEnd w:id="44"/>
-      <w:r>
-        <w:rPr>
-          <w:rFonts w:ascii="Times New Roman" w:hAnsi="Times New Roman" w:cs="Times New Roman" w:eastAsiaTheme="majorEastAsia"/>
+      <w:bookmarkStart w:id="39" w:name="_8qpak7gyut8h"/>
+      <w:bookmarkStart w:id="40" w:name="_Toc1545304704"/>
+      <w:bookmarkStart w:id="41" w:name="_Toc528287110"/>
+      <w:bookmarkStart w:id="42" w:name="_Toc71728540"/>
+      <w:bookmarkStart w:id="43" w:name="_Toc800165217"/>
+      <w:bookmarkStart w:id="44" w:name="_Toc99802391"/>
+      <w:bookmarkStart w:id="45" w:name="_Toc99816237"/>
+      <w:bookmarkEnd w:id="39"/>
+      <w:r>
+        <w:rPr>
+          <w:rFonts w:ascii="Times New Roman" w:eastAsiaTheme="majorEastAsia" w:hAnsi="Times New Roman" w:cs="Times New Roman"/>
           <w:b/>
           <w:sz w:val="22"/>
           <w:szCs w:val="22"/>
           <w:lang w:val="en-GB" w:eastAsia="en-US"/>
         </w:rPr>
+        <w:lastRenderedPageBreak/>
         <w:t>Data Pre-processing</w:t>
       </w:r>
+      <w:bookmarkEnd w:id="40"/>
+      <w:bookmarkEnd w:id="41"/>
+      <w:bookmarkEnd w:id="42"/>
+      <w:bookmarkEnd w:id="43"/>
+      <w:bookmarkEnd w:id="44"/>
       <w:bookmarkEnd w:id="45"/>
-      <w:bookmarkEnd w:id="46"/>
-      <w:bookmarkEnd w:id="47"/>
-      <w:bookmarkEnd w:id="48"/>
-      <w:bookmarkEnd w:id="49"/>
-      <w:bookmarkEnd w:id="50"/>
     </w:p>
     <w:p>
       <w:pPr>
@@ -3549,14 +3578,14 @@
           <w:szCs w:val="22"/>
         </w:rPr>
       </w:pPr>
-      <w:bookmarkStart w:name="_11mvyo4qvxlo" w:id="51"/>
-      <w:bookmarkStart w:name="_Toc234003239" w:id="52"/>
-      <w:bookmarkStart w:name="_Toc923611151" w:id="53"/>
-      <w:bookmarkStart w:name="_Toc296947830" w:id="54"/>
-      <w:bookmarkStart w:name="_Toc481033156" w:id="55"/>
-      <w:bookmarkStart w:name="_Toc99802392" w:id="56"/>
-      <w:bookmarkStart w:name="_Toc99806048" w:id="57"/>
-      <w:bookmarkEnd w:id="51"/>
+      <w:bookmarkStart w:id="46" w:name="_11mvyo4qvxlo"/>
+      <w:bookmarkStart w:id="47" w:name="_Toc234003239"/>
+      <w:bookmarkStart w:id="48" w:name="_Toc923611151"/>
+      <w:bookmarkStart w:id="49" w:name="_Toc296947830"/>
+      <w:bookmarkStart w:id="50" w:name="_Toc481033156"/>
+      <w:bookmarkStart w:id="51" w:name="_Toc99802392"/>
+      <w:bookmarkStart w:id="52" w:name="_Toc99816238"/>
+      <w:bookmarkEnd w:id="46"/>
       <w:r>
         <w:rPr>
           <w:rFonts w:ascii="Times New Roman" w:hAnsi="Times New Roman" w:cs="Times New Roman"/>
@@ -3567,12 +3596,12 @@
         </w:rPr>
         <w:t>Joining tables</w:t>
       </w:r>
+      <w:bookmarkEnd w:id="47"/>
+      <w:bookmarkEnd w:id="48"/>
+      <w:bookmarkEnd w:id="49"/>
+      <w:bookmarkEnd w:id="50"/>
+      <w:bookmarkEnd w:id="51"/>
       <w:bookmarkEnd w:id="52"/>
-      <w:bookmarkEnd w:id="53"/>
-      <w:bookmarkEnd w:id="54"/>
-      <w:bookmarkEnd w:id="55"/>
-      <w:bookmarkEnd w:id="56"/>
-      <w:bookmarkEnd w:id="57"/>
     </w:p>
     <w:p>
       <w:pPr>
@@ -3607,14 +3636,14 @@
           <w:szCs w:val="22"/>
         </w:rPr>
       </w:pPr>
-      <w:bookmarkStart w:name="_t8iog7gusqs4" w:id="58"/>
-      <w:bookmarkStart w:name="_Toc537991355" w:id="59"/>
-      <w:bookmarkStart w:name="_Toc1983656653" w:id="60"/>
-      <w:bookmarkStart w:name="_Toc1348879919" w:id="61"/>
-      <w:bookmarkStart w:name="_Toc26854212" w:id="62"/>
-      <w:bookmarkStart w:name="_Toc99802393" w:id="63"/>
-      <w:bookmarkStart w:name="_Toc99806049" w:id="64"/>
-      <w:bookmarkEnd w:id="58"/>
+      <w:bookmarkStart w:id="53" w:name="_t8iog7gusqs4"/>
+      <w:bookmarkStart w:id="54" w:name="_Toc537991355"/>
+      <w:bookmarkStart w:id="55" w:name="_Toc1983656653"/>
+      <w:bookmarkStart w:id="56" w:name="_Toc1348879919"/>
+      <w:bookmarkStart w:id="57" w:name="_Toc26854212"/>
+      <w:bookmarkStart w:id="58" w:name="_Toc99802393"/>
+      <w:bookmarkStart w:id="59" w:name="_Toc99816239"/>
+      <w:bookmarkEnd w:id="53"/>
       <w:r>
         <w:rPr>
           <w:rFonts w:ascii="Times New Roman" w:hAnsi="Times New Roman" w:cs="Times New Roman"/>
@@ -3625,12 +3654,12 @@
         </w:rPr>
         <w:t>Data cleaning</w:t>
       </w:r>
+      <w:bookmarkEnd w:id="54"/>
+      <w:bookmarkEnd w:id="55"/>
+      <w:bookmarkEnd w:id="56"/>
+      <w:bookmarkEnd w:id="57"/>
+      <w:bookmarkEnd w:id="58"/>
       <w:bookmarkEnd w:id="59"/>
-      <w:bookmarkEnd w:id="60"/>
-      <w:bookmarkEnd w:id="61"/>
-      <w:bookmarkEnd w:id="62"/>
-      <w:bookmarkEnd w:id="63"/>
-      <w:bookmarkEnd w:id="64"/>
     </w:p>
     <w:p>
       <w:pPr>
@@ -3646,7 +3675,55 @@
           <w:sz w:val="20"/>
           <w:szCs w:val="20"/>
         </w:rPr>
-        <w:t>After joining all the tables, we found that there were a lot of null values in this client data table. Among the four models (LightGBM, logistic regression, random forest, DeepFM) we selected to predict whether the client has potential repayment difficulties, only the LightGBM model can directly use the category features to train our final model. All the rest models need to perform one-hot encoding on the data first. In order to finally compare the prediction accuracy of these four models, we must use the same dataset to train all of them, so we have to remove some clients’ data. Our three criteria to dropout are shown as followed:</w:t>
+        <w:t>After joining all the tables, we found that there were a lot of null values in this client data table. Among the four models (</w:t>
+      </w:r>
+      <w:proofErr w:type="spellStart"/>
+      <w:r>
+        <w:rPr>
+          <w:sz w:val="20"/>
+          <w:szCs w:val="20"/>
+        </w:rPr>
+        <w:t>LightGBM</w:t>
+      </w:r>
+      <w:proofErr w:type="spellEnd"/>
+      <w:r>
+        <w:rPr>
+          <w:sz w:val="20"/>
+          <w:szCs w:val="20"/>
+        </w:rPr>
+        <w:t xml:space="preserve">, logistic regression, random forest, </w:t>
+      </w:r>
+      <w:proofErr w:type="spellStart"/>
+      <w:r>
+        <w:rPr>
+          <w:sz w:val="20"/>
+          <w:szCs w:val="20"/>
+        </w:rPr>
+        <w:t>DeepFM</w:t>
+      </w:r>
+      <w:proofErr w:type="spellEnd"/>
+      <w:r>
+        <w:rPr>
+          <w:sz w:val="20"/>
+          <w:szCs w:val="20"/>
+        </w:rPr>
+        <w:t xml:space="preserve">) we selected to predict whether the client has potential repayment difficulties, only the </w:t>
+      </w:r>
+      <w:proofErr w:type="spellStart"/>
+      <w:r>
+        <w:rPr>
+          <w:sz w:val="20"/>
+          <w:szCs w:val="20"/>
+        </w:rPr>
+        <w:t>LightGBM</w:t>
+      </w:r>
+      <w:proofErr w:type="spellEnd"/>
+      <w:r>
+        <w:rPr>
+          <w:sz w:val="20"/>
+          <w:szCs w:val="20"/>
+        </w:rPr>
+        <w:t xml:space="preserve"> model can directly use the category features to train our final model. All the rest models need to perform one-hot encoding on the data first. In order to finally compare the prediction accuracy of these four models, we must use the same dataset to train all of them, so we have to remove some clients’ data. Our three criteria to dropout are shown as followed:</w:t>
       </w:r>
     </w:p>
     <w:p>
@@ -3727,14 +3804,14 @@
           <w:szCs w:val="22"/>
         </w:rPr>
       </w:pPr>
-      <w:bookmarkStart w:name="_ewsq2hsmi79t" w:id="65"/>
-      <w:bookmarkStart w:name="_Toc1015653879" w:id="66"/>
-      <w:bookmarkStart w:name="_Toc591102841" w:id="67"/>
-      <w:bookmarkStart w:name="_Toc1621229069" w:id="68"/>
-      <w:bookmarkStart w:name="_Toc2028749859" w:id="69"/>
-      <w:bookmarkStart w:name="_Toc99802394" w:id="70"/>
-      <w:bookmarkStart w:name="_Toc99806050" w:id="71"/>
-      <w:bookmarkEnd w:id="65"/>
+      <w:bookmarkStart w:id="60" w:name="_ewsq2hsmi79t"/>
+      <w:bookmarkStart w:id="61" w:name="_Toc1015653879"/>
+      <w:bookmarkStart w:id="62" w:name="_Toc591102841"/>
+      <w:bookmarkStart w:id="63" w:name="_Toc1621229069"/>
+      <w:bookmarkStart w:id="64" w:name="_Toc2028749859"/>
+      <w:bookmarkStart w:id="65" w:name="_Toc99802394"/>
+      <w:bookmarkStart w:id="66" w:name="_Toc99816240"/>
+      <w:bookmarkEnd w:id="60"/>
       <w:r>
         <w:rPr>
           <w:rFonts w:ascii="Times New Roman" w:hAnsi="Times New Roman" w:cs="Times New Roman"/>
@@ -3745,12 +3822,12 @@
         </w:rPr>
         <w:t>One-hot encoding for categorical features</w:t>
       </w:r>
+      <w:bookmarkEnd w:id="61"/>
+      <w:bookmarkEnd w:id="62"/>
+      <w:bookmarkEnd w:id="63"/>
+      <w:bookmarkEnd w:id="64"/>
+      <w:bookmarkEnd w:id="65"/>
       <w:bookmarkEnd w:id="66"/>
-      <w:bookmarkEnd w:id="67"/>
-      <w:bookmarkEnd w:id="68"/>
-      <w:bookmarkEnd w:id="69"/>
-      <w:bookmarkEnd w:id="70"/>
-      <w:bookmarkEnd w:id="71"/>
     </w:p>
     <w:p>
       <w:pPr>
@@ -3842,7 +3919,73 @@
           <w:sz w:val="20"/>
           <w:szCs w:val="20"/>
         </w:rPr>
-        <w:t>After preprocessing the data, we used the agg() function in pandas library to aggregate all the rest columns, and calculated the mean value of these features. The reason for us to choose mean value here is that it can make sure all of these training data can have certain commonalities. In the following image, the code in the red box uses the agg() function to aggregate mean value for each feature in the credit_card_balance table. The code screenshot is shown in Fig 9.</w:t>
+        <w:t xml:space="preserve">After </w:t>
+      </w:r>
+      <w:proofErr w:type="spellStart"/>
+      <w:r>
+        <w:rPr>
+          <w:sz w:val="20"/>
+          <w:szCs w:val="20"/>
+        </w:rPr>
+        <w:t>preprocessing</w:t>
+      </w:r>
+      <w:proofErr w:type="spellEnd"/>
+      <w:r>
+        <w:rPr>
+          <w:sz w:val="20"/>
+          <w:szCs w:val="20"/>
+        </w:rPr>
+        <w:t xml:space="preserve"> the data, we used the </w:t>
+      </w:r>
+      <w:proofErr w:type="spellStart"/>
+      <w:r>
+        <w:rPr>
+          <w:sz w:val="20"/>
+          <w:szCs w:val="20"/>
+        </w:rPr>
+        <w:t>agg</w:t>
+      </w:r>
+      <w:proofErr w:type="spellEnd"/>
+      <w:r>
+        <w:rPr>
+          <w:sz w:val="20"/>
+          <w:szCs w:val="20"/>
+        </w:rPr>
+        <w:t xml:space="preserve">() function in pandas library to aggregate all the rest columns, and calculated the mean value of these features. The reason for us to choose mean value here is that it can make sure all of these training data can have certain commonalities. In the following image, the code in the red box uses the </w:t>
+      </w:r>
+      <w:proofErr w:type="spellStart"/>
+      <w:r>
+        <w:rPr>
+          <w:sz w:val="20"/>
+          <w:szCs w:val="20"/>
+        </w:rPr>
+        <w:t>agg</w:t>
+      </w:r>
+      <w:proofErr w:type="spellEnd"/>
+      <w:r>
+        <w:rPr>
+          <w:sz w:val="20"/>
+          <w:szCs w:val="20"/>
+        </w:rPr>
+        <w:t xml:space="preserve">() function to aggregate mean value for each feature in the </w:t>
+      </w:r>
+      <w:proofErr w:type="spellStart"/>
+      <w:r>
+        <w:rPr>
+          <w:i/>
+          <w:iCs/>
+          <w:sz w:val="20"/>
+          <w:szCs w:val="20"/>
+        </w:rPr>
+        <w:t>credit_card_balance</w:t>
+      </w:r>
+      <w:proofErr w:type="spellEnd"/>
+      <w:r>
+        <w:rPr>
+          <w:sz w:val="20"/>
+          <w:szCs w:val="20"/>
+        </w:rPr>
+        <w:t xml:space="preserve"> table. The code screenshot is shown in Fig 9.</w:t>
       </w:r>
     </w:p>
     <w:p>
@@ -3861,14 +4004,14 @@
           <w:szCs w:val="22"/>
         </w:rPr>
       </w:pPr>
-      <w:bookmarkStart w:name="_9ndc6lnkqiyn" w:id="72"/>
-      <w:bookmarkStart w:name="_Toc297217875" w:id="73"/>
-      <w:bookmarkStart w:name="_Toc2106207624" w:id="74"/>
-      <w:bookmarkStart w:name="_Toc380266644" w:id="75"/>
-      <w:bookmarkStart w:name="_Toc2077202431" w:id="76"/>
-      <w:bookmarkStart w:name="_Toc99802395" w:id="77"/>
-      <w:bookmarkStart w:name="_Toc99806051" w:id="78"/>
-      <w:bookmarkEnd w:id="72"/>
+      <w:bookmarkStart w:id="67" w:name="_9ndc6lnkqiyn"/>
+      <w:bookmarkStart w:id="68" w:name="_Toc297217875"/>
+      <w:bookmarkStart w:id="69" w:name="_Toc2106207624"/>
+      <w:bookmarkStart w:id="70" w:name="_Toc380266644"/>
+      <w:bookmarkStart w:id="71" w:name="_Toc2077202431"/>
+      <w:bookmarkStart w:id="72" w:name="_Toc99802395"/>
+      <w:bookmarkStart w:id="73" w:name="_Toc99816241"/>
+      <w:bookmarkEnd w:id="67"/>
       <w:r>
         <w:rPr>
           <w:rFonts w:ascii="Times New Roman" w:hAnsi="Times New Roman" w:cs="Times New Roman"/>
@@ -3909,12 +4052,12 @@
         </w:rPr>
         <w:t xml:space="preserve"> for numerical features</w:t>
       </w:r>
+      <w:bookmarkEnd w:id="68"/>
+      <w:bookmarkEnd w:id="69"/>
+      <w:bookmarkEnd w:id="70"/>
+      <w:bookmarkEnd w:id="71"/>
+      <w:bookmarkEnd w:id="72"/>
       <w:bookmarkEnd w:id="73"/>
-      <w:bookmarkEnd w:id="74"/>
-      <w:bookmarkEnd w:id="75"/>
-      <w:bookmarkEnd w:id="76"/>
-      <w:bookmarkEnd w:id="77"/>
-      <w:bookmarkEnd w:id="78"/>
     </w:p>
     <w:p>
       <w:pPr>
@@ -4034,14 +4177,14 @@
           <w:szCs w:val="22"/>
         </w:rPr>
       </w:pPr>
-      <w:bookmarkStart w:name="_6mwq00tjz4e" w:id="79"/>
-      <w:bookmarkStart w:name="_Toc1311261556" w:id="80"/>
-      <w:bookmarkStart w:name="_Toc1988164817" w:id="81"/>
-      <w:bookmarkStart w:name="_Toc1412006577" w:id="82"/>
-      <w:bookmarkStart w:name="_Toc870130943" w:id="83"/>
-      <w:bookmarkStart w:name="_Toc99802396" w:id="84"/>
-      <w:bookmarkStart w:name="_Toc99806052" w:id="85"/>
-      <w:bookmarkEnd w:id="79"/>
+      <w:bookmarkStart w:id="74" w:name="_6mwq00tjz4e"/>
+      <w:bookmarkStart w:id="75" w:name="_Toc1311261556"/>
+      <w:bookmarkStart w:id="76" w:name="_Toc1988164817"/>
+      <w:bookmarkStart w:id="77" w:name="_Toc1412006577"/>
+      <w:bookmarkStart w:id="78" w:name="_Toc870130943"/>
+      <w:bookmarkStart w:id="79" w:name="_Toc99802396"/>
+      <w:bookmarkStart w:id="80" w:name="_Toc99816242"/>
+      <w:bookmarkEnd w:id="74"/>
       <w:r>
         <w:rPr>
           <w:rFonts w:ascii="Times New Roman" w:hAnsi="Times New Roman" w:cs="Times New Roman"/>
@@ -4052,12 +4195,12 @@
         </w:rPr>
         <w:t>Stratified train test splitting</w:t>
       </w:r>
+      <w:bookmarkEnd w:id="75"/>
+      <w:bookmarkEnd w:id="76"/>
+      <w:bookmarkEnd w:id="77"/>
+      <w:bookmarkEnd w:id="78"/>
+      <w:bookmarkEnd w:id="79"/>
       <w:bookmarkEnd w:id="80"/>
-      <w:bookmarkEnd w:id="81"/>
-      <w:bookmarkEnd w:id="82"/>
-      <w:bookmarkEnd w:id="83"/>
-      <w:bookmarkEnd w:id="84"/>
-      <w:bookmarkEnd w:id="85"/>
     </w:p>
     <w:p>
       <w:pPr>
@@ -4116,51 +4259,84 @@
         <w:ind w:left="360"/>
         <w:jc w:val="both"/>
         <w:rPr>
-          <w:rFonts w:ascii="Times New Roman" w:hAnsi="Times New Roman" w:cs="Times New Roman" w:eastAsiaTheme="majorEastAsia"/>
+          <w:rFonts w:ascii="Times New Roman" w:eastAsiaTheme="majorEastAsia" w:hAnsi="Times New Roman" w:cs="Times New Roman"/>
           <w:b/>
           <w:sz w:val="22"/>
           <w:szCs w:val="22"/>
           <w:lang w:val="en-GB" w:eastAsia="en-US"/>
         </w:rPr>
       </w:pPr>
-      <w:bookmarkStart w:name="_dtvwk3b3sw36" w:id="86"/>
-      <w:bookmarkStart w:name="_Toc739056462" w:id="87"/>
-      <w:bookmarkStart w:name="_Toc1952014187" w:id="88"/>
-      <w:bookmarkStart w:name="_Toc1325361609" w:id="89"/>
-      <w:bookmarkStart w:name="_Toc402044291" w:id="90"/>
-      <w:bookmarkStart w:name="_Toc99802397" w:id="91"/>
-      <w:bookmarkStart w:name="_Toc99806053" w:id="92"/>
-      <w:bookmarkEnd w:id="86"/>
-      <w:r>
-        <w:rPr>
-          <w:rFonts w:ascii="Times New Roman" w:hAnsi="Times New Roman" w:cs="Times New Roman" w:eastAsiaTheme="majorEastAsia"/>
+      <w:bookmarkStart w:id="81" w:name="_dtvwk3b3sw36"/>
+      <w:bookmarkStart w:id="82" w:name="_Toc739056462"/>
+      <w:bookmarkStart w:id="83" w:name="_Toc1952014187"/>
+      <w:bookmarkStart w:id="84" w:name="_Toc1325361609"/>
+      <w:bookmarkStart w:id="85" w:name="_Toc402044291"/>
+      <w:bookmarkStart w:id="86" w:name="_Toc99802397"/>
+      <w:bookmarkStart w:id="87" w:name="_Toc99816243"/>
+      <w:bookmarkEnd w:id="81"/>
+      <w:r>
+        <w:rPr>
+          <w:rFonts w:ascii="Times New Roman" w:eastAsiaTheme="majorEastAsia" w:hAnsi="Times New Roman" w:cs="Times New Roman"/>
           <w:b/>
           <w:sz w:val="22"/>
           <w:szCs w:val="22"/>
           <w:lang w:val="en-GB" w:eastAsia="en-US"/>
         </w:rPr>
+        <w:lastRenderedPageBreak/>
         <w:t>Models</w:t>
       </w:r>
+      <w:bookmarkEnd w:id="82"/>
+      <w:bookmarkEnd w:id="83"/>
+      <w:bookmarkEnd w:id="84"/>
+      <w:bookmarkEnd w:id="85"/>
+      <w:bookmarkEnd w:id="86"/>
       <w:bookmarkEnd w:id="87"/>
-      <w:bookmarkEnd w:id="88"/>
-      <w:bookmarkEnd w:id="89"/>
-      <w:bookmarkEnd w:id="90"/>
-      <w:bookmarkEnd w:id="91"/>
-      <w:bookmarkEnd w:id="92"/>
-    </w:p>
-    <w:p>
-      <w:pPr>
-        <w:rPr>
-          <w:sz w:val="20"/>
-          <w:szCs w:val="20"/>
-        </w:rPr>
-      </w:pPr>
-      <w:r>
-        <w:rPr>
-          <w:sz w:val="20"/>
-          <w:szCs w:val="20"/>
-        </w:rPr>
-        <w:t>In general, we have tried three machine learning models and one deep learning model. The machine learning models include logistic regression and two tree-based models, namely random forest and LightGBM. We select them as people in credit risk assessment usually use those models. For deep learning, we use DeepFM, which is a popular model in the recommendation field. We want to try if this works well in risk assessment as well. The performance of those models is shown in Table 1.</w:t>
+    </w:p>
+    <w:p>
+      <w:pPr>
+        <w:rPr>
+          <w:sz w:val="20"/>
+          <w:szCs w:val="20"/>
+        </w:rPr>
+      </w:pPr>
+      <w:r>
+        <w:rPr>
+          <w:sz w:val="20"/>
+          <w:szCs w:val="20"/>
+        </w:rPr>
+        <w:t xml:space="preserve">In general, we have tried three machine learning models and one deep learning model. The machine learning models include logistic regression and two tree-based models, namely random forest and </w:t>
+      </w:r>
+      <w:proofErr w:type="spellStart"/>
+      <w:r>
+        <w:rPr>
+          <w:sz w:val="20"/>
+          <w:szCs w:val="20"/>
+        </w:rPr>
+        <w:t>LightGBM</w:t>
+      </w:r>
+      <w:proofErr w:type="spellEnd"/>
+      <w:r>
+        <w:rPr>
+          <w:sz w:val="20"/>
+          <w:szCs w:val="20"/>
+        </w:rPr>
+        <w:t xml:space="preserve">. We select them as people in credit risk assessment usually use those models. For deep learning, we use </w:t>
+      </w:r>
+      <w:proofErr w:type="spellStart"/>
+      <w:r>
+        <w:rPr>
+          <w:sz w:val="20"/>
+          <w:szCs w:val="20"/>
+        </w:rPr>
+        <w:t>DeepFM</w:t>
+      </w:r>
+      <w:proofErr w:type="spellEnd"/>
+      <w:r>
+        <w:rPr>
+          <w:sz w:val="20"/>
+          <w:szCs w:val="20"/>
+        </w:rPr>
+        <w:t>, which is a popular model in the recommendation field. We want to try if this works well in risk assessment as well. The performance of those models is shown in Table 1.</w:t>
       </w:r>
     </w:p>
     <w:p>
@@ -4192,12 +4368,12 @@
         <w:tblW w:w="0" w:type="auto"/>
         <w:jc w:val="center"/>
         <w:tblBorders>
-          <w:top w:val="single" w:color="808080" w:sz="6" w:space="0"/>
-          <w:left w:val="single" w:color="808080" w:sz="6" w:space="0"/>
-          <w:bottom w:val="single" w:color="808080" w:sz="6" w:space="0"/>
-          <w:right w:val="single" w:color="808080" w:sz="6" w:space="0"/>
-          <w:insideH w:val="single" w:color="808080" w:sz="6" w:space="0"/>
-          <w:insideV w:val="single" w:color="808080" w:sz="6" w:space="0"/>
+          <w:top w:val="single" w:sz="6" w:space="0" w:color="808080"/>
+          <w:left w:val="single" w:sz="6" w:space="0" w:color="808080"/>
+          <w:bottom w:val="single" w:sz="6" w:space="0" w:color="808080"/>
+          <w:right w:val="single" w:sz="6" w:space="0" w:color="808080"/>
+          <w:insideH w:val="single" w:sz="6" w:space="0" w:color="808080"/>
+          <w:insideV w:val="single" w:sz="6" w:space="0" w:color="808080"/>
         </w:tblBorders>
         <w:tblCellMar>
           <w:top w:w="100" w:type="dxa"/>
@@ -4223,10 +4399,10 @@
           <w:tcPr>
             <w:tcW w:w="0" w:type="auto"/>
             <w:tcBorders>
-              <w:top w:val="single" w:color="FFFFFF" w:sz="6" w:space="0"/>
-              <w:left w:val="single" w:color="FFFFFF" w:sz="6" w:space="0"/>
-              <w:bottom w:val="single" w:color="FFFFFF" w:sz="15" w:space="0"/>
-              <w:right w:val="single" w:color="FFFFFF" w:sz="6" w:space="0"/>
+              <w:top w:val="single" w:sz="6" w:space="0" w:color="FFFFFF"/>
+              <w:left w:val="single" w:sz="6" w:space="0" w:color="FFFFFF"/>
+              <w:bottom w:val="single" w:sz="15" w:space="0" w:color="FFFFFF"/>
+              <w:right w:val="single" w:sz="6" w:space="0" w:color="FFFFFF"/>
             </w:tcBorders>
             <w:shd w:val="clear" w:color="auto" w:fill="4472C4"/>
             <w:tcMar>
@@ -4262,10 +4438,10 @@
           <w:tcPr>
             <w:tcW w:w="0" w:type="auto"/>
             <w:tcBorders>
-              <w:top w:val="single" w:color="FFFFFF" w:sz="6" w:space="0"/>
-              <w:left w:val="single" w:color="FFFFFF" w:sz="6" w:space="0"/>
-              <w:bottom w:val="single" w:color="FFFFFF" w:sz="15" w:space="0"/>
-              <w:right w:val="single" w:color="FFFFFF" w:sz="6" w:space="0"/>
+              <w:top w:val="single" w:sz="6" w:space="0" w:color="FFFFFF"/>
+              <w:left w:val="single" w:sz="6" w:space="0" w:color="FFFFFF"/>
+              <w:bottom w:val="single" w:sz="15" w:space="0" w:color="FFFFFF"/>
+              <w:right w:val="single" w:sz="6" w:space="0" w:color="FFFFFF"/>
             </w:tcBorders>
             <w:shd w:val="clear" w:color="auto" w:fill="4472C4"/>
             <w:tcMar>
@@ -4301,10 +4477,10 @@
           <w:tcPr>
             <w:tcW w:w="0" w:type="auto"/>
             <w:tcBorders>
-              <w:top w:val="single" w:color="FFFFFF" w:sz="6" w:space="0"/>
-              <w:left w:val="single" w:color="FFFFFF" w:sz="6" w:space="0"/>
-              <w:bottom w:val="single" w:color="FFFFFF" w:sz="15" w:space="0"/>
-              <w:right w:val="single" w:color="FFFFFF" w:sz="6" w:space="0"/>
+              <w:top w:val="single" w:sz="6" w:space="0" w:color="FFFFFF"/>
+              <w:left w:val="single" w:sz="6" w:space="0" w:color="FFFFFF"/>
+              <w:bottom w:val="single" w:sz="15" w:space="0" w:color="FFFFFF"/>
+              <w:right w:val="single" w:sz="6" w:space="0" w:color="FFFFFF"/>
             </w:tcBorders>
             <w:shd w:val="clear" w:color="auto" w:fill="4472C4"/>
             <w:tcMar>
@@ -4340,10 +4516,10 @@
           <w:tcPr>
             <w:tcW w:w="0" w:type="auto"/>
             <w:tcBorders>
-              <w:top w:val="single" w:color="FFFFFF" w:sz="6" w:space="0"/>
-              <w:left w:val="single" w:color="FFFFFF" w:sz="6" w:space="0"/>
-              <w:bottom w:val="single" w:color="FFFFFF" w:sz="15" w:space="0"/>
-              <w:right w:val="single" w:color="FFFFFF" w:sz="6" w:space="0"/>
+              <w:top w:val="single" w:sz="6" w:space="0" w:color="FFFFFF"/>
+              <w:left w:val="single" w:sz="6" w:space="0" w:color="FFFFFF"/>
+              <w:bottom w:val="single" w:sz="15" w:space="0" w:color="FFFFFF"/>
+              <w:right w:val="single" w:sz="6" w:space="0" w:color="FFFFFF"/>
             </w:tcBorders>
             <w:shd w:val="clear" w:color="auto" w:fill="4472C4"/>
             <w:tcMar>
@@ -4364,6 +4540,7 @@
                 <w:szCs w:val="20"/>
               </w:rPr>
             </w:pPr>
+            <w:proofErr w:type="spellStart"/>
             <w:r>
               <w:rPr>
                 <w:b/>
@@ -4371,7 +4548,17 @@
                 <w:sz w:val="20"/>
                 <w:szCs w:val="20"/>
               </w:rPr>
-              <w:t>LightGBM​</w:t>
+              <w:t>LightGBM</w:t>
+            </w:r>
+            <w:proofErr w:type="spellEnd"/>
+            <w:r>
+              <w:rPr>
+                <w:b/>
+                <w:color w:val="FFFFFF"/>
+                <w:sz w:val="20"/>
+                <w:szCs w:val="20"/>
+              </w:rPr>
+              <w:t>​</w:t>
             </w:r>
           </w:p>
         </w:tc>
@@ -4379,10 +4566,10 @@
           <w:tcPr>
             <w:tcW w:w="0" w:type="auto"/>
             <w:tcBorders>
-              <w:top w:val="single" w:color="FFFFFF" w:sz="6" w:space="0"/>
-              <w:left w:val="single" w:color="FFFFFF" w:sz="6" w:space="0"/>
-              <w:bottom w:val="single" w:color="FFFFFF" w:sz="15" w:space="0"/>
-              <w:right w:val="single" w:color="FFFFFF" w:sz="6" w:space="0"/>
+              <w:top w:val="single" w:sz="6" w:space="0" w:color="FFFFFF"/>
+              <w:left w:val="single" w:sz="6" w:space="0" w:color="FFFFFF"/>
+              <w:bottom w:val="single" w:sz="15" w:space="0" w:color="FFFFFF"/>
+              <w:right w:val="single" w:sz="6" w:space="0" w:color="FFFFFF"/>
             </w:tcBorders>
             <w:shd w:val="clear" w:color="auto" w:fill="4472C4"/>
             <w:tcMar>
@@ -4403,6 +4590,7 @@
                 <w:szCs w:val="20"/>
               </w:rPr>
             </w:pPr>
+            <w:proofErr w:type="spellStart"/>
             <w:r>
               <w:rPr>
                 <w:b/>
@@ -4410,7 +4598,17 @@
                 <w:sz w:val="20"/>
                 <w:szCs w:val="20"/>
               </w:rPr>
-              <w:t>DeepFM​</w:t>
+              <w:t>DeepFM</w:t>
+            </w:r>
+            <w:proofErr w:type="spellEnd"/>
+            <w:r>
+              <w:rPr>
+                <w:b/>
+                <w:color w:val="FFFFFF"/>
+                <w:sz w:val="20"/>
+                <w:szCs w:val="20"/>
+              </w:rPr>
+              <w:t>​</w:t>
             </w:r>
           </w:p>
         </w:tc>
@@ -4424,10 +4622,10 @@
           <w:tcPr>
             <w:tcW w:w="0" w:type="auto"/>
             <w:tcBorders>
-              <w:top w:val="single" w:color="FFFFFF" w:sz="15" w:space="0"/>
-              <w:left w:val="single" w:color="FFFFFF" w:sz="6" w:space="0"/>
-              <w:bottom w:val="single" w:color="FFFFFF" w:sz="6" w:space="0"/>
-              <w:right w:val="single" w:color="FFFFFF" w:sz="6" w:space="0"/>
+              <w:top w:val="single" w:sz="15" w:space="0" w:color="FFFFFF"/>
+              <w:left w:val="single" w:sz="6" w:space="0" w:color="FFFFFF"/>
+              <w:bottom w:val="single" w:sz="6" w:space="0" w:color="FFFFFF"/>
+              <w:right w:val="single" w:sz="6" w:space="0" w:color="FFFFFF"/>
             </w:tcBorders>
             <w:shd w:val="clear" w:color="auto" w:fill="CFD5EA"/>
             <w:tcMar>
@@ -4446,12 +4644,21 @@
                 <w:szCs w:val="20"/>
               </w:rPr>
             </w:pPr>
+            <w:proofErr w:type="spellStart"/>
             <w:r>
               <w:rPr>
                 <w:sz w:val="20"/>
                 <w:szCs w:val="20"/>
               </w:rPr>
-              <w:t>roc_auc​</w:t>
+              <w:t>roc_auc</w:t>
+            </w:r>
+            <w:proofErr w:type="spellEnd"/>
+            <w:r>
+              <w:rPr>
+                <w:sz w:val="20"/>
+                <w:szCs w:val="20"/>
+              </w:rPr>
+              <w:t>​</w:t>
             </w:r>
           </w:p>
         </w:tc>
@@ -4459,10 +4666,10 @@
           <w:tcPr>
             <w:tcW w:w="0" w:type="auto"/>
             <w:tcBorders>
-              <w:top w:val="single" w:color="FFFFFF" w:sz="15" w:space="0"/>
-              <w:left w:val="single" w:color="FFFFFF" w:sz="6" w:space="0"/>
-              <w:bottom w:val="single" w:color="FFFFFF" w:sz="6" w:space="0"/>
-              <w:right w:val="single" w:color="FFFFFF" w:sz="6" w:space="0"/>
+              <w:top w:val="single" w:sz="15" w:space="0" w:color="FFFFFF"/>
+              <w:left w:val="single" w:sz="6" w:space="0" w:color="FFFFFF"/>
+              <w:bottom w:val="single" w:sz="6" w:space="0" w:color="FFFFFF"/>
+              <w:right w:val="single" w:sz="6" w:space="0" w:color="FFFFFF"/>
             </w:tcBorders>
             <w:shd w:val="clear" w:color="auto" w:fill="CFD5EA"/>
             <w:tcMar>
@@ -4494,10 +4701,10 @@
           <w:tcPr>
             <w:tcW w:w="0" w:type="auto"/>
             <w:tcBorders>
-              <w:top w:val="single" w:color="FFFFFF" w:sz="15" w:space="0"/>
-              <w:left w:val="single" w:color="FFFFFF" w:sz="6" w:space="0"/>
-              <w:bottom w:val="single" w:color="FFFFFF" w:sz="6" w:space="0"/>
-              <w:right w:val="single" w:color="FFFFFF" w:sz="6" w:space="0"/>
+              <w:top w:val="single" w:sz="15" w:space="0" w:color="FFFFFF"/>
+              <w:left w:val="single" w:sz="6" w:space="0" w:color="FFFFFF"/>
+              <w:bottom w:val="single" w:sz="6" w:space="0" w:color="FFFFFF"/>
+              <w:right w:val="single" w:sz="6" w:space="0" w:color="FFFFFF"/>
             </w:tcBorders>
             <w:shd w:val="clear" w:color="auto" w:fill="CFD5EA"/>
             <w:tcMar>
@@ -4529,10 +4736,10 @@
           <w:tcPr>
             <w:tcW w:w="0" w:type="auto"/>
             <w:tcBorders>
-              <w:top w:val="single" w:color="FFFFFF" w:sz="15" w:space="0"/>
-              <w:left w:val="single" w:color="FFFFFF" w:sz="6" w:space="0"/>
-              <w:bottom w:val="single" w:color="FFFFFF" w:sz="6" w:space="0"/>
-              <w:right w:val="single" w:color="FFFFFF" w:sz="6" w:space="0"/>
+              <w:top w:val="single" w:sz="15" w:space="0" w:color="FFFFFF"/>
+              <w:left w:val="single" w:sz="6" w:space="0" w:color="FFFFFF"/>
+              <w:bottom w:val="single" w:sz="6" w:space="0" w:color="FFFFFF"/>
+              <w:right w:val="single" w:sz="6" w:space="0" w:color="FFFFFF"/>
             </w:tcBorders>
             <w:shd w:val="clear" w:color="auto" w:fill="CFD5EA"/>
             <w:tcMar>
@@ -4564,10 +4771,10 @@
           <w:tcPr>
             <w:tcW w:w="0" w:type="auto"/>
             <w:tcBorders>
-              <w:top w:val="single" w:color="FFFFFF" w:sz="15" w:space="0"/>
-              <w:left w:val="single" w:color="FFFFFF" w:sz="6" w:space="0"/>
-              <w:bottom w:val="single" w:color="FFFFFF" w:sz="6" w:space="0"/>
-              <w:right w:val="single" w:color="FFFFFF" w:sz="6" w:space="0"/>
+              <w:top w:val="single" w:sz="15" w:space="0" w:color="FFFFFF"/>
+              <w:left w:val="single" w:sz="6" w:space="0" w:color="FFFFFF"/>
+              <w:bottom w:val="single" w:sz="6" w:space="0" w:color="FFFFFF"/>
+              <w:right w:val="single" w:sz="6" w:space="0" w:color="FFFFFF"/>
             </w:tcBorders>
             <w:shd w:val="clear" w:color="auto" w:fill="CFD5EA"/>
             <w:tcMar>
@@ -4607,10 +4814,10 @@
           <w:tcPr>
             <w:tcW w:w="0" w:type="auto"/>
             <w:tcBorders>
-              <w:top w:val="single" w:color="FFFFFF" w:sz="6" w:space="0"/>
-              <w:left w:val="single" w:color="FFFFFF" w:sz="6" w:space="0"/>
-              <w:bottom w:val="single" w:color="FFFFFF" w:sz="6" w:space="0"/>
-              <w:right w:val="single" w:color="FFFFFF" w:sz="6" w:space="0"/>
+              <w:top w:val="single" w:sz="6" w:space="0" w:color="FFFFFF"/>
+              <w:left w:val="single" w:sz="6" w:space="0" w:color="FFFFFF"/>
+              <w:bottom w:val="single" w:sz="6" w:space="0" w:color="FFFFFF"/>
+              <w:right w:val="single" w:sz="6" w:space="0" w:color="FFFFFF"/>
             </w:tcBorders>
             <w:shd w:val="clear" w:color="auto" w:fill="E9EBF5"/>
             <w:tcMar>
@@ -4642,10 +4849,10 @@
           <w:tcPr>
             <w:tcW w:w="0" w:type="auto"/>
             <w:tcBorders>
-              <w:top w:val="single" w:color="FFFFFF" w:sz="6" w:space="0"/>
-              <w:left w:val="single" w:color="FFFFFF" w:sz="6" w:space="0"/>
-              <w:bottom w:val="single" w:color="FFFFFF" w:sz="6" w:space="0"/>
-              <w:right w:val="single" w:color="FFFFFF" w:sz="6" w:space="0"/>
+              <w:top w:val="single" w:sz="6" w:space="0" w:color="FFFFFF"/>
+              <w:left w:val="single" w:sz="6" w:space="0" w:color="FFFFFF"/>
+              <w:bottom w:val="single" w:sz="6" w:space="0" w:color="FFFFFF"/>
+              <w:right w:val="single" w:sz="6" w:space="0" w:color="FFFFFF"/>
             </w:tcBorders>
             <w:shd w:val="clear" w:color="auto" w:fill="E9EBF5"/>
             <w:tcMar>
@@ -4677,10 +4884,10 @@
           <w:tcPr>
             <w:tcW w:w="0" w:type="auto"/>
             <w:tcBorders>
-              <w:top w:val="single" w:color="FFFFFF" w:sz="6" w:space="0"/>
-              <w:left w:val="single" w:color="FFFFFF" w:sz="6" w:space="0"/>
-              <w:bottom w:val="single" w:color="FFFFFF" w:sz="6" w:space="0"/>
-              <w:right w:val="single" w:color="FFFFFF" w:sz="6" w:space="0"/>
+              <w:top w:val="single" w:sz="6" w:space="0" w:color="FFFFFF"/>
+              <w:left w:val="single" w:sz="6" w:space="0" w:color="FFFFFF"/>
+              <w:bottom w:val="single" w:sz="6" w:space="0" w:color="FFFFFF"/>
+              <w:right w:val="single" w:sz="6" w:space="0" w:color="FFFFFF"/>
             </w:tcBorders>
             <w:shd w:val="clear" w:color="auto" w:fill="E9EBF5"/>
             <w:tcMar>
@@ -4712,10 +4919,10 @@
           <w:tcPr>
             <w:tcW w:w="0" w:type="auto"/>
             <w:tcBorders>
-              <w:top w:val="single" w:color="FFFFFF" w:sz="6" w:space="0"/>
-              <w:left w:val="single" w:color="FFFFFF" w:sz="6" w:space="0"/>
-              <w:bottom w:val="single" w:color="FFFFFF" w:sz="6" w:space="0"/>
-              <w:right w:val="single" w:color="FFFFFF" w:sz="6" w:space="0"/>
+              <w:top w:val="single" w:sz="6" w:space="0" w:color="FFFFFF"/>
+              <w:left w:val="single" w:sz="6" w:space="0" w:color="FFFFFF"/>
+              <w:bottom w:val="single" w:sz="6" w:space="0" w:color="FFFFFF"/>
+              <w:right w:val="single" w:sz="6" w:space="0" w:color="FFFFFF"/>
             </w:tcBorders>
             <w:shd w:val="clear" w:color="auto" w:fill="E9EBF5"/>
             <w:tcMar>
@@ -4747,10 +4954,10 @@
           <w:tcPr>
             <w:tcW w:w="0" w:type="auto"/>
             <w:tcBorders>
-              <w:top w:val="single" w:color="FFFFFF" w:sz="6" w:space="0"/>
-              <w:left w:val="single" w:color="FFFFFF" w:sz="6" w:space="0"/>
-              <w:bottom w:val="single" w:color="FFFFFF" w:sz="6" w:space="0"/>
-              <w:right w:val="single" w:color="FFFFFF" w:sz="6" w:space="0"/>
+              <w:top w:val="single" w:sz="6" w:space="0" w:color="FFFFFF"/>
+              <w:left w:val="single" w:sz="6" w:space="0" w:color="FFFFFF"/>
+              <w:bottom w:val="single" w:sz="6" w:space="0" w:color="FFFFFF"/>
+              <w:right w:val="single" w:sz="6" w:space="0" w:color="FFFFFF"/>
             </w:tcBorders>
             <w:shd w:val="clear" w:color="auto" w:fill="E9EBF5"/>
             <w:tcMar>
@@ -4821,14 +5028,14 @@
           <w:szCs w:val="22"/>
         </w:rPr>
       </w:pPr>
-      <w:bookmarkStart w:name="_zhsukrx80lt8" w:id="93"/>
-      <w:bookmarkStart w:name="_Toc2136265022" w:id="94"/>
-      <w:bookmarkStart w:name="_Toc522170478" w:id="95"/>
-      <w:bookmarkStart w:name="_Toc1618481355" w:id="96"/>
-      <w:bookmarkStart w:name="_Toc507354318" w:id="97"/>
-      <w:bookmarkStart w:name="_Toc99802398" w:id="98"/>
-      <w:bookmarkStart w:name="_Toc99806054" w:id="99"/>
-      <w:bookmarkEnd w:id="93"/>
+      <w:bookmarkStart w:id="88" w:name="_zhsukrx80lt8"/>
+      <w:bookmarkStart w:id="89" w:name="_Toc2136265022"/>
+      <w:bookmarkStart w:id="90" w:name="_Toc522170478"/>
+      <w:bookmarkStart w:id="91" w:name="_Toc1618481355"/>
+      <w:bookmarkStart w:id="92" w:name="_Toc507354318"/>
+      <w:bookmarkStart w:id="93" w:name="_Toc99802398"/>
+      <w:bookmarkStart w:id="94" w:name="_Toc99816244"/>
+      <w:bookmarkEnd w:id="88"/>
       <w:r>
         <w:rPr>
           <w:rFonts w:ascii="Times New Roman" w:hAnsi="Times New Roman" w:cs="Times New Roman"/>
@@ -4839,88 +5046,88 @@
         </w:rPr>
         <w:t>Logistic Regression</w:t>
       </w:r>
+      <w:bookmarkEnd w:id="89"/>
+      <w:bookmarkEnd w:id="90"/>
+      <w:bookmarkEnd w:id="91"/>
+      <w:bookmarkEnd w:id="92"/>
+      <w:bookmarkEnd w:id="93"/>
       <w:bookmarkEnd w:id="94"/>
+    </w:p>
+    <w:p>
+      <w:pPr>
+        <w:spacing w:before="240" w:after="240"/>
+        <w:rPr>
+          <w:b/>
+          <w:sz w:val="20"/>
+          <w:szCs w:val="20"/>
+        </w:rPr>
+      </w:pPr>
+      <w:bookmarkStart w:id="95" w:name="_tk7g2ujvukvt"/>
       <w:bookmarkEnd w:id="95"/>
+      <w:r>
+        <w:rPr>
+          <w:sz w:val="20"/>
+          <w:szCs w:val="20"/>
+        </w:rPr>
+        <w:t xml:space="preserve">Logistic Regression is a simple classification model which uses sigmoid function to do binary classification. </w:t>
+      </w:r>
+    </w:p>
+    <w:p>
+      <w:pPr>
+        <w:spacing w:before="240" w:after="240"/>
+        <w:rPr>
+          <w:sz w:val="20"/>
+          <w:szCs w:val="20"/>
+        </w:rPr>
+      </w:pPr>
+      <w:bookmarkStart w:id="96" w:name="_w5mq64vlu3e5"/>
       <w:bookmarkEnd w:id="96"/>
+      <w:r>
+        <w:rPr>
+          <w:sz w:val="20"/>
+          <w:szCs w:val="20"/>
+        </w:rPr>
+        <w:t xml:space="preserve">The most important hyperparameter for logistic regression is C. A smaller C will lead to stronger </w:t>
+      </w:r>
+      <w:r>
+        <w:rPr>
+          <w:sz w:val="20"/>
+          <w:szCs w:val="20"/>
+        </w:rPr>
+        <w:t>regularization</w:t>
+      </w:r>
+      <w:r>
+        <w:rPr>
+          <w:sz w:val="20"/>
+          <w:szCs w:val="20"/>
+        </w:rPr>
+        <w:t xml:space="preserve">. We tuned the C from 0.01 to 100 and found that the best C is 100. Which means our model is under-fitting and does not need </w:t>
+      </w:r>
+      <w:r>
+        <w:rPr>
+          <w:sz w:val="20"/>
+          <w:szCs w:val="20"/>
+        </w:rPr>
+        <w:t>regularization</w:t>
+      </w:r>
+      <w:r>
+        <w:rPr>
+          <w:sz w:val="20"/>
+          <w:szCs w:val="20"/>
+        </w:rPr>
+        <w:t>.</w:t>
+      </w:r>
+    </w:p>
+    <w:p>
+      <w:pPr>
+        <w:spacing w:before="240" w:after="240"/>
+        <w:rPr>
+          <w:sz w:val="20"/>
+          <w:szCs w:val="20"/>
+        </w:rPr>
+      </w:pPr>
+      <w:bookmarkStart w:id="97" w:name="_4eqeqqv27ixm"/>
       <w:bookmarkEnd w:id="97"/>
-      <w:bookmarkEnd w:id="98"/>
-      <w:bookmarkEnd w:id="99"/>
-    </w:p>
-    <w:p>
-      <w:pPr>
-        <w:spacing w:before="240" w:after="240"/>
-        <w:rPr>
-          <w:b/>
-          <w:sz w:val="20"/>
-          <w:szCs w:val="20"/>
-        </w:rPr>
-      </w:pPr>
-      <w:bookmarkStart w:name="_tk7g2ujvukvt" w:id="100"/>
-      <w:bookmarkEnd w:id="100"/>
-      <w:r>
-        <w:rPr>
-          <w:sz w:val="20"/>
-          <w:szCs w:val="20"/>
-        </w:rPr>
-        <w:t xml:space="preserve">Logistic Regression is a simple classification model which uses sigmoid function to do binary classification. </w:t>
-      </w:r>
-    </w:p>
-    <w:p>
-      <w:pPr>
-        <w:spacing w:before="240" w:after="240"/>
-        <w:rPr>
-          <w:sz w:val="20"/>
-          <w:szCs w:val="20"/>
-        </w:rPr>
-      </w:pPr>
-      <w:bookmarkStart w:name="_w5mq64vlu3e5" w:id="101"/>
-      <w:bookmarkEnd w:id="101"/>
-      <w:r>
-        <w:rPr>
-          <w:sz w:val="20"/>
-          <w:szCs w:val="20"/>
-        </w:rPr>
-        <w:t xml:space="preserve">The most important hyperparameter for logistic regression is C. A smaller C will lead to stronger </w:t>
-      </w:r>
-      <w:r>
-        <w:rPr>
-          <w:sz w:val="20"/>
-          <w:szCs w:val="20"/>
-        </w:rPr>
-        <w:t>regularization</w:t>
-      </w:r>
-      <w:r>
-        <w:rPr>
-          <w:sz w:val="20"/>
-          <w:szCs w:val="20"/>
-        </w:rPr>
-        <w:t xml:space="preserve">. We tuned the C from 0.01 to 100 and found that the best C is 100. Which means our model is under-fitting and does not need </w:t>
-      </w:r>
-      <w:r>
-        <w:rPr>
-          <w:sz w:val="20"/>
-          <w:szCs w:val="20"/>
-        </w:rPr>
-        <w:t>regularization</w:t>
-      </w:r>
-      <w:r>
-        <w:rPr>
-          <w:sz w:val="20"/>
-          <w:szCs w:val="20"/>
-        </w:rPr>
-        <w:t>.</w:t>
-      </w:r>
-    </w:p>
-    <w:p>
-      <w:pPr>
-        <w:spacing w:before="240" w:after="240"/>
-        <w:rPr>
-          <w:sz w:val="20"/>
-          <w:szCs w:val="20"/>
-        </w:rPr>
-      </w:pPr>
-      <w:bookmarkStart w:name="_4eqeqqv27ixm" w:id="102"/>
-      <w:bookmarkEnd w:id="102"/>
       <w:r>
         <w:rPr>
           <w:sz w:val="20"/>
@@ -4945,14 +5152,14 @@
           <w:szCs w:val="22"/>
         </w:rPr>
       </w:pPr>
-      <w:bookmarkStart w:name="_s8cb3m11yzyu" w:id="103"/>
-      <w:bookmarkStart w:name="_Toc851085139" w:id="104"/>
-      <w:bookmarkStart w:name="_Toc900165419" w:id="105"/>
-      <w:bookmarkStart w:name="_Toc1728336164" w:id="106"/>
-      <w:bookmarkStart w:name="_Toc1802877900" w:id="107"/>
-      <w:bookmarkStart w:name="_Toc99802402" w:id="108"/>
-      <w:bookmarkStart w:name="_Toc99806055" w:id="109"/>
-      <w:bookmarkEnd w:id="103"/>
+      <w:bookmarkStart w:id="98" w:name="_s8cb3m11yzyu"/>
+      <w:bookmarkStart w:id="99" w:name="_Toc851085139"/>
+      <w:bookmarkStart w:id="100" w:name="_Toc900165419"/>
+      <w:bookmarkStart w:id="101" w:name="_Toc1728336164"/>
+      <w:bookmarkStart w:id="102" w:name="_Toc1802877900"/>
+      <w:bookmarkStart w:id="103" w:name="_Toc99802402"/>
+      <w:bookmarkStart w:id="104" w:name="_Toc99816245"/>
+      <w:bookmarkEnd w:id="98"/>
       <w:r>
         <w:rPr>
           <w:rFonts w:ascii="Times New Roman" w:hAnsi="Times New Roman" w:cs="Times New Roman"/>
@@ -4963,56 +5170,178 @@
         </w:rPr>
         <w:t>Random Forest</w:t>
       </w:r>
+      <w:bookmarkEnd w:id="99"/>
+      <w:bookmarkEnd w:id="100"/>
+      <w:bookmarkEnd w:id="101"/>
+      <w:bookmarkEnd w:id="102"/>
+      <w:bookmarkEnd w:id="103"/>
       <w:bookmarkEnd w:id="104"/>
+    </w:p>
+    <w:p>
+      <w:pPr>
+        <w:rPr>
+          <w:sz w:val="20"/>
+          <w:szCs w:val="20"/>
+        </w:rPr>
+      </w:pPr>
+      <w:bookmarkStart w:id="105" w:name="_df28hg3ps1lc"/>
       <w:bookmarkEnd w:id="105"/>
+      <w:r>
+        <w:rPr>
+          <w:sz w:val="20"/>
+          <w:szCs w:val="20"/>
+        </w:rPr>
+        <w:t>The random forest is a classification algorithm consisting of many decision trees. It uses bagging and features randomness when building each individual tree to try to create an uncorrelated forest of trees whose prediction by committee is more accurate than that of any individual tree.</w:t>
+      </w:r>
+    </w:p>
+    <w:p>
+      <w:pPr>
+        <w:rPr>
+          <w:sz w:val="20"/>
+          <w:szCs w:val="20"/>
+        </w:rPr>
+      </w:pPr>
+      <w:bookmarkStart w:id="106" w:name="_ip275x8oxvrn"/>
       <w:bookmarkEnd w:id="106"/>
-      <w:bookmarkEnd w:id="107"/>
-      <w:bookmarkEnd w:id="108"/>
-      <w:bookmarkEnd w:id="109"/>
-    </w:p>
-    <w:p>
-      <w:pPr>
-        <w:rPr>
-          <w:sz w:val="20"/>
-          <w:szCs w:val="20"/>
-        </w:rPr>
-      </w:pPr>
-      <w:bookmarkStart w:name="_df28hg3ps1lc" w:id="110"/>
-      <w:bookmarkEnd w:id="110"/>
-      <w:r>
-        <w:rPr>
-          <w:sz w:val="20"/>
-          <w:szCs w:val="20"/>
-        </w:rPr>
-        <w:t>The random forest is a classification algorithm consisting of many decision trees. It uses bagging and features randomness when building each individual tree to try to create an uncorrelated forest of trees whose prediction by committee is more accurate than that of any individual tree.</w:t>
-      </w:r>
-    </w:p>
-    <w:p>
-      <w:pPr>
-        <w:rPr>
-          <w:sz w:val="20"/>
-          <w:szCs w:val="20"/>
-        </w:rPr>
-      </w:pPr>
-      <w:bookmarkStart w:name="_ip275x8oxvrn" w:id="111"/>
-      <w:bookmarkEnd w:id="111"/>
-    </w:p>
-    <w:p>
-      <w:pPr>
-        <w:rPr>
-          <w:sz w:val="20"/>
-          <w:szCs w:val="20"/>
-        </w:rPr>
-      </w:pPr>
-      <w:r>
-        <w:rPr>
-          <w:sz w:val="20"/>
-          <w:szCs w:val="20"/>
-        </w:rPr>
-        <w:t xml:space="preserve">We tuned four hyper params for random forest, namely n_estimators, max_depth, max_features, min_sample_split. And find that for our problem, the max_depth’s optimal value is 40, min_sample_split’s optimal value is 0.78. </w:t>
-      </w:r>
-      <w:r>
-        <w:rPr>
+    </w:p>
+    <w:p>
+      <w:pPr>
+        <w:rPr>
+          <w:sz w:val="20"/>
+          <w:szCs w:val="20"/>
+        </w:rPr>
+      </w:pPr>
+      <w:r>
+        <w:rPr>
+          <w:sz w:val="20"/>
+          <w:szCs w:val="20"/>
+        </w:rPr>
+        <w:t xml:space="preserve">We tuned four hyper params for random forest, namely </w:t>
+      </w:r>
+      <w:proofErr w:type="spellStart"/>
+      <w:r>
+        <w:rPr>
+          <w:i/>
+          <w:iCs/>
+          <w:sz w:val="20"/>
+          <w:szCs w:val="20"/>
+        </w:rPr>
+        <w:t>n_estimators</w:t>
+      </w:r>
+      <w:proofErr w:type="spellEnd"/>
+      <w:r>
+        <w:rPr>
+          <w:i/>
+          <w:iCs/>
+          <w:sz w:val="20"/>
+          <w:szCs w:val="20"/>
+        </w:rPr>
+        <w:t xml:space="preserve">, </w:t>
+      </w:r>
+      <w:proofErr w:type="spellStart"/>
+      <w:r>
+        <w:rPr>
+          <w:i/>
+          <w:iCs/>
+          <w:sz w:val="20"/>
+          <w:szCs w:val="20"/>
+        </w:rPr>
+        <w:t>max_depth</w:t>
+      </w:r>
+      <w:proofErr w:type="spellEnd"/>
+      <w:r>
+        <w:rPr>
+          <w:i/>
+          <w:iCs/>
+          <w:sz w:val="20"/>
+          <w:szCs w:val="20"/>
+        </w:rPr>
+        <w:t xml:space="preserve">, </w:t>
+      </w:r>
+      <w:proofErr w:type="spellStart"/>
+      <w:r>
+        <w:rPr>
+          <w:i/>
+          <w:iCs/>
+          <w:sz w:val="20"/>
+          <w:szCs w:val="20"/>
+        </w:rPr>
+        <w:t>max_features</w:t>
+      </w:r>
+      <w:proofErr w:type="spellEnd"/>
+      <w:r>
+        <w:rPr>
+          <w:i/>
+          <w:iCs/>
+          <w:sz w:val="20"/>
+          <w:szCs w:val="20"/>
+        </w:rPr>
+        <w:t xml:space="preserve">, </w:t>
+      </w:r>
+      <w:proofErr w:type="spellStart"/>
+      <w:r>
+        <w:rPr>
+          <w:i/>
+          <w:iCs/>
+          <w:sz w:val="20"/>
+          <w:szCs w:val="20"/>
+        </w:rPr>
+        <w:t>min_sample_split</w:t>
+      </w:r>
+      <w:proofErr w:type="spellEnd"/>
+      <w:r>
+        <w:rPr>
+          <w:sz w:val="20"/>
+          <w:szCs w:val="20"/>
+        </w:rPr>
+        <w:t xml:space="preserve">. And find that for our problem, the </w:t>
+      </w:r>
+      <w:proofErr w:type="spellStart"/>
+      <w:r>
+        <w:rPr>
+          <w:sz w:val="20"/>
+          <w:szCs w:val="20"/>
+        </w:rPr>
+        <w:t>max_depth’s</w:t>
+      </w:r>
+      <w:proofErr w:type="spellEnd"/>
+      <w:r>
+        <w:rPr>
+          <w:sz w:val="20"/>
+          <w:szCs w:val="20"/>
+        </w:rPr>
+        <w:t xml:space="preserve"> optimal value is 40, </w:t>
+      </w:r>
+      <w:proofErr w:type="spellStart"/>
+      <w:r>
+        <w:rPr>
+          <w:sz w:val="20"/>
+          <w:szCs w:val="20"/>
+        </w:rPr>
+        <w:t>min_sample_split’s</w:t>
+      </w:r>
+      <w:proofErr w:type="spellEnd"/>
+      <w:r>
+        <w:rPr>
+          <w:sz w:val="20"/>
+          <w:szCs w:val="20"/>
+        </w:rPr>
+        <w:t xml:space="preserve"> optimal value is 0.78</w:t>
+      </w:r>
+      <w:r>
+        <w:rPr>
+          <w:i/>
+          <w:iCs/>
+          <w:sz w:val="20"/>
+          <w:szCs w:val="20"/>
+        </w:rPr>
+        <w:t xml:space="preserve">. </w:t>
+      </w:r>
+      <w:proofErr w:type="spellStart"/>
+      <w:r>
+        <w:rPr>
+          <w:i/>
+          <w:iCs/>
           <w:sz w:val="20"/>
           <w:szCs w:val="20"/>
         </w:rPr>
@@ -5020,10 +5349,27 @@
       </w:r>
       <w:r>
         <w:rPr>
-          <w:sz w:val="20"/>
-          <w:szCs w:val="20"/>
-        </w:rPr>
-        <w:t>_estimator’s best value is 20.</w:t>
+          <w:i/>
+          <w:iCs/>
+          <w:sz w:val="20"/>
+          <w:szCs w:val="20"/>
+        </w:rPr>
+        <w:t>_estimator</w:t>
+      </w:r>
+      <w:r>
+        <w:rPr>
+          <w:sz w:val="20"/>
+          <w:szCs w:val="20"/>
+        </w:rPr>
+        <w:t>’s</w:t>
+      </w:r>
+      <w:proofErr w:type="spellEnd"/>
+      <w:r>
+        <w:rPr>
+          <w:sz w:val="20"/>
+          <w:szCs w:val="20"/>
+        </w:rPr>
+        <w:t xml:space="preserve"> best value is 20.</w:t>
       </w:r>
     </w:p>
     <w:p>
@@ -5037,8 +5383,8 @@
           <w:highlight w:val="white"/>
         </w:rPr>
       </w:pPr>
-      <w:bookmarkStart w:name="_xzkyut2gnrwh" w:id="112"/>
-      <w:bookmarkEnd w:id="112"/>
+      <w:bookmarkStart w:id="107" w:name="_xzkyut2gnrwh"/>
+      <w:bookmarkEnd w:id="107"/>
       <w:r>
         <w:rPr>
           <w:sz w:val="20"/>
@@ -5065,8 +5411,8 @@
           <w:szCs w:val="20"/>
         </w:rPr>
       </w:pPr>
-      <w:bookmarkStart w:name="_b7k9rkc6tjks" w:id="113"/>
-      <w:bookmarkEnd w:id="113"/>
+      <w:bookmarkStart w:id="108" w:name="_b7k9rkc6tjks"/>
+      <w:bookmarkEnd w:id="108"/>
       <w:r>
         <w:rPr>
           <w:sz w:val="20"/>
@@ -5098,6 +5444,7 @@
           <w:sz w:val="20"/>
           <w:szCs w:val="20"/>
         </w:rPr>
+        <w:lastRenderedPageBreak/>
         <w:t xml:space="preserve"> </w:t>
       </w:r>
       <w:r>
@@ -5123,7 +5470,7 @@
                     <pic:cNvPicPr/>
                   </pic:nvPicPr>
                   <pic:blipFill>
-                    <a:blip r:embed="rId17">
+                    <a:blip r:embed="rId19">
                       <a:extLst>
                         <a:ext uri="{28A0092B-C50C-407E-A947-70E740481C1C}">
                           <a14:useLocalDpi xmlns:a14="http://schemas.microsoft.com/office/drawing/2010/main" val="0"/>
@@ -5240,14 +5587,14 @@
           <w:szCs w:val="22"/>
         </w:rPr>
       </w:pPr>
-      <w:bookmarkStart w:name="_welkwd8rckgw" w:id="114"/>
-      <w:bookmarkStart w:name="_Toc1928515753" w:id="115"/>
-      <w:bookmarkStart w:name="_Toc960832956" w:id="116"/>
-      <w:bookmarkStart w:name="_Toc1880775683" w:id="117"/>
-      <w:bookmarkStart w:name="_Toc409622348" w:id="118"/>
-      <w:bookmarkStart w:name="_Toc99802407" w:id="119"/>
-      <w:bookmarkStart w:name="_Toc99806056" w:id="120"/>
-      <w:bookmarkEnd w:id="114"/>
+      <w:bookmarkStart w:id="109" w:name="_welkwd8rckgw"/>
+      <w:bookmarkStart w:id="110" w:name="_Toc1928515753"/>
+      <w:bookmarkStart w:id="111" w:name="_Toc960832956"/>
+      <w:bookmarkStart w:id="112" w:name="_Toc1880775683"/>
+      <w:bookmarkStart w:id="113" w:name="_Toc409622348"/>
+      <w:bookmarkStart w:id="114" w:name="_Toc99802407"/>
+      <w:bookmarkStart w:id="115" w:name="_Toc99816246"/>
+      <w:bookmarkEnd w:id="109"/>
       <w:r>
         <w:rPr>
           <w:rFonts w:ascii="Times New Roman" w:hAnsi="Times New Roman" w:cs="Times New Roman"/>
@@ -5258,41 +5605,41 @@
         </w:rPr>
         <w:t>LGBM</w:t>
       </w:r>
+      <w:bookmarkEnd w:id="110"/>
+      <w:bookmarkEnd w:id="111"/>
+      <w:bookmarkEnd w:id="112"/>
+      <w:bookmarkEnd w:id="113"/>
+      <w:bookmarkEnd w:id="114"/>
       <w:bookmarkEnd w:id="115"/>
+    </w:p>
+    <w:p>
+      <w:pPr>
+        <w:spacing w:before="240" w:after="240"/>
+        <w:rPr>
+          <w:sz w:val="20"/>
+          <w:szCs w:val="20"/>
+        </w:rPr>
+      </w:pPr>
+      <w:bookmarkStart w:id="116" w:name="_b58ove295ja3"/>
       <w:bookmarkEnd w:id="116"/>
+      <w:r>
+        <w:rPr>
+          <w:sz w:val="20"/>
+          <w:szCs w:val="20"/>
+        </w:rPr>
+        <w:t>Light Gradient Boosting Model is an implementation of gradient boosted decision trees designed for speed and performance. In general, gradient boosting tree algorithms consider the gradient of the loss function and build the next subtrees as such the gradient of the loss function is maximised. For each subtree, the previous GBDT only considers first-order gradient to simulate the residuals, leading to a level wise growth of the subtrees, while LGBM includes second-order gradient and histogram algorithms to accelerate the calculation and adopts leaf-wise tree growth. LGBM is faster than other GBDT algorithms and works better with big datasets. We Implemented LGBM with K-fold cross-validation. We set an early stopping Since the LGBM itself is very fast to train, we managed to do its hyperparameter tuning automatically by using Bayesian optimization. We also computed and tried to maximise the recall of our model by changing the classifying threshold. Finally, we obtained the feature importance denoted by the frequency of splitting with certain features.</w:t>
+      </w:r>
+    </w:p>
+    <w:p>
+      <w:pPr>
+        <w:spacing w:before="240" w:after="240"/>
+        <w:rPr>
+          <w:sz w:val="20"/>
+          <w:szCs w:val="20"/>
+        </w:rPr>
+      </w:pPr>
+      <w:bookmarkStart w:id="117" w:name="_2bvraymw06bn"/>
       <w:bookmarkEnd w:id="117"/>
-      <w:bookmarkEnd w:id="118"/>
-      <w:bookmarkEnd w:id="119"/>
-      <w:bookmarkEnd w:id="120"/>
-    </w:p>
-    <w:p>
-      <w:pPr>
-        <w:spacing w:before="240" w:after="240"/>
-        <w:rPr>
-          <w:sz w:val="20"/>
-          <w:szCs w:val="20"/>
-        </w:rPr>
-      </w:pPr>
-      <w:bookmarkStart w:name="_b58ove295ja3" w:id="121"/>
-      <w:bookmarkEnd w:id="121"/>
-      <w:r>
-        <w:rPr>
-          <w:sz w:val="20"/>
-          <w:szCs w:val="20"/>
-        </w:rPr>
-        <w:t>Light Gradient Boosting Model is an implementation of gradient boosted decision trees designed for speed and performance. In general, gradient boosting tree algorithms consider the gradient of the loss function and build the next subtrees as such the gradient of the loss function is maximised. For each subtree, the previous GBDT only considers first-order gradient to simulate the residuals, leading to a level wise growth of the subtrees, while LGBM includes second-order gradient and histogram algorithms to accelerate the calculation and adopts leaf-wise tree growth. LGBM is faster than other GBDT algorithms and works better with big datasets. We Implemented LGBM with K-fold cross-validation. We set an early stopping Since the LGBM itself is very fast to train, we managed to do its hyperparameter tuning automatically by using Bayesian optimization. We also computed and tried to maximise the recall of our model by changing the classifying threshold. Finally, we obtained the feature importance denoted by the frequency of splitting with certain features.</w:t>
-      </w:r>
-    </w:p>
-    <w:p>
-      <w:pPr>
-        <w:spacing w:before="240" w:after="240"/>
-        <w:rPr>
-          <w:sz w:val="20"/>
-          <w:szCs w:val="20"/>
-        </w:rPr>
-      </w:pPr>
-      <w:bookmarkStart w:name="_2bvraymw06bn" w:id="122"/>
-      <w:bookmarkEnd w:id="122"/>
       <w:r>
         <w:rPr>
           <w:sz w:val="20"/>
@@ -5388,7 +5735,7 @@
                     <pic:cNvPicPr preferRelativeResize="0"/>
                   </pic:nvPicPr>
                   <pic:blipFill>
-                    <a:blip r:embed="rId18"/>
+                    <a:blip r:embed="rId20"/>
                     <a:srcRect/>
                     <a:stretch>
                       <a:fillRect/>
@@ -5440,6 +5787,7 @@
         </w:rPr>
         <w:t xml:space="preserve">: The 5 most important features selected by </w:t>
       </w:r>
+      <w:proofErr w:type="spellStart"/>
       <w:r>
         <w:rPr>
           <w:sz w:val="16"/>
@@ -5447,6 +5795,7 @@
         </w:rPr>
         <w:t>XGBoost</w:t>
       </w:r>
+      <w:proofErr w:type="spellEnd"/>
     </w:p>
     <w:p>
       <w:pPr>
@@ -5464,14 +5813,15 @@
           <w:szCs w:val="22"/>
         </w:rPr>
       </w:pPr>
-      <w:bookmarkStart w:name="_d41iee6q606n" w:id="123"/>
-      <w:bookmarkStart w:name="_Toc1556412593" w:id="124"/>
-      <w:bookmarkStart w:name="_Toc2065628589" w:id="125"/>
-      <w:bookmarkStart w:name="_Toc1473497630" w:id="126"/>
-      <w:bookmarkStart w:name="_Toc1275980592" w:id="127"/>
-      <w:bookmarkStart w:name="_Toc99802410" w:id="128"/>
-      <w:bookmarkStart w:name="_Toc99806057" w:id="129"/>
-      <w:bookmarkEnd w:id="123"/>
+      <w:bookmarkStart w:id="118" w:name="_d41iee6q606n"/>
+      <w:bookmarkStart w:id="119" w:name="_Toc1556412593"/>
+      <w:bookmarkStart w:id="120" w:name="_Toc2065628589"/>
+      <w:bookmarkStart w:id="121" w:name="_Toc1473497630"/>
+      <w:bookmarkStart w:id="122" w:name="_Toc1275980592"/>
+      <w:bookmarkStart w:id="123" w:name="_Toc99802410"/>
+      <w:bookmarkStart w:id="124" w:name="_Toc99816247"/>
+      <w:bookmarkEnd w:id="118"/>
+      <w:proofErr w:type="spellStart"/>
       <w:r>
         <w:rPr>
           <w:rFonts w:ascii="Times New Roman" w:hAnsi="Times New Roman" w:cs="Times New Roman"/>
@@ -5480,14 +5830,16 @@
           <w:sz w:val="22"/>
           <w:szCs w:val="22"/>
         </w:rPr>
+        <w:lastRenderedPageBreak/>
         <w:t>DeepFM</w:t>
       </w:r>
+      <w:bookmarkEnd w:id="119"/>
+      <w:bookmarkEnd w:id="120"/>
+      <w:bookmarkEnd w:id="121"/>
+      <w:bookmarkEnd w:id="122"/>
+      <w:bookmarkEnd w:id="123"/>
       <w:bookmarkEnd w:id="124"/>
-      <w:bookmarkEnd w:id="125"/>
-      <w:bookmarkEnd w:id="126"/>
-      <w:bookmarkEnd w:id="127"/>
-      <w:bookmarkEnd w:id="128"/>
-      <w:bookmarkEnd w:id="129"/>
+      <w:proofErr w:type="spellEnd"/>
     </w:p>
     <w:p>
       <w:pPr>
@@ -5504,14 +5856,23 @@
           <w:szCs w:val="20"/>
         </w:rPr>
       </w:pPr>
-      <w:bookmarkStart w:name="_lztiblpmxmb2" w:id="130"/>
-      <w:bookmarkEnd w:id="130"/>
-      <w:r>
-        <w:rPr>
-          <w:sz w:val="20"/>
-          <w:szCs w:val="20"/>
-        </w:rPr>
-        <w:t xml:space="preserve">DeepFM is first used </w:t>
+      <w:bookmarkStart w:id="125" w:name="_lztiblpmxmb2"/>
+      <w:bookmarkEnd w:id="125"/>
+      <w:proofErr w:type="spellStart"/>
+      <w:r>
+        <w:rPr>
+          <w:sz w:val="20"/>
+          <w:szCs w:val="20"/>
+        </w:rPr>
+        <w:t>DeepFM</w:t>
+      </w:r>
+      <w:proofErr w:type="spellEnd"/>
+      <w:r>
+        <w:rPr>
+          <w:sz w:val="20"/>
+          <w:szCs w:val="20"/>
+        </w:rPr>
+        <w:t xml:space="preserve"> is first used </w:t>
       </w:r>
       <w:r>
         <w:rPr>
@@ -5557,7 +5918,7 @@
                     <pic:cNvPicPr preferRelativeResize="0"/>
                   </pic:nvPicPr>
                   <pic:blipFill>
-                    <a:blip r:embed="rId19"/>
+                    <a:blip r:embed="rId21"/>
                     <a:srcRect/>
                     <a:stretch>
                       <a:fillRect/>
@@ -5593,16 +5954,32 @@
           <w:sz w:val="16"/>
           <w:szCs w:val="16"/>
         </w:rPr>
-        <w:t>Fig 9: DeepFM model architecture</w:t>
-      </w:r>
-    </w:p>
-    <w:p>
-      <w:pPr>
-        <w:jc w:val="center"/>
+        <w:t xml:space="preserve">Fig 9: </w:t>
+      </w:r>
+      <w:proofErr w:type="spellStart"/>
+      <w:r>
         <w:rPr>
           <w:sz w:val="16"/>
           <w:szCs w:val="16"/>
         </w:rPr>
+        <w:t>DeepFM</w:t>
+      </w:r>
+      <w:proofErr w:type="spellEnd"/>
+      <w:r>
+        <w:rPr>
+          <w:sz w:val="16"/>
+          <w:szCs w:val="16"/>
+        </w:rPr>
+        <w:t xml:space="preserve"> model architecture</w:t>
+      </w:r>
+    </w:p>
+    <w:p>
+      <w:pPr>
+        <w:jc w:val="center"/>
+        <w:rPr>
+          <w:sz w:val="16"/>
+          <w:szCs w:val="16"/>
+        </w:rPr>
       </w:pPr>
     </w:p>
     <w:p>
@@ -5618,7 +5995,23 @@
           <w:sz w:val="20"/>
           <w:szCs w:val="20"/>
         </w:rPr>
-        <w:t xml:space="preserve"> DeepFM consists of 2 components, FM part, and deep part, which are shown in Fig 10 and 11 respectively. They share the same inputs.</w:t>
+        <w:t xml:space="preserve"> </w:t>
+      </w:r>
+      <w:proofErr w:type="spellStart"/>
+      <w:r>
+        <w:rPr>
+          <w:sz w:val="20"/>
+          <w:szCs w:val="20"/>
+        </w:rPr>
+        <w:t>DeepFM</w:t>
+      </w:r>
+      <w:proofErr w:type="spellEnd"/>
+      <w:r>
+        <w:rPr>
+          <w:sz w:val="20"/>
+          <w:szCs w:val="20"/>
+        </w:rPr>
+        <w:t xml:space="preserve"> consists of 2 components, FM part, and deep part, which are shown in Fig 10 and 11 respectively. They share the same inputs.</w:t>
       </w:r>
     </w:p>
     <w:p>
@@ -5670,7 +6063,7 @@
                     <pic:cNvPicPr preferRelativeResize="0"/>
                   </pic:nvPicPr>
                   <pic:blipFill>
-                    <a:blip r:embed="rId20"/>
+                    <a:blip r:embed="rId22"/>
                     <a:srcRect/>
                     <a:stretch>
                       <a:fillRect/>
@@ -5706,7 +6099,23 @@
           <w:sz w:val="16"/>
           <w:szCs w:val="16"/>
         </w:rPr>
-        <w:t>Fig 10: DeepFM FM part architecture</w:t>
+        <w:t xml:space="preserve">Fig 10: </w:t>
+      </w:r>
+      <w:proofErr w:type="spellStart"/>
+      <w:r>
+        <w:rPr>
+          <w:sz w:val="16"/>
+          <w:szCs w:val="16"/>
+        </w:rPr>
+        <w:t>DeepFM</w:t>
+      </w:r>
+      <w:proofErr w:type="spellEnd"/>
+      <w:r>
+        <w:rPr>
+          <w:sz w:val="16"/>
+          <w:szCs w:val="16"/>
+        </w:rPr>
+        <w:t xml:space="preserve"> FM part architecture</w:t>
       </w:r>
     </w:p>
     <w:p>
@@ -5792,7 +6201,7 @@
                     <pic:cNvPicPr preferRelativeResize="0"/>
                   </pic:nvPicPr>
                   <pic:blipFill>
-                    <a:blip r:embed="rId21"/>
+                    <a:blip r:embed="rId23"/>
                     <a:srcRect/>
                     <a:stretch>
                       <a:fillRect/>
@@ -5828,7 +6237,23 @@
           <w:sz w:val="16"/>
           <w:szCs w:val="16"/>
         </w:rPr>
-        <w:t>Fig 11: DeepFM FM part architecture</w:t>
+        <w:t xml:space="preserve">Fig 11: </w:t>
+      </w:r>
+      <w:proofErr w:type="spellStart"/>
+      <w:r>
+        <w:rPr>
+          <w:sz w:val="16"/>
+          <w:szCs w:val="16"/>
+        </w:rPr>
+        <w:t>DeepFM</w:t>
+      </w:r>
+      <w:proofErr w:type="spellEnd"/>
+      <w:r>
+        <w:rPr>
+          <w:sz w:val="16"/>
+          <w:szCs w:val="16"/>
+        </w:rPr>
+        <w:t xml:space="preserve"> FM part architecture</w:t>
       </w:r>
     </w:p>
     <w:p>
@@ -5883,7 +6308,23 @@
           <w:sz w:val="20"/>
           <w:szCs w:val="20"/>
         </w:rPr>
-        <w:t>The task is to do binary classification, so the output layer of DeeppFM must be processed by sigmoid function and using cross entropy as loss function to do back propagation. After getting the output probability, we use 0.5 as the threshold to determine whether a record has potential to make fraud.</w:t>
+        <w:t xml:space="preserve">The task is to do binary classification, so the output layer of </w:t>
+      </w:r>
+      <w:proofErr w:type="spellStart"/>
+      <w:r>
+        <w:rPr>
+          <w:sz w:val="20"/>
+          <w:szCs w:val="20"/>
+        </w:rPr>
+        <w:t>DeeppFM</w:t>
+      </w:r>
+      <w:proofErr w:type="spellEnd"/>
+      <w:r>
+        <w:rPr>
+          <w:sz w:val="20"/>
+          <w:szCs w:val="20"/>
+        </w:rPr>
+        <w:t xml:space="preserve"> must be processed by sigmoid function and using cross entropy as loss function to do back propagation. After getting the output probability, we use 0.5 as the threshold to determine whether a record has potential to make fraud.</w:t>
       </w:r>
     </w:p>
     <w:p>
@@ -5901,8 +6342,8 @@
           <w:szCs w:val="20"/>
         </w:rPr>
       </w:pPr>
-      <w:bookmarkStart w:name="_tzjohzjjhppw" w:id="131"/>
-      <w:bookmarkEnd w:id="131"/>
+      <w:bookmarkStart w:id="126" w:name="_tzjohzjjhppw"/>
+      <w:bookmarkEnd w:id="126"/>
       <w:r>
         <w:rPr>
           <w:sz w:val="20"/>
@@ -5922,23 +6363,23 @@
         <w:ind w:left="360"/>
         <w:jc w:val="both"/>
         <w:rPr>
-          <w:rFonts w:ascii="Times New Roman" w:hAnsi="Times New Roman" w:cs="Times New Roman" w:eastAsiaTheme="majorEastAsia"/>
+          <w:rFonts w:ascii="Times New Roman" w:eastAsiaTheme="majorEastAsia" w:hAnsi="Times New Roman" w:cs="Times New Roman"/>
           <w:b/>
           <w:sz w:val="22"/>
           <w:szCs w:val="22"/>
           <w:lang w:val="en-GB" w:eastAsia="en-US"/>
         </w:rPr>
       </w:pPr>
-      <w:bookmarkStart w:name="_Toc551264444" w:id="132"/>
-      <w:bookmarkStart w:name="_Toc939201004" w:id="133"/>
-      <w:bookmarkStart w:name="_Toc274551677" w:id="134"/>
-      <w:bookmarkStart w:name="_Toc1682897742" w:id="135"/>
-      <w:bookmarkStart w:name="_Toc546197554" w:id="136"/>
-      <w:bookmarkStart w:name="_Toc99802413" w:id="137"/>
-      <w:bookmarkStart w:name="_Toc99806058" w:id="138"/>
-      <w:r>
-        <w:rPr>
-          <w:rFonts w:ascii="Times New Roman" w:hAnsi="Times New Roman" w:cs="Times New Roman" w:eastAsiaTheme="majorEastAsia"/>
+      <w:bookmarkStart w:id="127" w:name="_Toc551264444"/>
+      <w:bookmarkStart w:id="128" w:name="_Toc939201004"/>
+      <w:bookmarkStart w:id="129" w:name="_Toc274551677"/>
+      <w:bookmarkStart w:id="130" w:name="_Toc1682897742"/>
+      <w:bookmarkStart w:id="131" w:name="_Toc546197554"/>
+      <w:bookmarkStart w:id="132" w:name="_Toc99802413"/>
+      <w:bookmarkStart w:id="133" w:name="_Toc99816248"/>
+      <w:r>
+        <w:rPr>
+          <w:rFonts w:ascii="Times New Roman" w:eastAsiaTheme="majorEastAsia" w:hAnsi="Times New Roman" w:cs="Times New Roman"/>
           <w:b/>
           <w:sz w:val="22"/>
           <w:szCs w:val="22"/>
@@ -5946,13 +6387,13 @@
         </w:rPr>
         <w:t>Conclusion</w:t>
       </w:r>
+      <w:bookmarkEnd w:id="127"/>
+      <w:bookmarkEnd w:id="128"/>
+      <w:bookmarkEnd w:id="129"/>
+      <w:bookmarkEnd w:id="130"/>
+      <w:bookmarkEnd w:id="131"/>
       <w:bookmarkEnd w:id="132"/>
       <w:bookmarkEnd w:id="133"/>
-      <w:bookmarkEnd w:id="134"/>
-      <w:bookmarkEnd w:id="135"/>
-      <w:bookmarkEnd w:id="136"/>
-      <w:bookmarkEnd w:id="137"/>
-      <w:bookmarkEnd w:id="138"/>
     </w:p>
     <w:p>
       <w:pPr>
@@ -6041,12 +6482,21 @@
         </w:rPr>
         <w:t xml:space="preserve">Random Forest, </w:t>
       </w:r>
-      <w:r>
-        <w:rPr>
-          <w:sz w:val="20"/>
-          <w:szCs w:val="20"/>
-        </w:rPr>
-        <w:t>LightGBM, and</w:t>
+      <w:proofErr w:type="spellStart"/>
+      <w:r>
+        <w:rPr>
+          <w:sz w:val="20"/>
+          <w:szCs w:val="20"/>
+        </w:rPr>
+        <w:t>LightGBM</w:t>
+      </w:r>
+      <w:proofErr w:type="spellEnd"/>
+      <w:r>
+        <w:rPr>
+          <w:sz w:val="20"/>
+          <w:szCs w:val="20"/>
+        </w:rPr>
+        <w:t>, and</w:t>
       </w:r>
       <w:r>
         <w:rPr>
@@ -6060,8 +6510,17 @@
           <w:sz w:val="20"/>
           <w:szCs w:val="20"/>
         </w:rPr>
-        <w:t xml:space="preserve"> named DeepFM</w:t>
-      </w:r>
+        <w:t xml:space="preserve"> named </w:t>
+      </w:r>
+      <w:proofErr w:type="spellStart"/>
+      <w:r>
+        <w:rPr>
+          <w:sz w:val="20"/>
+          <w:szCs w:val="20"/>
+        </w:rPr>
+        <w:t>DeepFM</w:t>
+      </w:r>
+      <w:proofErr w:type="spellEnd"/>
       <w:r>
         <w:rPr>
           <w:sz w:val="20"/>
@@ -6202,7 +6661,39 @@
           <w:sz w:val="20"/>
           <w:szCs w:val="20"/>
         </w:rPr>
-        <w:t xml:space="preserve">, some models like DeepFM, LightGBM can handle categorical data. Handling categorical data using the natural support of those model may lead to better performance. </w:t>
+        <w:t xml:space="preserve">, some models like </w:t>
+      </w:r>
+      <w:proofErr w:type="spellStart"/>
+      <w:r>
+        <w:rPr>
+          <w:sz w:val="20"/>
+          <w:szCs w:val="20"/>
+        </w:rPr>
+        <w:t>DeepFM</w:t>
+      </w:r>
+      <w:proofErr w:type="spellEnd"/>
+      <w:r>
+        <w:rPr>
+          <w:sz w:val="20"/>
+          <w:szCs w:val="20"/>
+        </w:rPr>
+        <w:t xml:space="preserve">, </w:t>
+      </w:r>
+      <w:proofErr w:type="spellStart"/>
+      <w:r>
+        <w:rPr>
+          <w:sz w:val="20"/>
+          <w:szCs w:val="20"/>
+        </w:rPr>
+        <w:t>LightGBM</w:t>
+      </w:r>
+      <w:proofErr w:type="spellEnd"/>
+      <w:r>
+        <w:rPr>
+          <w:sz w:val="20"/>
+          <w:szCs w:val="20"/>
+        </w:rPr>
+        <w:t xml:space="preserve"> can handle categorical data. Handling categorical data using the natural support of those model may lead to better performance. </w:t>
       </w:r>
     </w:p>
     <w:p/>
@@ -6268,24 +6759,24 @@
         <w:ind w:left="360"/>
         <w:jc w:val="both"/>
         <w:rPr>
-          <w:rFonts w:ascii="Times New Roman" w:hAnsi="Times New Roman" w:cs="Times New Roman" w:eastAsiaTheme="majorEastAsia"/>
+          <w:rFonts w:ascii="Times New Roman" w:eastAsiaTheme="majorEastAsia" w:hAnsi="Times New Roman" w:cs="Times New Roman"/>
           <w:b/>
           <w:sz w:val="22"/>
           <w:szCs w:val="22"/>
           <w:lang w:val="en-GB" w:eastAsia="en-US"/>
         </w:rPr>
       </w:pPr>
-      <w:bookmarkStart w:name="_fht4qu25x56v" w:id="139"/>
-      <w:bookmarkStart w:name="_Toc1960630676" w:id="140"/>
-      <w:bookmarkStart w:name="_Toc832501321" w:id="141"/>
-      <w:bookmarkStart w:name="_Toc848651163" w:id="142"/>
-      <w:bookmarkStart w:name="_Toc497876621" w:id="143"/>
-      <w:bookmarkStart w:name="_Toc99802414" w:id="144"/>
-      <w:bookmarkStart w:name="_Toc99806059" w:id="145"/>
-      <w:bookmarkEnd w:id="139"/>
-      <w:r>
-        <w:rPr>
-          <w:rFonts w:ascii="Times New Roman" w:hAnsi="Times New Roman" w:cs="Times New Roman" w:eastAsiaTheme="majorEastAsia"/>
+      <w:bookmarkStart w:id="134" w:name="_fht4qu25x56v"/>
+      <w:bookmarkStart w:id="135" w:name="_Toc1960630676"/>
+      <w:bookmarkStart w:id="136" w:name="_Toc832501321"/>
+      <w:bookmarkStart w:id="137" w:name="_Toc848651163"/>
+      <w:bookmarkStart w:id="138" w:name="_Toc497876621"/>
+      <w:bookmarkStart w:id="139" w:name="_Toc99802414"/>
+      <w:bookmarkStart w:id="140" w:name="_Toc99816249"/>
+      <w:bookmarkEnd w:id="134"/>
+      <w:r>
+        <w:rPr>
+          <w:rFonts w:ascii="Times New Roman" w:eastAsiaTheme="majorEastAsia" w:hAnsi="Times New Roman" w:cs="Times New Roman"/>
           <w:b/>
           <w:sz w:val="22"/>
           <w:szCs w:val="22"/>
@@ -6293,12 +6784,12 @@
         </w:rPr>
         <w:t>Reference</w:t>
       </w:r>
+      <w:bookmarkEnd w:id="135"/>
+      <w:bookmarkEnd w:id="136"/>
+      <w:bookmarkEnd w:id="137"/>
+      <w:bookmarkEnd w:id="138"/>
+      <w:bookmarkEnd w:id="139"/>
       <w:bookmarkEnd w:id="140"/>
-      <w:bookmarkEnd w:id="141"/>
-      <w:bookmarkEnd w:id="142"/>
-      <w:bookmarkEnd w:id="143"/>
-      <w:bookmarkEnd w:id="144"/>
-      <w:bookmarkEnd w:id="145"/>
     </w:p>
     <w:p>
       <w:pPr>
@@ -6316,18 +6807,19 @@
           <w:szCs w:val="20"/>
           <w:highlight w:val="white"/>
         </w:rPr>
-        <w:t>[1] Yıldız, İ. (2021). Credit risk estimation with machine learning and artificial neural networks algorithms.</w:t>
-      </w:r>
-    </w:p>
-    <w:p>
-      <w:pPr>
+        <w:t xml:space="preserve">[1] </w:t>
+      </w:r>
+      <w:proofErr w:type="spellStart"/>
+      <w:r>
         <w:rPr>
           <w:color w:val="222222"/>
           <w:sz w:val="20"/>
           <w:szCs w:val="20"/>
           <w:highlight w:val="white"/>
         </w:rPr>
-      </w:pPr>
+        <w:t>Yıldız</w:t>
+      </w:r>
+      <w:proofErr w:type="spellEnd"/>
       <w:r>
         <w:rPr>
           <w:color w:val="222222"/>
@@ -6335,7 +6827,7 @@
           <w:szCs w:val="20"/>
           <w:highlight w:val="white"/>
         </w:rPr>
-        <w:t>[2] Guo, H., Tang, R., Ye, Y., Li, Z., &amp; He, X. (2017). DeepFM: a factorization-machine based neural network for CTR prediction. arXiv preprint arXiv:1703.04247.</w:t>
+        <w:t>, İ. (2021). Credit risk estimation with machine learning and artificial neural networks algorithms.</w:t>
       </w:r>
     </w:p>
     <w:p>
@@ -6354,6 +6846,65 @@
           <w:szCs w:val="20"/>
           <w:highlight w:val="white"/>
         </w:rPr>
+        <w:t xml:space="preserve">[2] Guo, H., Tang, R., Ye, Y., Li, Z., &amp; He, X. (2017). </w:t>
+      </w:r>
+      <w:proofErr w:type="spellStart"/>
+      <w:r>
+        <w:rPr>
+          <w:color w:val="222222"/>
+          <w:sz w:val="20"/>
+          <w:szCs w:val="20"/>
+          <w:highlight w:val="white"/>
+        </w:rPr>
+        <w:t>DeepFM</w:t>
+      </w:r>
+      <w:proofErr w:type="spellEnd"/>
+      <w:r>
+        <w:rPr>
+          <w:color w:val="222222"/>
+          <w:sz w:val="20"/>
+          <w:szCs w:val="20"/>
+          <w:highlight w:val="white"/>
+        </w:rPr>
+        <w:t xml:space="preserve">: a factorization-machine based neural network for CTR prediction. </w:t>
+      </w:r>
+      <w:proofErr w:type="spellStart"/>
+      <w:r>
+        <w:rPr>
+          <w:color w:val="222222"/>
+          <w:sz w:val="20"/>
+          <w:szCs w:val="20"/>
+          <w:highlight w:val="white"/>
+        </w:rPr>
+        <w:t>arXiv</w:t>
+      </w:r>
+      <w:proofErr w:type="spellEnd"/>
+      <w:r>
+        <w:rPr>
+          <w:color w:val="222222"/>
+          <w:sz w:val="20"/>
+          <w:szCs w:val="20"/>
+          <w:highlight w:val="white"/>
+        </w:rPr>
+        <w:t xml:space="preserve"> preprint arXiv:1703.04247.</w:t>
+      </w:r>
+    </w:p>
+    <w:p>
+      <w:pPr>
+        <w:rPr>
+          <w:color w:val="222222"/>
+          <w:sz w:val="20"/>
+          <w:szCs w:val="20"/>
+          <w:highlight w:val="white"/>
+        </w:rPr>
+      </w:pPr>
+      <w:r>
+        <w:rPr>
+          <w:color w:val="222222"/>
+          <w:sz w:val="20"/>
+          <w:szCs w:val="20"/>
+          <w:highlight w:val="white"/>
+        </w:rPr>
         <w:t>[3]</w:t>
       </w:r>
       <w:r>
@@ -6369,13 +6920,49 @@
           <w:sz w:val="20"/>
           <w:szCs w:val="20"/>
         </w:rPr>
-        <w:t>Chen, X., Ding, X. &amp; Wang, B. Research on overdue behavior of folk board: An empirical analysis based on P2P network borrowing. Financ. Forum China 65–72 (2013).</w:t>
-      </w:r>
+        <w:t xml:space="preserve">Chen, X., Ding, X. &amp; Wang, B. Research on overdue </w:t>
+      </w:r>
+      <w:proofErr w:type="spellStart"/>
       <w:r>
         <w:rPr>
           <w:color w:val="222222"/>
           <w:sz w:val="20"/>
           <w:szCs w:val="20"/>
+        </w:rPr>
+        <w:t>behavior</w:t>
+      </w:r>
+      <w:proofErr w:type="spellEnd"/>
+      <w:r>
+        <w:rPr>
+          <w:color w:val="222222"/>
+          <w:sz w:val="20"/>
+          <w:szCs w:val="20"/>
+        </w:rPr>
+        <w:t xml:space="preserve"> of folk board: An empirical analysis based on P2P network borrowing. </w:t>
+      </w:r>
+      <w:proofErr w:type="spellStart"/>
+      <w:r>
+        <w:rPr>
+          <w:color w:val="222222"/>
+          <w:sz w:val="20"/>
+          <w:szCs w:val="20"/>
+        </w:rPr>
+        <w:t>Financ</w:t>
+      </w:r>
+      <w:proofErr w:type="spellEnd"/>
+      <w:r>
+        <w:rPr>
+          <w:color w:val="222222"/>
+          <w:sz w:val="20"/>
+          <w:szCs w:val="20"/>
+        </w:rPr>
+        <w:t>. Forum China 65–72 (2013).</w:t>
+      </w:r>
+      <w:r>
+        <w:rPr>
+          <w:color w:val="222222"/>
+          <w:sz w:val="20"/>
+          <w:szCs w:val="20"/>
           <w:highlight w:val="white"/>
         </w:rPr>
         <w:t xml:space="preserve"> </w:t>
@@ -6415,9 +7002,29 @@
           <w:szCs w:val="20"/>
           <w:highlight w:val="white"/>
         </w:rPr>
-        <w:t xml:space="preserve">] Xu, Lu, Z., &amp; Xie, Y. (2021). Loan default prediction of Chinese P2P market: a machine learning methodology. Scientific Reports, 11(1), 18759–18759. </w:t>
-      </w:r>
-      <w:hyperlink w:history="1" r:id="rId22">
+        <w:t xml:space="preserve">] Xu, Lu, Z., &amp; </w:t>
+      </w:r>
+      <w:proofErr w:type="spellStart"/>
+      <w:r>
+        <w:rPr>
+          <w:color w:val="222222"/>
+          <w:sz w:val="20"/>
+          <w:szCs w:val="20"/>
+          <w:highlight w:val="white"/>
+        </w:rPr>
+        <w:t>Xie</w:t>
+      </w:r>
+      <w:proofErr w:type="spellEnd"/>
+      <w:r>
+        <w:rPr>
+          <w:color w:val="222222"/>
+          <w:sz w:val="20"/>
+          <w:szCs w:val="20"/>
+          <w:highlight w:val="white"/>
+        </w:rPr>
+        <w:t xml:space="preserve">, Y. (2021). Loan default prediction of Chinese P2P market: a machine learning methodology. Scientific Reports, 11(1), 18759–18759. </w:t>
+      </w:r>
+      <w:hyperlink r:id="rId24" w:history="1">
         <w:r>
           <w:rPr>
             <w:color w:val="222222"/>
@@ -6439,6 +7046,7 @@
         </w:rPr>
         <w:t xml:space="preserve">[5] </w:t>
       </w:r>
+      <w:proofErr w:type="spellStart"/>
       <w:r>
         <w:rPr>
           <w:color w:val="222222"/>
@@ -6446,9 +7054,39 @@
           <w:szCs w:val="20"/>
           <w:highlight w:val="white"/>
         </w:rPr>
-        <w:t>Çallı, B. A., &amp; Coşkun, E. (2021). A Longitudinal Systematic Review of Credit Risk Assessment and Credit Default Predictors. SAGE Open. </w:t>
-      </w:r>
-      <w:hyperlink w:history="1" r:id="rId23">
+        <w:t>Çallı</w:t>
+      </w:r>
+      <w:proofErr w:type="spellEnd"/>
+      <w:r>
+        <w:rPr>
+          <w:color w:val="222222"/>
+          <w:sz w:val="20"/>
+          <w:szCs w:val="20"/>
+          <w:highlight w:val="white"/>
+        </w:rPr>
+        <w:t xml:space="preserve">, B. A., &amp; </w:t>
+      </w:r>
+      <w:proofErr w:type="spellStart"/>
+      <w:r>
+        <w:rPr>
+          <w:color w:val="222222"/>
+          <w:sz w:val="20"/>
+          <w:szCs w:val="20"/>
+          <w:highlight w:val="white"/>
+        </w:rPr>
+        <w:t>Coşkun</w:t>
+      </w:r>
+      <w:proofErr w:type="spellEnd"/>
+      <w:r>
+        <w:rPr>
+          <w:color w:val="222222"/>
+          <w:sz w:val="20"/>
+          <w:szCs w:val="20"/>
+          <w:highlight w:val="white"/>
+        </w:rPr>
+        <w:t>, E. (2021). A Longitudinal Systematic Review of Credit Risk Assessment and Credit Default Predictors. SAGE Open. </w:t>
+      </w:r>
+      <w:hyperlink r:id="rId25" w:history="1">
         <w:r>
           <w:rPr>
             <w:color w:val="222222"/>
@@ -6509,13 +7147,168 @@
       </w:pPr>
     </w:p>
     <w:sectPr>
-      <w:pgSz w:w="11909" w:h="16834" w:orient="portrait"/>
+      <w:footerReference w:type="even" r:id="rId26"/>
+      <w:footerReference w:type="default" r:id="rId27"/>
+      <w:pgSz w:w="11909" w:h="16834"/>
       <w:pgMar w:top="1440" w:right="1440" w:bottom="1440" w:left="1440" w:header="720" w:footer="720" w:gutter="0"/>
       <w:pgNumType w:start="1"/>
       <w:cols w:space="720"/>
     </w:sectPr>
   </w:body>
 </w:document>
+</file>
+
+<file path=word/endnotes.xml><?xml version="1.0" encoding="utf-8"?>
+<w:endnotes xmlns:wpc="http://schemas.microsoft.com/office/word/2010/wordprocessingCanvas" xmlns:cx="http://schemas.microsoft.com/office/drawing/2014/chartex" xmlns:cx1="http://schemas.microsoft.com/office/drawing/2015/9/8/chartex" xmlns:cx2="http://schemas.microsoft.com/office/drawing/2015/10/21/chartex" xmlns:cx3="http://schemas.microsoft.com/office/drawing/2016/5/9/chartex" xmlns:cx4="http://schemas.microsoft.com/office/drawing/2016/5/10/chartex" xmlns:cx5="http://schemas.microsoft.com/office/drawing/2016/5/11/chartex" xmlns:cx6="http://schemas.microsoft.com/office/drawing/2016/5/12/chartex" xmlns:cx7="http://schemas.microsoft.com/office/drawing/2016/5/13/chartex" xmlns:cx8="http://schemas.microsoft.com/office/drawing/2016/5/14/chartex" xmlns:mc="http://schemas.openxmlformats.org/markup-compatibility/2006" xmlns:aink="http://schemas.microsoft.com/office/drawing/2016/ink" xmlns:am3d="http://schemas.microsoft.com/office/drawing/2017/model3d" xmlns:o="urn:schemas-microsoft-com:office:office" xmlns:r="http://schemas.openxmlformats.org/officeDocument/2006/relationships" xmlns:m="http://schemas.openxmlformats.org/officeDocument/2006/math" xmlns:v="urn:schemas-microsoft-com:vml" xmlns:wp14="http://schemas.microsoft.com/office/word/2010/wordprocessingDrawing" xmlns:wp="http://schemas.openxmlformats.org/drawingml/2006/wordprocessingDrawing" xmlns:w10="urn:schemas-microsoft-com:office:word" xmlns:w="http://schemas.openxmlformats.org/wordprocessingml/2006/main" xmlns:w14="http://schemas.microsoft.com/office/word/2010/wordml" xmlns:w15="http://schemas.microsoft.com/office/word/2012/wordml" xmlns:w16cex="http://schemas.microsoft.com/office/word/2018/wordml/cex" xmlns:w16cid="http://schemas.microsoft.com/office/word/2016/wordml/cid" xmlns:w16="http://schemas.microsoft.com/office/word/2018/wordml" xmlns:w16sdtdh="http://schemas.microsoft.com/office/word/2020/wordml/sdtdatahash" xmlns:w16se="http://schemas.microsoft.com/office/word/2015/wordml/symex" xmlns:wpg="http://schemas.microsoft.com/office/word/2010/wordprocessingGroup" xmlns:wpi="http://schemas.microsoft.com/office/word/2010/wordprocessingInk" xmlns:wne="http://schemas.microsoft.com/office/word/2006/wordml" xmlns:wps="http://schemas.microsoft.com/office/word/2010/wordprocessingShape" mc:Ignorable="w14 w15 w16se w16cid w16 w16cex w16sdtdh wp14">
+  <w:endnote w:type="separator" w:id="-1">
+    <w:p>
+      <w:r>
+        <w:separator/>
+      </w:r>
+    </w:p>
+  </w:endnote>
+  <w:endnote w:type="continuationSeparator" w:id="0">
+    <w:p>
+      <w:r>
+        <w:continuationSeparator/>
+      </w:r>
+    </w:p>
+  </w:endnote>
+</w:endnotes>
+</file>
+
+<file path=word/footer1.xml><?xml version="1.0" encoding="utf-8"?>
+<w:ftr xmlns:wpc="http://schemas.microsoft.com/office/word/2010/wordprocessingCanvas" xmlns:cx="http://schemas.microsoft.com/office/drawing/2014/chartex" xmlns:cx1="http://schemas.microsoft.com/office/drawing/2015/9/8/chartex" xmlns:cx2="http://schemas.microsoft.com/office/drawing/2015/10/21/chartex" xmlns:cx3="http://schemas.microsoft.com/office/drawing/2016/5/9/chartex" xmlns:cx4="http://schemas.microsoft.com/office/drawing/2016/5/10/chartex" xmlns:cx5="http://schemas.microsoft.com/office/drawing/2016/5/11/chartex" xmlns:cx6="http://schemas.microsoft.com/office/drawing/2016/5/12/chartex" xmlns:cx7="http://schemas.microsoft.com/office/drawing/2016/5/13/chartex" xmlns:cx8="http://schemas.microsoft.com/office/drawing/2016/5/14/chartex" xmlns:mc="http://schemas.openxmlformats.org/markup-compatibility/2006" xmlns:aink="http://schemas.microsoft.com/office/drawing/2016/ink" xmlns:am3d="http://schemas.microsoft.com/office/drawing/2017/model3d" xmlns:o="urn:schemas-microsoft-com:office:office" xmlns:r="http://schemas.openxmlformats.org/officeDocument/2006/relationships" xmlns:m="http://schemas.openxmlformats.org/officeDocument/2006/math" xmlns:v="urn:schemas-microsoft-com:vml" xmlns:wp14="http://schemas.microsoft.com/office/word/2010/wordprocessingDrawing" xmlns:wp="http://schemas.openxmlformats.org/drawingml/2006/wordprocessingDrawing" xmlns:w10="urn:schemas-microsoft-com:office:word" xmlns:w="http://schemas.openxmlformats.org/wordprocessingml/2006/main" xmlns:w14="http://schemas.microsoft.com/office/word/2010/wordml" xmlns:w15="http://schemas.microsoft.com/office/word/2012/wordml" xmlns:w16cex="http://schemas.microsoft.com/office/word/2018/wordml/cex" xmlns:w16cid="http://schemas.microsoft.com/office/word/2016/wordml/cid" xmlns:w16="http://schemas.microsoft.com/office/word/2018/wordml" xmlns:w16sdtdh="http://schemas.microsoft.com/office/word/2020/wordml/sdtdatahash" xmlns:w16se="http://schemas.microsoft.com/office/word/2015/wordml/symex" xmlns:wpg="http://schemas.microsoft.com/office/word/2010/wordprocessingGroup" xmlns:wpi="http://schemas.microsoft.com/office/word/2010/wordprocessingInk" xmlns:wne="http://schemas.microsoft.com/office/word/2006/wordml" xmlns:wps="http://schemas.microsoft.com/office/word/2010/wordprocessingShape" mc:Ignorable="w14 w15 w16se w16cid w16 w16cex w16sdtdh wp14">
+  <w:sdt>
+    <w:sdtPr>
+      <w:rPr>
+        <w:rStyle w:val="PageNumber"/>
+      </w:rPr>
+      <w:id w:val="155427683"/>
+      <w:docPartObj>
+        <w:docPartGallery w:val="Page Numbers (Bottom of Page)"/>
+        <w:docPartUnique/>
+      </w:docPartObj>
+    </w:sdtPr>
+    <w:sdtContent>
+      <w:p>
+        <w:pPr>
+          <w:pStyle w:val="Footer"/>
+          <w:framePr w:wrap="none" w:vAnchor="text" w:hAnchor="margin" w:xAlign="center" w:y="1"/>
+          <w:rPr>
+            <w:rStyle w:val="PageNumber"/>
+          </w:rPr>
+        </w:pPr>
+        <w:r>
+          <w:rPr>
+            <w:rStyle w:val="PageNumber"/>
+          </w:rPr>
+          <w:fldChar w:fldCharType="begin"/>
+        </w:r>
+        <w:r>
+          <w:rPr>
+            <w:rStyle w:val="PageNumber"/>
+          </w:rPr>
+          <w:instrText xml:space="preserve"> PAGE </w:instrText>
+        </w:r>
+        <w:r>
+          <w:rPr>
+            <w:rStyle w:val="PageNumber"/>
+          </w:rPr>
+          <w:fldChar w:fldCharType="end"/>
+        </w:r>
+      </w:p>
+    </w:sdtContent>
+  </w:sdt>
+  <w:p>
+    <w:pPr>
+      <w:pStyle w:val="Footer"/>
+    </w:pPr>
+  </w:p>
+</w:ftr>
+</file>
+
+<file path=word/footer2.xml><?xml version="1.0" encoding="utf-8"?>
+<w:ftr xmlns:wpc="http://schemas.microsoft.com/office/word/2010/wordprocessingCanvas" xmlns:cx="http://schemas.microsoft.com/office/drawing/2014/chartex" xmlns:cx1="http://schemas.microsoft.com/office/drawing/2015/9/8/chartex" xmlns:cx2="http://schemas.microsoft.com/office/drawing/2015/10/21/chartex" xmlns:cx3="http://schemas.microsoft.com/office/drawing/2016/5/9/chartex" xmlns:cx4="http://schemas.microsoft.com/office/drawing/2016/5/10/chartex" xmlns:cx5="http://schemas.microsoft.com/office/drawing/2016/5/11/chartex" xmlns:cx6="http://schemas.microsoft.com/office/drawing/2016/5/12/chartex" xmlns:cx7="http://schemas.microsoft.com/office/drawing/2016/5/13/chartex" xmlns:cx8="http://schemas.microsoft.com/office/drawing/2016/5/14/chartex" xmlns:mc="http://schemas.openxmlformats.org/markup-compatibility/2006" xmlns:aink="http://schemas.microsoft.com/office/drawing/2016/ink" xmlns:am3d="http://schemas.microsoft.com/office/drawing/2017/model3d" xmlns:o="urn:schemas-microsoft-com:office:office" xmlns:r="http://schemas.openxmlformats.org/officeDocument/2006/relationships" xmlns:m="http://schemas.openxmlformats.org/officeDocument/2006/math" xmlns:v="urn:schemas-microsoft-com:vml" xmlns:wp14="http://schemas.microsoft.com/office/word/2010/wordprocessingDrawing" xmlns:wp="http://schemas.openxmlformats.org/drawingml/2006/wordprocessingDrawing" xmlns:w10="urn:schemas-microsoft-com:office:word" xmlns:w="http://schemas.openxmlformats.org/wordprocessingml/2006/main" xmlns:w14="http://schemas.microsoft.com/office/word/2010/wordml" xmlns:w15="http://schemas.microsoft.com/office/word/2012/wordml" xmlns:w16cex="http://schemas.microsoft.com/office/word/2018/wordml/cex" xmlns:w16cid="http://schemas.microsoft.com/office/word/2016/wordml/cid" xmlns:w16="http://schemas.microsoft.com/office/word/2018/wordml" xmlns:w16sdtdh="http://schemas.microsoft.com/office/word/2020/wordml/sdtdatahash" xmlns:w16se="http://schemas.microsoft.com/office/word/2015/wordml/symex" xmlns:wpg="http://schemas.microsoft.com/office/word/2010/wordprocessingGroup" xmlns:wpi="http://schemas.microsoft.com/office/word/2010/wordprocessingInk" xmlns:wne="http://schemas.microsoft.com/office/word/2006/wordml" xmlns:wps="http://schemas.microsoft.com/office/word/2010/wordprocessingShape" mc:Ignorable="w14 w15 w16se w16cid w16 w16cex w16sdtdh wp14">
+  <w:sdt>
+    <w:sdtPr>
+      <w:rPr>
+        <w:rStyle w:val="PageNumber"/>
+      </w:rPr>
+      <w:id w:val="-2146416582"/>
+      <w:docPartObj>
+        <w:docPartGallery w:val="Page Numbers (Bottom of Page)"/>
+        <w:docPartUnique/>
+      </w:docPartObj>
+    </w:sdtPr>
+    <w:sdtContent>
+      <w:p>
+        <w:pPr>
+          <w:pStyle w:val="Footer"/>
+          <w:framePr w:wrap="none" w:vAnchor="text" w:hAnchor="margin" w:xAlign="center" w:y="1"/>
+          <w:rPr>
+            <w:rStyle w:val="PageNumber"/>
+          </w:rPr>
+        </w:pPr>
+        <w:r>
+          <w:rPr>
+            <w:rStyle w:val="PageNumber"/>
+          </w:rPr>
+          <w:fldChar w:fldCharType="begin"/>
+        </w:r>
+        <w:r>
+          <w:rPr>
+            <w:rStyle w:val="PageNumber"/>
+          </w:rPr>
+          <w:instrText xml:space="preserve"> PAGE </w:instrText>
+        </w:r>
+        <w:r>
+          <w:rPr>
+            <w:rStyle w:val="PageNumber"/>
+          </w:rPr>
+          <w:fldChar w:fldCharType="separate"/>
+        </w:r>
+        <w:r>
+          <w:rPr>
+            <w:rStyle w:val="PageNumber"/>
+            <w:noProof/>
+          </w:rPr>
+          <w:t>1</w:t>
+        </w:r>
+        <w:r>
+          <w:rPr>
+            <w:rStyle w:val="PageNumber"/>
+          </w:rPr>
+          <w:fldChar w:fldCharType="end"/>
+        </w:r>
+      </w:p>
+    </w:sdtContent>
+  </w:sdt>
+  <w:p>
+    <w:pPr>
+      <w:pStyle w:val="Footer"/>
+    </w:pPr>
+  </w:p>
+</w:ftr>
+</file>
+
+<file path=word/footnotes.xml><?xml version="1.0" encoding="utf-8"?>
+<w:footnotes xmlns:wpc="http://schemas.microsoft.com/office/word/2010/wordprocessingCanvas" xmlns:cx="http://schemas.microsoft.com/office/drawing/2014/chartex" xmlns:cx1="http://schemas.microsoft.com/office/drawing/2015/9/8/chartex" xmlns:cx2="http://schemas.microsoft.com/office/drawing/2015/10/21/chartex" xmlns:cx3="http://schemas.microsoft.com/office/drawing/2016/5/9/chartex" xmlns:cx4="http://schemas.microsoft.com/office/drawing/2016/5/10/chartex" xmlns:cx5="http://schemas.microsoft.com/office/drawing/2016/5/11/chartex" xmlns:cx6="http://schemas.microsoft.com/office/drawing/2016/5/12/chartex" xmlns:cx7="http://schemas.microsoft.com/office/drawing/2016/5/13/chartex" xmlns:cx8="http://schemas.microsoft.com/office/drawing/2016/5/14/chartex" xmlns:mc="http://schemas.openxmlformats.org/markup-compatibility/2006" xmlns:aink="http://schemas.microsoft.com/office/drawing/2016/ink" xmlns:am3d="http://schemas.microsoft.com/office/drawing/2017/model3d" xmlns:o="urn:schemas-microsoft-com:office:office" xmlns:r="http://schemas.openxmlformats.org/officeDocument/2006/relationships" xmlns:m="http://schemas.openxmlformats.org/officeDocument/2006/math" xmlns:v="urn:schemas-microsoft-com:vml" xmlns:wp14="http://schemas.microsoft.com/office/word/2010/wordprocessingDrawing" xmlns:wp="http://schemas.openxmlformats.org/drawingml/2006/wordprocessingDrawing" xmlns:w10="urn:schemas-microsoft-com:office:word" xmlns:w="http://schemas.openxmlformats.org/wordprocessingml/2006/main" xmlns:w14="http://schemas.microsoft.com/office/word/2010/wordml" xmlns:w15="http://schemas.microsoft.com/office/word/2012/wordml" xmlns:w16cex="http://schemas.microsoft.com/office/word/2018/wordml/cex" xmlns:w16cid="http://schemas.microsoft.com/office/word/2016/wordml/cid" xmlns:w16="http://schemas.microsoft.com/office/word/2018/wordml" xmlns:w16sdtdh="http://schemas.microsoft.com/office/word/2020/wordml/sdtdatahash" xmlns:w16se="http://schemas.microsoft.com/office/word/2015/wordml/symex" xmlns:wpg="http://schemas.microsoft.com/office/word/2010/wordprocessingGroup" xmlns:wpi="http://schemas.microsoft.com/office/word/2010/wordprocessingInk" xmlns:wne="http://schemas.microsoft.com/office/word/2006/wordml" xmlns:wps="http://schemas.microsoft.com/office/word/2010/wordprocessingShape" mc:Ignorable="w14 w15 w16se w16cid w16 w16cex w16sdtdh wp14">
+  <w:footnote w:type="separator" w:id="-1">
+    <w:p>
+      <w:r>
+        <w:separator/>
+      </w:r>
+    </w:p>
+  </w:footnote>
+  <w:footnote w:type="continuationSeparator" w:id="0">
+    <w:p>
+      <w:r>
+        <w:continuationSeparator/>
+      </w:r>
+    </w:p>
+  </w:footnote>
+</w:footnotes>
 </file>
 
 <file path=word/numbering.xml><?xml version="1.0" encoding="utf-8"?>
@@ -7901,7 +8694,7 @@
   <w:docDefaults>
     <w:rPrDefault>
       <w:rPr>
-        <w:rFonts w:ascii="Arial" w:hAnsi="Arial" w:eastAsia="SimSun" w:cs="Arial"/>
+        <w:rFonts w:ascii="Arial" w:eastAsia="SimSun" w:hAnsi="Arial" w:cs="Arial"/>
         <w:sz w:val="22"/>
         <w:szCs w:val="22"/>
         <w:lang w:val="en-US" w:eastAsia="ja-JP" w:bidi="ar-SA"/>
@@ -7916,14 +8709,14 @@
   <w:latentStyles w:defLockedState="0" w:defUIPriority="99" w:defSemiHidden="0" w:defUnhideWhenUsed="0" w:defQFormat="0" w:count="376">
     <w:lsdException w:name="Normal" w:uiPriority="0" w:qFormat="1"/>
     <w:lsdException w:name="heading 1" w:uiPriority="9" w:qFormat="1"/>
-    <w:lsdException w:name="heading 2" w:uiPriority="9" w:semiHidden="1" w:unhideWhenUsed="1" w:qFormat="1"/>
-    <w:lsdException w:name="heading 3" w:uiPriority="9" w:semiHidden="1" w:unhideWhenUsed="1" w:qFormat="1"/>
-    <w:lsdException w:name="heading 4" w:uiPriority="9" w:semiHidden="1" w:unhideWhenUsed="1" w:qFormat="1"/>
-    <w:lsdException w:name="heading 5" w:uiPriority="9" w:semiHidden="1" w:unhideWhenUsed="1" w:qFormat="1"/>
-    <w:lsdException w:name="heading 6" w:uiPriority="9" w:semiHidden="1" w:unhideWhenUsed="1" w:qFormat="1"/>
-    <w:lsdException w:name="heading 7" w:uiPriority="9" w:semiHidden="1" w:unhideWhenUsed="1" w:qFormat="1"/>
-    <w:lsdException w:name="heading 8" w:uiPriority="9" w:semiHidden="1" w:unhideWhenUsed="1" w:qFormat="1"/>
-    <w:lsdException w:name="heading 9" w:uiPriority="9" w:semiHidden="1" w:unhideWhenUsed="1" w:qFormat="1"/>
+    <w:lsdException w:name="heading 2" w:semiHidden="1" w:uiPriority="9" w:unhideWhenUsed="1" w:qFormat="1"/>
+    <w:lsdException w:name="heading 3" w:semiHidden="1" w:uiPriority="9" w:unhideWhenUsed="1" w:qFormat="1"/>
+    <w:lsdException w:name="heading 4" w:semiHidden="1" w:uiPriority="9" w:unhideWhenUsed="1" w:qFormat="1"/>
+    <w:lsdException w:name="heading 5" w:semiHidden="1" w:uiPriority="9" w:unhideWhenUsed="1" w:qFormat="1"/>
+    <w:lsdException w:name="heading 6" w:semiHidden="1" w:uiPriority="9" w:unhideWhenUsed="1" w:qFormat="1"/>
+    <w:lsdException w:name="heading 7" w:semiHidden="1" w:uiPriority="9" w:unhideWhenUsed="1" w:qFormat="1"/>
+    <w:lsdException w:name="heading 8" w:semiHidden="1" w:uiPriority="9" w:unhideWhenUsed="1" w:qFormat="1"/>
+    <w:lsdException w:name="heading 9" w:semiHidden="1" w:uiPriority="9" w:unhideWhenUsed="1" w:qFormat="1"/>
     <w:lsdException w:name="index 1" w:semiHidden="1" w:unhideWhenUsed="1"/>
     <w:lsdException w:name="index 2" w:semiHidden="1" w:unhideWhenUsed="1"/>
     <w:lsdException w:name="index 3" w:semiHidden="1" w:unhideWhenUsed="1"/>
@@ -7933,22 +8726,22 @@
     <w:lsdException w:name="index 7" w:semiHidden="1" w:unhideWhenUsed="1"/>
     <w:lsdException w:name="index 8" w:semiHidden="1" w:unhideWhenUsed="1"/>
     <w:lsdException w:name="index 9" w:semiHidden="1" w:unhideWhenUsed="1"/>
-    <w:lsdException w:name="toc 1" w:uiPriority="39" w:semiHidden="1" w:unhideWhenUsed="1"/>
-    <w:lsdException w:name="toc 2" w:uiPriority="39" w:semiHidden="1" w:unhideWhenUsed="1"/>
-    <w:lsdException w:name="toc 3" w:uiPriority="39" w:semiHidden="1" w:unhideWhenUsed="1"/>
-    <w:lsdException w:name="toc 4" w:uiPriority="39" w:semiHidden="1" w:unhideWhenUsed="1"/>
-    <w:lsdException w:name="toc 5" w:uiPriority="39" w:semiHidden="1" w:unhideWhenUsed="1"/>
-    <w:lsdException w:name="toc 6" w:uiPriority="39" w:semiHidden="1" w:unhideWhenUsed="1"/>
-    <w:lsdException w:name="toc 7" w:uiPriority="39" w:semiHidden="1" w:unhideWhenUsed="1"/>
-    <w:lsdException w:name="toc 8" w:uiPriority="39" w:semiHidden="1" w:unhideWhenUsed="1"/>
-    <w:lsdException w:name="toc 9" w:uiPriority="39" w:semiHidden="1" w:unhideWhenUsed="1"/>
+    <w:lsdException w:name="toc 1" w:semiHidden="1" w:uiPriority="39" w:unhideWhenUsed="1"/>
+    <w:lsdException w:name="toc 2" w:semiHidden="1" w:uiPriority="39" w:unhideWhenUsed="1"/>
+    <w:lsdException w:name="toc 3" w:semiHidden="1" w:uiPriority="39" w:unhideWhenUsed="1"/>
+    <w:lsdException w:name="toc 4" w:semiHidden="1" w:uiPriority="39" w:unhideWhenUsed="1"/>
+    <w:lsdException w:name="toc 5" w:semiHidden="1" w:uiPriority="39" w:unhideWhenUsed="1"/>
+    <w:lsdException w:name="toc 6" w:semiHidden="1" w:uiPriority="39" w:unhideWhenUsed="1"/>
+    <w:lsdException w:name="toc 7" w:semiHidden="1" w:uiPriority="39" w:unhideWhenUsed="1"/>
+    <w:lsdException w:name="toc 8" w:semiHidden="1" w:uiPriority="39" w:unhideWhenUsed="1"/>
+    <w:lsdException w:name="toc 9" w:semiHidden="1" w:uiPriority="39" w:unhideWhenUsed="1"/>
     <w:lsdException w:name="Normal Indent" w:semiHidden="1" w:unhideWhenUsed="1"/>
     <w:lsdException w:name="footnote text" w:semiHidden="1" w:unhideWhenUsed="1"/>
     <w:lsdException w:name="annotation text" w:semiHidden="1" w:unhideWhenUsed="1"/>
     <w:lsdException w:name="header" w:semiHidden="1" w:unhideWhenUsed="1"/>
     <w:lsdException w:name="footer" w:semiHidden="1" w:unhideWhenUsed="1"/>
     <w:lsdException w:name="index heading" w:semiHidden="1" w:unhideWhenUsed="1"/>
-    <w:lsdException w:name="caption" w:uiPriority="35" w:semiHidden="1" w:unhideWhenUsed="1" w:qFormat="1"/>
+    <w:lsdException w:name="caption" w:semiHidden="1" w:uiPriority="35" w:unhideWhenUsed="1" w:qFormat="1"/>
     <w:lsdException w:name="table of figures" w:semiHidden="1" w:unhideWhenUsed="1"/>
     <w:lsdException w:name="envelope address" w:semiHidden="1" w:unhideWhenUsed="1"/>
     <w:lsdException w:name="envelope return" w:semiHidden="1" w:unhideWhenUsed="1"/>
@@ -7979,7 +8772,7 @@
     <w:lsdException w:name="Title" w:uiPriority="10" w:qFormat="1"/>
     <w:lsdException w:name="Closing" w:semiHidden="1" w:unhideWhenUsed="1"/>
     <w:lsdException w:name="Signature" w:semiHidden="1" w:unhideWhenUsed="1"/>
-    <w:lsdException w:name="Default Paragraph Font" w:uiPriority="1" w:semiHidden="1" w:unhideWhenUsed="1"/>
+    <w:lsdException w:name="Default Paragraph Font" w:semiHidden="1" w:uiPriority="1" w:unhideWhenUsed="1"/>
     <w:lsdException w:name="Body Text" w:semiHidden="1" w:unhideWhenUsed="1"/>
     <w:lsdException w:name="Body Text Indent" w:semiHidden="1" w:unhideWhenUsed="1"/>
     <w:lsdException w:name="List Continue" w:semiHidden="1" w:unhideWhenUsed="1"/>
@@ -8179,8 +8972,8 @@
     <w:lsdException w:name="Subtle Reference" w:uiPriority="31" w:qFormat="1"/>
     <w:lsdException w:name="Intense Reference" w:uiPriority="32" w:qFormat="1"/>
     <w:lsdException w:name="Book Title" w:uiPriority="33" w:qFormat="1"/>
-    <w:lsdException w:name="Bibliography" w:uiPriority="37" w:semiHidden="1" w:unhideWhenUsed="1"/>
-    <w:lsdException w:name="TOC Heading" w:uiPriority="39" w:semiHidden="1" w:unhideWhenUsed="1" w:qFormat="1"/>
+    <w:lsdException w:name="Bibliography" w:semiHidden="1" w:uiPriority="37" w:unhideWhenUsed="1"/>
+    <w:lsdException w:name="TOC Heading" w:semiHidden="1" w:uiPriority="39" w:unhideWhenUsed="1" w:qFormat="1"/>
     <w:lsdException w:name="Plain Table 1" w:uiPriority="41"/>
     <w:lsdException w:name="Plain Table 2" w:uiPriority="42"/>
     <w:lsdException w:name="Plain Table 3" w:uiPriority="43"/>
@@ -8291,7 +9084,7 @@
     <w:lsdException w:name="Unresolved Mention" w:semiHidden="1" w:unhideWhenUsed="1"/>
     <w:lsdException w:name="Smart Link" w:semiHidden="1" w:unhideWhenUsed="1"/>
   </w:latentStyles>
-  <w:style w:type="paragraph" w:styleId="Normal" w:default="1">
+  <w:style w:type="paragraph" w:default="1" w:styleId="Normal">
     <w:name w:val="Normal"/>
     <w:qFormat/>
     <w:rsid w:val="003D4448"/>
@@ -8299,7 +9092,7 @@
       <w:spacing w:line="240" w:lineRule="auto"/>
     </w:pPr>
     <w:rPr>
-      <w:rFonts w:ascii="Times New Roman" w:hAnsi="Times New Roman" w:eastAsia="Times New Roman" w:cs="Times New Roman"/>
+      <w:rFonts w:ascii="Times New Roman" w:eastAsia="Times New Roman" w:hAnsi="Times New Roman" w:cs="Times New Roman"/>
       <w:sz w:val="24"/>
       <w:szCs w:val="24"/>
       <w:lang w:val="en-SG" w:eastAsia="zh-CN"/>
@@ -8319,7 +9112,7 @@
       <w:outlineLvl w:val="0"/>
     </w:pPr>
     <w:rPr>
-      <w:rFonts w:ascii="Arial" w:hAnsi="Arial" w:eastAsia="Arial" w:cs="Arial"/>
+      <w:rFonts w:ascii="Arial" w:eastAsia="Arial" w:hAnsi="Arial" w:cs="Arial"/>
       <w:sz w:val="40"/>
       <w:szCs w:val="40"/>
       <w:lang w:val="en-US" w:eastAsia="ja-JP"/>
@@ -8340,7 +9133,7 @@
       <w:outlineLvl w:val="1"/>
     </w:pPr>
     <w:rPr>
-      <w:rFonts w:ascii="Arial" w:hAnsi="Arial" w:eastAsia="Arial" w:cs="Arial"/>
+      <w:rFonts w:ascii="Arial" w:eastAsia="Arial" w:hAnsi="Arial" w:cs="Arial"/>
       <w:sz w:val="32"/>
       <w:szCs w:val="32"/>
       <w:lang w:val="en-US" w:eastAsia="ja-JP"/>
@@ -8360,7 +9153,7 @@
       <w:outlineLvl w:val="2"/>
     </w:pPr>
     <w:rPr>
-      <w:rFonts w:ascii="Arial" w:hAnsi="Arial" w:eastAsia="Arial" w:cs="Arial"/>
+      <w:rFonts w:ascii="Arial" w:eastAsia="Arial" w:hAnsi="Arial" w:cs="Arial"/>
       <w:color w:val="434343"/>
       <w:sz w:val="28"/>
       <w:szCs w:val="28"/>
@@ -8381,7 +9174,7 @@
       <w:outlineLvl w:val="3"/>
     </w:pPr>
     <w:rPr>
-      <w:rFonts w:ascii="Arial" w:hAnsi="Arial" w:eastAsia="Arial" w:cs="Arial"/>
+      <w:rFonts w:ascii="Arial" w:eastAsia="Arial" w:hAnsi="Arial" w:cs="Arial"/>
       <w:color w:val="666666"/>
       <w:lang w:val="en-US" w:eastAsia="ja-JP"/>
     </w:rPr>
@@ -8401,7 +9194,7 @@
       <w:outlineLvl w:val="4"/>
     </w:pPr>
     <w:rPr>
-      <w:rFonts w:ascii="Arial" w:hAnsi="Arial" w:eastAsia="Arial" w:cs="Arial"/>
+      <w:rFonts w:ascii="Arial" w:eastAsia="Arial" w:hAnsi="Arial" w:cs="Arial"/>
       <w:color w:val="666666"/>
       <w:sz w:val="22"/>
       <w:szCs w:val="22"/>
@@ -8423,7 +9216,7 @@
       <w:outlineLvl w:val="5"/>
     </w:pPr>
     <w:rPr>
-      <w:rFonts w:ascii="Arial" w:hAnsi="Arial" w:eastAsia="Arial" w:cs="Arial"/>
+      <w:rFonts w:ascii="Arial" w:eastAsia="Arial" w:hAnsi="Arial" w:cs="Arial"/>
       <w:i/>
       <w:color w:val="666666"/>
       <w:sz w:val="22"/>
@@ -8431,15 +9224,17 @@
       <w:lang w:val="en-US" w:eastAsia="ja-JP"/>
     </w:rPr>
   </w:style>
-  <w:style w:type="character" w:styleId="DefaultParagraphFont" w:default="1">
+  <w:style w:type="character" w:default="1" w:styleId="DefaultParagraphFont">
     <w:name w:val="Default Paragraph Font"/>
     <w:uiPriority w:val="1"/>
     <w:semiHidden/>
     <w:unhideWhenUsed/>
   </w:style>
-  <w:style w:type="table" w:styleId="TableNormal" w:default="1">
+  <w:style w:type="table" w:default="1" w:styleId="TableNormal">
     <w:name w:val="Normal Table"/>
     <w:uiPriority w:val="99"/>
+    <w:semiHidden/>
+    <w:unhideWhenUsed/>
     <w:tblPr>
       <w:tblInd w:w="0" w:type="dxa"/>
       <w:tblCellMar>
@@ -8450,7 +9245,7 @@
       </w:tblCellMar>
     </w:tblPr>
   </w:style>
-  <w:style w:type="numbering" w:styleId="NoList" w:default="1">
+  <w:style w:type="numbering" w:default="1" w:styleId="NoList">
     <w:name w:val="No List"/>
     <w:uiPriority w:val="99"/>
     <w:semiHidden/>
@@ -8468,7 +9263,7 @@
       <w:spacing w:after="60" w:line="276" w:lineRule="auto"/>
     </w:pPr>
     <w:rPr>
-      <w:rFonts w:ascii="Arial" w:hAnsi="Arial" w:eastAsia="Arial" w:cs="Arial"/>
+      <w:rFonts w:ascii="Arial" w:eastAsia="Arial" w:hAnsi="Arial" w:cs="Arial"/>
       <w:sz w:val="52"/>
       <w:szCs w:val="52"/>
       <w:lang w:val="en-US" w:eastAsia="ja-JP"/>
@@ -8486,14 +9281,14 @@
       <w:spacing w:after="320" w:line="276" w:lineRule="auto"/>
     </w:pPr>
     <w:rPr>
-      <w:rFonts w:ascii="Arial" w:hAnsi="Arial" w:eastAsia="Arial" w:cs="Arial"/>
+      <w:rFonts w:ascii="Arial" w:eastAsia="Arial" w:hAnsi="Arial" w:cs="Arial"/>
       <w:color w:val="666666"/>
       <w:sz w:val="30"/>
       <w:szCs w:val="30"/>
       <w:lang w:val="en-US" w:eastAsia="ja-JP"/>
     </w:rPr>
   </w:style>
-  <w:style w:type="table" w:styleId="a" w:customStyle="1">
+  <w:style w:type="table" w:customStyle="1" w:styleId="a">
     <w:basedOn w:val="TableNormal"/>
     <w:tblPr>
       <w:tblStyleRowBandSize w:val="1"/>
@@ -8529,7 +9324,7 @@
       <w:spacing w:before="120" w:line="276" w:lineRule="auto"/>
     </w:pPr>
     <w:rPr>
-      <w:rFonts w:eastAsia="SimSun" w:cs="Arial" w:asciiTheme="minorHAnsi" w:hAnsiTheme="minorHAnsi"/>
+      <w:rFonts w:asciiTheme="minorHAnsi" w:eastAsia="SimSun" w:hAnsiTheme="minorHAnsi" w:cs="Arial"/>
       <w:b/>
       <w:bCs/>
       <w:i/>
@@ -8550,7 +9345,7 @@
       <w:ind w:left="220"/>
     </w:pPr>
     <w:rPr>
-      <w:rFonts w:eastAsia="SimSun" w:cs="Arial" w:asciiTheme="minorHAnsi" w:hAnsiTheme="minorHAnsi"/>
+      <w:rFonts w:asciiTheme="minorHAnsi" w:eastAsia="SimSun" w:hAnsiTheme="minorHAnsi" w:cs="Arial"/>
       <w:b/>
       <w:bCs/>
       <w:sz w:val="22"/>
@@ -8571,7 +9366,7 @@
       <w:ind w:left="440"/>
     </w:pPr>
     <w:rPr>
-      <w:rFonts w:eastAsia="SimSun" w:cs="Arial" w:asciiTheme="minorHAnsi" w:hAnsiTheme="minorHAnsi"/>
+      <w:rFonts w:asciiTheme="minorHAnsi" w:eastAsia="SimSun" w:hAnsiTheme="minorHAnsi" w:cs="Arial"/>
       <w:sz w:val="20"/>
       <w:szCs w:val="20"/>
       <w:lang w:val="en-US" w:eastAsia="ja-JP"/>
@@ -8590,7 +9385,7 @@
       <w:ind w:left="660"/>
     </w:pPr>
     <w:rPr>
-      <w:rFonts w:eastAsia="SimSun" w:cs="Arial" w:asciiTheme="minorHAnsi" w:hAnsiTheme="minorHAnsi"/>
+      <w:rFonts w:asciiTheme="minorHAnsi" w:eastAsia="SimSun" w:hAnsiTheme="minorHAnsi" w:cs="Arial"/>
       <w:sz w:val="20"/>
       <w:szCs w:val="20"/>
       <w:lang w:val="en-US" w:eastAsia="ja-JP"/>
@@ -8621,7 +9416,7 @@
       <w:outlineLvl w:val="9"/>
     </w:pPr>
     <w:rPr>
-      <w:rFonts w:asciiTheme="majorHAnsi" w:hAnsiTheme="majorHAnsi" w:eastAsiaTheme="majorEastAsia" w:cstheme="majorBidi"/>
+      <w:rFonts w:asciiTheme="majorHAnsi" w:eastAsiaTheme="majorEastAsia" w:hAnsiTheme="majorHAnsi" w:cstheme="majorBidi"/>
       <w:color w:val="365F91" w:themeColor="accent1" w:themeShade="BF"/>
       <w:sz w:val="32"/>
       <w:szCs w:val="32"/>
@@ -8642,7 +9437,7 @@
       <w:ind w:left="880"/>
     </w:pPr>
     <w:rPr>
-      <w:rFonts w:eastAsia="SimSun" w:cs="Arial" w:asciiTheme="minorHAnsi" w:hAnsiTheme="minorHAnsi"/>
+      <w:rFonts w:asciiTheme="minorHAnsi" w:eastAsia="SimSun" w:hAnsiTheme="minorHAnsi" w:cs="Arial"/>
       <w:sz w:val="20"/>
       <w:szCs w:val="20"/>
       <w:lang w:val="en-US" w:eastAsia="ja-JP"/>
@@ -8662,7 +9457,7 @@
       <w:ind w:left="1100"/>
     </w:pPr>
     <w:rPr>
-      <w:rFonts w:eastAsia="SimSun" w:cs="Arial" w:asciiTheme="minorHAnsi" w:hAnsiTheme="minorHAnsi"/>
+      <w:rFonts w:asciiTheme="minorHAnsi" w:eastAsia="SimSun" w:hAnsiTheme="minorHAnsi" w:cs="Arial"/>
       <w:sz w:val="20"/>
       <w:szCs w:val="20"/>
       <w:lang w:val="en-US" w:eastAsia="ja-JP"/>
@@ -8682,7 +9477,7 @@
       <w:ind w:left="1320"/>
     </w:pPr>
     <w:rPr>
-      <w:rFonts w:eastAsia="SimSun" w:cs="Arial" w:asciiTheme="minorHAnsi" w:hAnsiTheme="minorHAnsi"/>
+      <w:rFonts w:asciiTheme="minorHAnsi" w:eastAsia="SimSun" w:hAnsiTheme="minorHAnsi" w:cs="Arial"/>
       <w:sz w:val="20"/>
       <w:szCs w:val="20"/>
       <w:lang w:val="en-US" w:eastAsia="ja-JP"/>
@@ -8702,7 +9497,7 @@
       <w:ind w:left="1540"/>
     </w:pPr>
     <w:rPr>
-      <w:rFonts w:eastAsia="SimSun" w:cs="Arial" w:asciiTheme="minorHAnsi" w:hAnsiTheme="minorHAnsi"/>
+      <w:rFonts w:asciiTheme="minorHAnsi" w:eastAsia="SimSun" w:hAnsiTheme="minorHAnsi" w:cs="Arial"/>
       <w:sz w:val="20"/>
       <w:szCs w:val="20"/>
       <w:lang w:val="en-US" w:eastAsia="ja-JP"/>
@@ -8722,13 +9517,13 @@
       <w:ind w:left="1760"/>
     </w:pPr>
     <w:rPr>
-      <w:rFonts w:eastAsia="SimSun" w:cs="Arial" w:asciiTheme="minorHAnsi" w:hAnsiTheme="minorHAnsi"/>
+      <w:rFonts w:asciiTheme="minorHAnsi" w:eastAsia="SimSun" w:hAnsiTheme="minorHAnsi" w:cs="Arial"/>
       <w:sz w:val="20"/>
       <w:szCs w:val="20"/>
       <w:lang w:val="en-US" w:eastAsia="ja-JP"/>
     </w:rPr>
   </w:style>
-  <w:style w:type="character" w:styleId="Heading1Char" w:customStyle="1">
+  <w:style w:type="character" w:customStyle="1" w:styleId="Heading1Char">
     <w:name w:val="Heading 1 Char"/>
     <w:basedOn w:val="DefaultParagraphFont"/>
     <w:link w:val="Heading1"/>
@@ -8740,7 +9535,7 @@
       <w:szCs w:val="40"/>
     </w:rPr>
   </w:style>
-  <w:style w:type="character" w:styleId="Heading2Char" w:customStyle="1">
+  <w:style w:type="character" w:customStyle="1" w:styleId="Heading2Char">
     <w:name w:val="Heading 2 Char"/>
     <w:basedOn w:val="DefaultParagraphFont"/>
     <w:link w:val="Heading2"/>
@@ -8763,40 +9558,69 @@
       <w:contextualSpacing/>
     </w:pPr>
   </w:style>
+  <w:style w:type="paragraph" w:styleId="Footer">
+    <w:name w:val="footer"/>
+    <w:basedOn w:val="Normal"/>
+    <w:link w:val="FooterChar"/>
+    <w:uiPriority w:val="99"/>
+    <w:unhideWhenUsed/>
+    <w:rsid w:val="000C6CE1"/>
+    <w:pPr>
+      <w:tabs>
+        <w:tab w:val="center" w:pos="4513"/>
+        <w:tab w:val="right" w:pos="9026"/>
+      </w:tabs>
+    </w:pPr>
+  </w:style>
+  <w:style w:type="character" w:customStyle="1" w:styleId="FooterChar">
+    <w:name w:val="Footer Char"/>
+    <w:basedOn w:val="DefaultParagraphFont"/>
+    <w:link w:val="Footer"/>
+    <w:uiPriority w:val="99"/>
+    <w:rsid w:val="000C6CE1"/>
+    <w:rPr>
+      <w:rFonts w:ascii="Times New Roman" w:eastAsia="Times New Roman" w:hAnsi="Times New Roman" w:cs="Times New Roman"/>
+      <w:sz w:val="24"/>
+      <w:szCs w:val="24"/>
+      <w:lang w:val="en-SG" w:eastAsia="zh-CN"/>
+    </w:rPr>
+  </w:style>
+  <w:style w:type="character" w:styleId="PageNumber">
+    <w:name w:val="page number"/>
+    <w:basedOn w:val="DefaultParagraphFont"/>
+    <w:uiPriority w:val="99"/>
+    <w:semiHidden/>
+    <w:unhideWhenUsed/>
+    <w:rsid w:val="000C6CE1"/>
+  </w:style>
+  <w:style w:type="paragraph" w:styleId="Header">
+    <w:name w:val="header"/>
+    <w:basedOn w:val="Normal"/>
+    <w:link w:val="HeaderChar"/>
+    <w:uiPriority w:val="99"/>
+    <w:unhideWhenUsed/>
+    <w:rsid w:val="00145A5D"/>
+    <w:pPr>
+      <w:tabs>
+        <w:tab w:val="center" w:pos="4513"/>
+        <w:tab w:val="right" w:pos="9026"/>
+      </w:tabs>
+    </w:pPr>
+  </w:style>
+  <w:style w:type="character" w:customStyle="1" w:styleId="HeaderChar">
+    <w:name w:val="Header Char"/>
+    <w:basedOn w:val="DefaultParagraphFont"/>
+    <w:link w:val="Header"/>
+    <w:uiPriority w:val="99"/>
+    <w:rsid w:val="00145A5D"/>
+    <w:rPr>
+      <w:rFonts w:ascii="Times New Roman" w:eastAsia="Times New Roman" w:hAnsi="Times New Roman" w:cs="Times New Roman"/>
+      <w:sz w:val="24"/>
+      <w:szCs w:val="24"/>
+      <w:lang w:val="en-SG" w:eastAsia="zh-CN"/>
+    </w:rPr>
+  </w:style>
 </w:styles>
-</file>
-
-<file path=word/glossary/document.xml><?xml version="1.0" encoding="utf-8"?>
-<w:glossaryDocument xmlns:w14="http://schemas.microsoft.com/office/word/2010/wordml" xmlns:w="http://schemas.openxmlformats.org/wordprocessingml/2006/main">
-  <w:docParts>
-    <w:docPart>
-      <w:docPartPr>
-        <w:name w:val="DefaultPlaceholder_1081868574"/>
-        <w:category>
-          <w:name w:val="General"/>
-          <w:gallery w:val="placeholder"/>
-        </w:category>
-        <w:types>
-          <w:type w:val="bbPlcHdr"/>
-        </w:types>
-        <w:behaviors>
-          <w:behavior w:val="content"/>
-        </w:behaviors>
-        <w:guid w:val="{7f6ca5f3-c5ec-4b6e-b5c0-172c089e48ad}"/>
-      </w:docPartPr>
-      <w:docPartBody>
-        <w:p>
-          <w:r>
-            <w:rPr>
-              <w:rStyle w:val="PlaceholderText"/>
-            </w:rPr>
-            <w:t/>
-          </w:r>
-        </w:p>
-      </w:docPartBody>
-    </w:docPart>
-  </w:docParts>
-</w:glossaryDocument>
 </file>
 
 <file path=word/theme/theme1.xml><?xml version="1.0" encoding="utf-8"?>
@@ -9120,21 +9944,6 @@
 </file>
 
 <file path=customXml/item1.xml><?xml version="1.0" encoding="utf-8"?>
-<p:properties xmlns:p="http://schemas.microsoft.com/office/2006/metadata/properties" xmlns:xsi="http://www.w3.org/2001/XMLSchema-instance" xmlns:pc="http://schemas.microsoft.com/office/infopath/2007/PartnerControls">
-  <documentManagement/>
-</p:properties>
-</file>
-
-<file path=customXml/item2.xml><?xml version="1.0" encoding="utf-8"?>
-<?mso-contentType ?>
-<FormTemplates xmlns="http://schemas.microsoft.com/sharepoint/v3/contenttype/forms">
-  <Display>DocumentLibraryForm</Display>
-  <Edit>DocumentLibraryForm</Edit>
-  <New>DocumentLibraryForm</New>
-</FormTemplates>
-</file>
-
-<file path=customXml/item3.xml><?xml version="1.0" encoding="utf-8"?>
 <ct:contentTypeSchema xmlns:ct="http://schemas.microsoft.com/office/2006/metadata/contentType" xmlns:ma="http://schemas.microsoft.com/office/2006/metadata/properties/metaAttributes" ct:_="" ma:_="" ma:contentTypeName="Document" ma:contentTypeID="0x010100F3615C685E2BE740BCBFBFB45681A2A6" ma:contentTypeVersion="4" ma:contentTypeDescription="Create a new document." ma:contentTypeScope="" ma:versionID="d7c7227aebf7238deb3cc49a782368e6">
   <xsd:schema xmlns:xsd="http://www.w3.org/2001/XMLSchema" xmlns:xs="http://www.w3.org/2001/XMLSchema" xmlns:p="http://schemas.microsoft.com/office/2006/metadata/properties" xmlns:ns2="edf45e34-7c01-454d-9500-3c34d50662bd" targetNamespace="http://schemas.microsoft.com/office/2006/metadata/properties" ma:root="true" ma:fieldsID="c14db777af0600a56d436bb7e512cbce" ns2:_="">
     <xsd:import namespace="edf45e34-7c01-454d-9500-3c34d50662bd"/>
@@ -9280,35 +10089,26 @@
 </ct:contentTypeSchema>
 </file>
 
+<file path=customXml/item2.xml><?xml version="1.0" encoding="utf-8"?>
+<?mso-contentType ?>
+<FormTemplates xmlns="http://schemas.microsoft.com/sharepoint/v3/contenttype/forms">
+  <Display>DocumentLibraryForm</Display>
+  <Edit>DocumentLibraryForm</Edit>
+  <New>DocumentLibraryForm</New>
+</FormTemplates>
+</file>
+
+<file path=customXml/item3.xml><?xml version="1.0" encoding="utf-8"?>
+<p:properties xmlns:p="http://schemas.microsoft.com/office/2006/metadata/properties" xmlns:xsi="http://www.w3.org/2001/XMLSchema-instance" xmlns:pc="http://schemas.microsoft.com/office/infopath/2007/PartnerControls">
+  <documentManagement/>
+</p:properties>
+</file>
+
 <file path=customXml/item4.xml><?xml version="1.0" encoding="utf-8"?>
 <b:Sources xmlns:b="http://schemas.openxmlformats.org/officeDocument/2006/bibliography" xmlns="http://schemas.openxmlformats.org/officeDocument/2006/bibliography" SelectedStyle="/APASixthEditionOfficeOnline.xsl" StyleName="APA" Version="6"/>
 </file>
 
 <file path=customXml/itemProps1.xml><?xml version="1.0" encoding="utf-8"?>
-<ds:datastoreItem xmlns:ds="http://schemas.openxmlformats.org/officeDocument/2006/customXml" ds:itemID="{009D7AB2-8250-4116-A76A-3D30197AA4F6}">
-  <ds:schemaRefs>
-    <ds:schemaRef ds:uri="http://purl.org/dc/terms/"/>
-    <ds:schemaRef ds:uri="http://schemas.microsoft.com/office/2006/metadata/properties"/>
-    <ds:schemaRef ds:uri="edf45e34-7c01-454d-9500-3c34d50662bd"/>
-    <ds:schemaRef ds:uri="http://schemas.microsoft.com/office/2006/documentManagement/types"/>
-    <ds:schemaRef ds:uri="http://www.w3.org/XML/1998/namespace"/>
-    <ds:schemaRef ds:uri="http://purl.org/dc/dcmitype/"/>
-    <ds:schemaRef ds:uri="http://schemas.microsoft.com/office/infopath/2007/PartnerControls"/>
-    <ds:schemaRef ds:uri="http://schemas.openxmlformats.org/package/2006/metadata/core-properties"/>
-    <ds:schemaRef ds:uri="http://purl.org/dc/elements/1.1/"/>
-  </ds:schemaRefs>
-</ds:datastoreItem>
-</file>
-
-<file path=customXml/itemProps2.xml><?xml version="1.0" encoding="utf-8"?>
-<ds:datastoreItem xmlns:ds="http://schemas.openxmlformats.org/officeDocument/2006/customXml" ds:itemID="{9C207DC5-B027-4F66-ACD7-2348A1168364}">
-  <ds:schemaRefs>
-    <ds:schemaRef ds:uri="http://schemas.microsoft.com/sharepoint/v3/contenttype/forms"/>
-  </ds:schemaRefs>
-</ds:datastoreItem>
-</file>
-
-<file path=customXml/itemProps3.xml><?xml version="1.0" encoding="utf-8"?>
 <ds:datastoreItem xmlns:ds="http://schemas.openxmlformats.org/officeDocument/2006/customXml" ds:itemID="{BA0637D4-00F5-471E-9B95-DB064F0D3DCA}">
   <ds:schemaRefs>
     <ds:schemaRef ds:uri="http://schemas.microsoft.com/office/2006/metadata/contentType"/>
@@ -9326,6 +10126,30 @@
 </ds:datastoreItem>
 </file>
 
+<file path=customXml/itemProps2.xml><?xml version="1.0" encoding="utf-8"?>
+<ds:datastoreItem xmlns:ds="http://schemas.openxmlformats.org/officeDocument/2006/customXml" ds:itemID="{9C207DC5-B027-4F66-ACD7-2348A1168364}">
+  <ds:schemaRefs>
+    <ds:schemaRef ds:uri="http://schemas.microsoft.com/sharepoint/v3/contenttype/forms"/>
+  </ds:schemaRefs>
+</ds:datastoreItem>
+</file>
+
+<file path=customXml/itemProps3.xml><?xml version="1.0" encoding="utf-8"?>
+<ds:datastoreItem xmlns:ds="http://schemas.openxmlformats.org/officeDocument/2006/customXml" ds:itemID="{009D7AB2-8250-4116-A76A-3D30197AA4F6}">
+  <ds:schemaRefs>
+    <ds:schemaRef ds:uri="http://purl.org/dc/terms/"/>
+    <ds:schemaRef ds:uri="http://schemas.microsoft.com/office/2006/metadata/properties"/>
+    <ds:schemaRef ds:uri="edf45e34-7c01-454d-9500-3c34d50662bd"/>
+    <ds:schemaRef ds:uri="http://schemas.microsoft.com/office/2006/documentManagement/types"/>
+    <ds:schemaRef ds:uri="http://www.w3.org/XML/1998/namespace"/>
+    <ds:schemaRef ds:uri="http://purl.org/dc/dcmitype/"/>
+    <ds:schemaRef ds:uri="http://schemas.microsoft.com/office/infopath/2007/PartnerControls"/>
+    <ds:schemaRef ds:uri="http://schemas.openxmlformats.org/package/2006/metadata/core-properties"/>
+    <ds:schemaRef ds:uri="http://purl.org/dc/elements/1.1/"/>
+  </ds:schemaRefs>
+</ds:datastoreItem>
+</file>
+
 <file path=customXml/itemProps4.xml><?xml version="1.0" encoding="utf-8"?>
 <ds:datastoreItem xmlns:ds="http://schemas.openxmlformats.org/officeDocument/2006/customXml" ds:itemID="{088B61F2-7D7D-B446-8AE9-2FCFD3AD7037}">
   <ds:schemaRefs>

</xml_diff>